<commit_message>
Fixed entitlement URL in instructions
</commit_message>
<xml_diff>
--- a/vendor_data_instructions_and_guideline.docx
+++ b/vendor_data_instructions_and_guideline.docx
@@ -3060,14 +3060,12 @@
           <w:rFonts w:ascii="Aptos" w:eastAsia="Aptos" w:hAnsi="Aptos" w:cs="Aptos"/>
         </w:rPr>
       </w:pPr>
-      <w:proofErr w:type="gramStart"/>
       <w:r>
         <w:rPr>
           <w:rFonts w:ascii="Aptos" w:eastAsia="Aptos" w:hAnsi="Aptos" w:cs="Aptos"/>
         </w:rPr>
         <w:t>Agents</w:t>
       </w:r>
-      <w:proofErr w:type="gramEnd"/>
       <w:r>
         <w:rPr>
           <w:rFonts w:ascii="Aptos" w:eastAsia="Aptos" w:hAnsi="Aptos" w:cs="Aptos"/>
@@ -3715,17 +3713,20 @@
       <w:r>
         <w:t xml:space="preserve"> </w:t>
       </w:r>
-      <w:hyperlink r:id="rId6">
+      <w:hyperlink r:id="rId6" w:history="1">
         <w:r>
           <w:rPr>
             <w:rStyle w:val="Hyperlink"/>
           </w:rPr>
-          <w:t>https://coreidentity.microsoft.com/manage/Entitlement/entitlement/aurorakustoa-njot</w:t>
+          <w:t>https://c</w:t>
+        </w:r>
+        <w:r>
+          <w:rPr>
+            <w:rStyle w:val="Hyperlink"/>
+          </w:rPr>
+          <w:t>oreidentity.microsoft.com/manage/entitlement/entitlement/aurora365por-yvem</w:t>
         </w:r>
       </w:hyperlink>
-      <w:r>
-        <w:t xml:space="preserve"> </w:t>
-      </w:r>
     </w:p>
     <w:p>
       <w:pPr>

</xml_diff>

<commit_message>
Added section on template update process
</commit_message>
<xml_diff>
--- a/vendor_data_instructions_and_guideline.docx
+++ b/vendor_data_instructions_and_guideline.docx
@@ -2775,33 +2775,11 @@
           <w:rFonts w:ascii="Aptos" w:eastAsia="Aptos" w:hAnsi="Aptos" w:cs="Aptos"/>
         </w:rPr>
       </w:pPr>
-      <w:proofErr w:type="spellStart"/>
       <w:r>
         <w:rPr>
           <w:rFonts w:ascii="Aptos" w:eastAsia="Aptos" w:hAnsi="Aptos" w:cs="Aptos"/>
         </w:rPr>
-        <w:t>ThinkingBox</w:t>
-      </w:r>
-      <w:proofErr w:type="spellEnd"/>
-      <w:r>
-        <w:rPr>
-          <w:rFonts w:ascii="Aptos" w:eastAsia="Aptos" w:hAnsi="Aptos" w:cs="Aptos"/>
-        </w:rPr>
-        <w:t xml:space="preserve"> </w:t>
-      </w:r>
-      <w:proofErr w:type="spellStart"/>
-      <w:r>
-        <w:rPr>
-          <w:rFonts w:ascii="Aptos" w:eastAsia="Aptos" w:hAnsi="Aptos" w:cs="Aptos"/>
-        </w:rPr>
-        <w:t>git</w:t>
-      </w:r>
-      <w:proofErr w:type="spellEnd"/>
-      <w:r>
-        <w:rPr>
-          <w:rFonts w:ascii="Aptos" w:eastAsia="Aptos" w:hAnsi="Aptos" w:cs="Aptos"/>
-        </w:rPr>
-        <w:t xml:space="preserve"> repo: </w:t>
+        <w:t xml:space="preserve">ThinkingBox git repo: </w:t>
       </w:r>
     </w:p>
     <w:p>
@@ -3088,16 +3066,8 @@
         <w:rPr>
           <w:rFonts w:ascii="Aptos" w:eastAsia="Aptos" w:hAnsi="Aptos" w:cs="Aptos"/>
         </w:rPr>
-        <w:t xml:space="preserve">*same* agents as in </w:t>
-      </w:r>
-      <w:proofErr w:type="spellStart"/>
-      <w:r>
-        <w:rPr>
-          <w:rFonts w:ascii="Aptos" w:eastAsia="Aptos" w:hAnsi="Aptos" w:cs="Aptos"/>
-        </w:rPr>
-        <w:t>ThinkingBox</w:t>
-      </w:r>
-      <w:proofErr w:type="spellEnd"/>
+        <w:t>*same* agents as in ThinkingBox</w:t>
+      </w:r>
       <w:r>
         <w:rPr>
           <w:rFonts w:ascii="Aptos" w:eastAsia="Aptos" w:hAnsi="Aptos" w:cs="Aptos"/>
@@ -3518,19 +3488,11 @@
         </w:rPr>
         <w:t xml:space="preserve"> </w:t>
       </w:r>
-      <w:proofErr w:type="spellStart"/>
       <w:r>
         <w:rPr>
           <w:rFonts w:ascii="Aptos" w:eastAsia="Aptos" w:hAnsi="Aptos" w:cs="Aptos"/>
         </w:rPr>
-        <w:t>afer</w:t>
-      </w:r>
-      <w:proofErr w:type="spellEnd"/>
-      <w:r>
-        <w:rPr>
-          <w:rFonts w:ascii="Aptos" w:eastAsia="Aptos" w:hAnsi="Aptos" w:cs="Aptos"/>
-        </w:rPr>
-        <w:t xml:space="preserve"> we </w:t>
+        <w:t xml:space="preserve">afer we </w:t>
       </w:r>
       <w:r>
         <w:rPr>
@@ -3713,20 +3675,17 @@
       <w:r>
         <w:t xml:space="preserve"> </w:t>
       </w:r>
-      <w:hyperlink r:id="rId6" w:history="1">
+      <w:hyperlink r:id="rId6">
         <w:r>
           <w:rPr>
             <w:rStyle w:val="Hyperlink"/>
           </w:rPr>
-          <w:t>https://c</w:t>
-        </w:r>
-        <w:r>
-          <w:rPr>
-            <w:rStyle w:val="Hyperlink"/>
-          </w:rPr>
-          <w:t>oreidentity.microsoft.com/manage/entitlement/entitlement/aurora365por-yvem</w:t>
+          <w:t>https://coreidentity.microsoft.com/manage/Entitlement/entitlement/aurorakustoa-njot</w:t>
         </w:r>
       </w:hyperlink>
+      <w:r>
+        <w:t xml:space="preserve"> </w:t>
+      </w:r>
     </w:p>
     <w:p>
       <w:pPr>
@@ -3736,15 +3695,7 @@
         </w:numPr>
       </w:pPr>
       <w:r>
-        <w:t xml:space="preserve">Once the </w:t>
-      </w:r>
-      <w:proofErr w:type="spellStart"/>
-      <w:r>
-        <w:t>TenantUserDetails</w:t>
-      </w:r>
-      <w:proofErr w:type="spellEnd"/>
-      <w:r>
-        <w:t xml:space="preserve"> page loads, download a certificate for tenant </w:t>
+        <w:t>Once the TenantUserDetails page loads, download a certificate for tenant </w:t>
       </w:r>
       <w:r>
         <w:rPr>
@@ -4164,15 +4115,7 @@
     </w:p>
     <w:p>
       <w:r>
-        <w:t>In this example “</w:t>
-      </w:r>
-      <w:proofErr w:type="spellStart"/>
-      <w:r>
-        <w:t>TestAgentDirectory</w:t>
-      </w:r>
-      <w:proofErr w:type="spellEnd"/>
-      <w:r>
-        <w:t>”</w:t>
+        <w:t>In this example “TestAgentDirectory”</w:t>
       </w:r>
       <w:r>
         <w:br/>
@@ -4624,15 +4567,7 @@
         <w:t>Unzip the downloaded file</w:t>
       </w:r>
       <w:r>
-        <w:t xml:space="preserve"> and copy the directory “</w:t>
-      </w:r>
-      <w:proofErr w:type="spellStart"/>
-      <w:r>
-        <w:t>create_agent_directory</w:t>
-      </w:r>
-      <w:proofErr w:type="spellEnd"/>
-      <w:r>
-        <w:t xml:space="preserve">” to the synced </w:t>
+        <w:t xml:space="preserve"> and copy the directory “create_agent_directory” to the synced </w:t>
       </w:r>
       <w:r>
         <w:t>SharePoint directory.</w:t>
@@ -4973,22 +4908,13 @@
         </w:rPr>
         <w:br/>
       </w:r>
-      <w:proofErr w:type="spellStart"/>
       <w:r>
         <w:rPr>
           <w:i/>
           <w:iCs/>
         </w:rPr>
         <w:lastRenderedPageBreak/>
-        <w:t>pwsh</w:t>
-      </w:r>
-      <w:proofErr w:type="spellEnd"/>
-      <w:r>
-        <w:rPr>
-          <w:i/>
-          <w:iCs/>
-        </w:rPr>
-        <w:t xml:space="preserve"> ./create_agent_structure.ps1 -d "</w:t>
+        <w:t>pwsh ./create_agent_structure.ps1 -d "</w:t>
       </w:r>
       <w:r>
         <w:rPr>
@@ -5052,37 +4978,12 @@
           <w:iCs/>
         </w:rPr>
       </w:pPr>
-      <w:proofErr w:type="spellStart"/>
       <w:r>
         <w:rPr>
           <w:i/>
           <w:iCs/>
         </w:rPr>
-        <w:t>powershell</w:t>
-      </w:r>
-      <w:proofErr w:type="spellEnd"/>
-      <w:r>
-        <w:rPr>
-          <w:i/>
-          <w:iCs/>
-        </w:rPr>
-        <w:t xml:space="preserve"> -</w:t>
-      </w:r>
-      <w:proofErr w:type="spellStart"/>
-      <w:r>
-        <w:rPr>
-          <w:i/>
-          <w:iCs/>
-        </w:rPr>
-        <w:t>ExecutionPolicy</w:t>
-      </w:r>
-      <w:proofErr w:type="spellEnd"/>
-      <w:r>
-        <w:rPr>
-          <w:i/>
-          <w:iCs/>
-        </w:rPr>
-        <w:t xml:space="preserve"> Bypass -File</w:t>
+        <w:t>powershell -ExecutionPolicy Bypass -File</w:t>
       </w:r>
       <w:r>
         <w:rPr>
@@ -5393,25 +5294,35 @@
           <w:kern w:val="2"/>
           <w14:ligatures w14:val="standardContextual"/>
         </w:rPr>
-        <w:t xml:space="preserve">And in the </w:t>
-      </w:r>
-      <w:proofErr w:type="spellStart"/>
+        <w:t>And in the TestQueries directory</w:t>
+      </w:r>
       <w:r>
         <w:rPr>
           <w:rFonts w:asciiTheme="minorHAnsi" w:hAnsiTheme="minorHAnsi" w:cstheme="minorBidi"/>
           <w:kern w:val="2"/>
           <w14:ligatures w14:val="standardContextual"/>
         </w:rPr>
-        <w:t>TestQueries</w:t>
-      </w:r>
-      <w:proofErr w:type="spellEnd"/>
+        <w:t>,</w:t>
+      </w:r>
       <w:r>
         <w:rPr>
           <w:rFonts w:asciiTheme="minorHAnsi" w:hAnsiTheme="minorHAnsi" w:cstheme="minorBidi"/>
           <w:kern w:val="2"/>
           <w14:ligatures w14:val="standardContextual"/>
         </w:rPr>
-        <w:t xml:space="preserve"> directory</w:t>
+        <w:t xml:space="preserve"> you </w:t>
+      </w:r>
+      <w:r>
+        <w:rPr>
+          <w:rFonts w:asciiTheme="minorHAnsi" w:hAnsiTheme="minorHAnsi" w:cstheme="minorBidi"/>
+        </w:rPr>
+        <w:t xml:space="preserve">will </w:t>
+      </w:r>
+      <w:r>
+        <w:rPr>
+          <w:rFonts w:asciiTheme="minorHAnsi" w:hAnsiTheme="minorHAnsi" w:cstheme="minorBidi"/>
+        </w:rPr>
+        <w:t>find</w:t>
       </w:r>
       <w:r>
         <w:rPr>
@@ -5419,45 +5330,12 @@
           <w:kern w:val="2"/>
           <w14:ligatures w14:val="standardContextual"/>
         </w:rPr>
-        <w:t>,</w:t>
-      </w:r>
-      <w:r>
-        <w:rPr>
-          <w:rFonts w:asciiTheme="minorHAnsi" w:hAnsiTheme="minorHAnsi" w:cstheme="minorBidi"/>
-          <w:kern w:val="2"/>
-          <w14:ligatures w14:val="standardContextual"/>
-        </w:rPr>
-        <w:t xml:space="preserve"> you </w:t>
-      </w:r>
-      <w:r>
-        <w:rPr>
-          <w:rFonts w:asciiTheme="minorHAnsi" w:hAnsiTheme="minorHAnsi" w:cstheme="minorBidi"/>
-        </w:rPr>
-        <w:t xml:space="preserve">will </w:t>
-      </w:r>
-      <w:r>
-        <w:rPr>
-          <w:rFonts w:asciiTheme="minorHAnsi" w:hAnsiTheme="minorHAnsi" w:cstheme="minorBidi"/>
-        </w:rPr>
-        <w:t>find</w:t>
-      </w:r>
-      <w:r>
-        <w:rPr>
-          <w:rFonts w:asciiTheme="minorHAnsi" w:hAnsiTheme="minorHAnsi" w:cstheme="minorBidi"/>
-          <w:kern w:val="2"/>
-          <w14:ligatures w14:val="standardContextual"/>
-        </w:rPr>
         <w:t xml:space="preserve"> the Excel Macro template that you can use to enter your data.</w:t>
       </w:r>
     </w:p>
     <w:p>
       <w:pPr>
-        <w:pStyle w:val="NormalWeb"/>
-        <w:rPr>
-          <w:rFonts w:asciiTheme="minorHAnsi" w:hAnsiTheme="minorHAnsi" w:cstheme="minorBidi"/>
-          <w:kern w:val="2"/>
-          <w14:ligatures w14:val="standardContextual"/>
-        </w:rPr>
+        <w:pStyle w:val="Heading2"/>
       </w:pPr>
       <w:r>
         <w:rPr>
@@ -5508,6 +5386,152 @@
       <w:r>
         <w:br/>
       </w:r>
+      <w:r>
+        <w:t>Template updates</w:t>
+      </w:r>
+    </w:p>
+    <w:p>
+      <w:pPr>
+        <w:pStyle w:val="NormalWeb"/>
+        <w:rPr>
+          <w:rFonts w:asciiTheme="minorHAnsi" w:hAnsiTheme="minorHAnsi" w:cstheme="minorBidi"/>
+          <w:kern w:val="2"/>
+          <w14:ligatures w14:val="standardContextual"/>
+        </w:rPr>
+      </w:pPr>
+      <w:r>
+        <w:rPr>
+          <w:rFonts w:asciiTheme="minorHAnsi" w:hAnsiTheme="minorHAnsi" w:cstheme="minorBidi"/>
+          <w:kern w:val="2"/>
+          <w14:ligatures w14:val="standardContextual"/>
+        </w:rPr>
+        <w:t xml:space="preserve">In case the Excel template was updated – for example to get better validation coverage or updated field descriptions </w:t>
+      </w:r>
+      <w:r>
+        <w:rPr>
+          <w:rFonts w:asciiTheme="minorHAnsi" w:hAnsiTheme="minorHAnsi" w:cstheme="minorBidi"/>
+          <w:kern w:val="2"/>
+          <w14:ligatures w14:val="standardContextual"/>
+        </w:rPr>
+        <w:t xml:space="preserve">– </w:t>
+      </w:r>
+      <w:r>
+        <w:rPr>
+          <w:rFonts w:asciiTheme="minorHAnsi" w:hAnsiTheme="minorHAnsi" w:cstheme="minorBidi"/>
+          <w:kern w:val="2"/>
+          <w14:ligatures w14:val="standardContextual"/>
+        </w:rPr>
+        <w:t>you can use the update functionality of the agent directory creation script by re-running the script with the -UpdateTemplateOnly option.</w:t>
+      </w:r>
+      <w:r>
+        <w:rPr>
+          <w:rFonts w:asciiTheme="minorHAnsi" w:hAnsiTheme="minorHAnsi" w:cstheme="minorBidi"/>
+          <w:kern w:val="2"/>
+          <w14:ligatures w14:val="standardContextual"/>
+        </w:rPr>
+        <w:br/>
+        <w:t>For example (Windows – other OS examples see README):</w:t>
+      </w:r>
+      <w:r>
+        <w:rPr>
+          <w:rFonts w:asciiTheme="minorHAnsi" w:hAnsiTheme="minorHAnsi" w:cstheme="minorBidi"/>
+          <w:kern w:val="2"/>
+          <w14:ligatures w14:val="standardContextual"/>
+        </w:rPr>
+        <w:br/>
+      </w:r>
+      <w:r>
+        <w:rPr>
+          <w:rFonts w:asciiTheme="minorHAnsi" w:hAnsiTheme="minorHAnsi" w:cstheme="minorBidi"/>
+          <w:kern w:val="2"/>
+          <w14:ligatures w14:val="standardContextual"/>
+        </w:rPr>
+        <w:drawing>
+          <wp:inline distT="0" distB="0" distL="0" distR="0" wp14:anchorId="6743D756" wp14:editId="5F760032">
+            <wp:extent cx="5943600" cy="356235"/>
+            <wp:effectExtent l="0" t="0" r="0" b="5715"/>
+            <wp:docPr id="2125391265" name="Picture 1"/>
+            <wp:cNvGraphicFramePr>
+              <a:graphicFrameLocks xmlns:a="http://schemas.openxmlformats.org/drawingml/2006/main" noChangeAspect="1"/>
+            </wp:cNvGraphicFramePr>
+            <a:graphic xmlns:a="http://schemas.openxmlformats.org/drawingml/2006/main">
+              <a:graphicData uri="http://schemas.openxmlformats.org/drawingml/2006/picture">
+                <pic:pic xmlns:pic="http://schemas.openxmlformats.org/drawingml/2006/picture">
+                  <pic:nvPicPr>
+                    <pic:cNvPr id="2125391265" name=""/>
+                    <pic:cNvPicPr/>
+                  </pic:nvPicPr>
+                  <pic:blipFill>
+                    <a:blip r:embed="rId25"/>
+                    <a:stretch>
+                      <a:fillRect/>
+                    </a:stretch>
+                  </pic:blipFill>
+                  <pic:spPr>
+                    <a:xfrm>
+                      <a:off x="0" y="0"/>
+                      <a:ext cx="5943600" cy="356235"/>
+                    </a:xfrm>
+                    <a:prstGeom prst="rect">
+                      <a:avLst/>
+                    </a:prstGeom>
+                  </pic:spPr>
+                </pic:pic>
+              </a:graphicData>
+            </a:graphic>
+          </wp:inline>
+        </w:drawing>
+      </w:r>
+      <w:r>
+        <w:rPr>
+          <w:rFonts w:asciiTheme="minorHAnsi" w:hAnsiTheme="minorHAnsi" w:cstheme="minorBidi"/>
+          <w:kern w:val="2"/>
+          <w14:ligatures w14:val="standardContextual"/>
+        </w:rPr>
+        <w:br/>
+      </w:r>
+      <w:r>
+        <w:rPr>
+          <w:rFonts w:asciiTheme="minorHAnsi" w:hAnsiTheme="minorHAnsi" w:cstheme="minorBidi"/>
+          <w:kern w:val="2"/>
+          <w14:ligatures w14:val="standardContextual"/>
+        </w:rPr>
+        <w:drawing>
+          <wp:inline distT="0" distB="0" distL="0" distR="0" wp14:anchorId="60C6232A" wp14:editId="19909D6E">
+            <wp:extent cx="5943600" cy="2862580"/>
+            <wp:effectExtent l="0" t="0" r="0" b="0"/>
+            <wp:docPr id="51896106" name="Picture 1"/>
+            <wp:cNvGraphicFramePr>
+              <a:graphicFrameLocks xmlns:a="http://schemas.openxmlformats.org/drawingml/2006/main" noChangeAspect="1"/>
+            </wp:cNvGraphicFramePr>
+            <a:graphic xmlns:a="http://schemas.openxmlformats.org/drawingml/2006/main">
+              <a:graphicData uri="http://schemas.openxmlformats.org/drawingml/2006/picture">
+                <pic:pic xmlns:pic="http://schemas.openxmlformats.org/drawingml/2006/picture">
+                  <pic:nvPicPr>
+                    <pic:cNvPr id="51896106" name=""/>
+                    <pic:cNvPicPr/>
+                  </pic:nvPicPr>
+                  <pic:blipFill>
+                    <a:blip r:embed="rId26"/>
+                    <a:stretch>
+                      <a:fillRect/>
+                    </a:stretch>
+                  </pic:blipFill>
+                  <pic:spPr>
+                    <a:xfrm>
+                      <a:off x="0" y="0"/>
+                      <a:ext cx="5943600" cy="2862580"/>
+                    </a:xfrm>
+                    <a:prstGeom prst="rect">
+                      <a:avLst/>
+                    </a:prstGeom>
+                  </pic:spPr>
+                </pic:pic>
+              </a:graphicData>
+            </a:graphic>
+          </wp:inline>
+        </w:drawing>
+      </w:r>
     </w:p>
     <w:p>
       <w:pPr>
@@ -5534,18 +5558,11 @@
     </w:p>
     <w:p>
       <w:r>
+        <w:lastRenderedPageBreak/>
         <w:t xml:space="preserve">For each of your agents - after you have set up the initial draft version </w:t>
       </w:r>
       <w:r>
-        <w:t xml:space="preserve">– either in MCS or in </w:t>
-      </w:r>
-      <w:proofErr w:type="spellStart"/>
-      <w:r>
-        <w:t>ThinkingBox</w:t>
-      </w:r>
-      <w:proofErr w:type="spellEnd"/>
-      <w:r>
-        <w:t xml:space="preserve"> </w:t>
+        <w:t xml:space="preserve">– either in MCS or in ThinkingBox </w:t>
       </w:r>
       <w:r>
         <w:t xml:space="preserve">- please send us the following </w:t>
@@ -5554,16 +5571,11 @@
         <w:t xml:space="preserve">three </w:t>
       </w:r>
       <w:r>
-        <w:t xml:space="preserve">agent </w:t>
-      </w:r>
-      <w:proofErr w:type="spellStart"/>
-      <w:r>
-        <w:t>information</w:t>
+        <w:t>agent information</w:t>
       </w:r>
       <w:r>
         <w:t>s</w:t>
       </w:r>
-      <w:proofErr w:type="spellEnd"/>
       <w:r>
         <w:t xml:space="preserve"> (before end of one business week):</w:t>
       </w:r>
@@ -5665,7 +5677,7 @@
                     <pic:cNvPicPr/>
                   </pic:nvPicPr>
                   <pic:blipFill>
-                    <a:blip r:embed="rId25"/>
+                    <a:blip r:embed="rId27"/>
                     <a:stretch>
                       <a:fillRect/>
                     </a:stretch>
@@ -5726,7 +5738,7 @@
                     <pic:cNvPicPr/>
                   </pic:nvPicPr>
                   <pic:blipFill>
-                    <a:blip r:embed="rId26"/>
+                    <a:blip r:embed="rId28"/>
                     <a:stretch>
                       <a:fillRect/>
                     </a:stretch>
@@ -5756,7 +5768,6 @@
         </w:numPr>
       </w:pPr>
       <w:r>
-        <w:lastRenderedPageBreak/>
         <w:t>Click “Metadata”</w:t>
       </w:r>
       <w:r>
@@ -5788,7 +5799,7 @@
                     <pic:cNvPicPr/>
                   </pic:nvPicPr>
                   <pic:blipFill>
-                    <a:blip r:embed="rId27"/>
+                    <a:blip r:embed="rId29"/>
                     <a:stretch>
                       <a:fillRect/>
                     </a:stretch>
@@ -5849,7 +5860,7 @@
                     <pic:cNvPicPr/>
                   </pic:nvPicPr>
                   <pic:blipFill>
-                    <a:blip r:embed="rId28"/>
+                    <a:blip r:embed="rId30"/>
                     <a:stretch>
                       <a:fillRect/>
                     </a:stretch>
@@ -5880,6 +5891,7 @@
       </w:pPr>
       <w:bookmarkStart w:id="9" w:name="_Toc215762794"/>
       <w:r>
+        <w:lastRenderedPageBreak/>
         <w:t>SharePoint agent directory URL</w:t>
       </w:r>
       <w:bookmarkEnd w:id="9"/>
@@ -5892,15 +5904,7 @@
         <w:t xml:space="preserve">the sub-directories with the knowledge data, </w:t>
       </w:r>
       <w:r>
-        <w:t xml:space="preserve">Excel data entry templates </w:t>
-      </w:r>
-      <w:proofErr w:type="spellStart"/>
-      <w:r>
-        <w:t>etc</w:t>
-      </w:r>
-      <w:proofErr w:type="spellEnd"/>
-      <w:r>
-        <w:t xml:space="preserve"> for the respective agent.</w:t>
+        <w:t>Excel data entry templates etc for the respective agent.</w:t>
       </w:r>
     </w:p>
     <w:p>
@@ -5921,12 +5925,10 @@
       <w:r>
         <w:t xml:space="preserve">: </w:t>
       </w:r>
-      <w:proofErr w:type="spellStart"/>
       <w:r>
         <w:t>ThinkingBox</w:t>
       </w:r>
       <w:bookmarkEnd w:id="10"/>
-      <w:proofErr w:type="spellEnd"/>
     </w:p>
     <w:p>
       <w:pPr>
@@ -5952,23 +5954,7 @@
         <w:ind w:left="720"/>
       </w:pPr>
       <w:r>
-        <w:t xml:space="preserve">For agent level information, they should be stored as a </w:t>
-      </w:r>
-      <w:proofErr w:type="spellStart"/>
-      <w:r>
-        <w:t>yaml</w:t>
-      </w:r>
-      <w:proofErr w:type="spellEnd"/>
-      <w:r>
-        <w:t xml:space="preserve"> file under:  </w:t>
-      </w:r>
-      <w:proofErr w:type="spellStart"/>
-      <w:r>
-        <w:t>AI.ThinkingBox.Data</w:t>
-      </w:r>
-      <w:proofErr w:type="spellEnd"/>
-      <w:r>
-        <w:t>/dataset/scenario/</w:t>
+        <w:t>For agent level information, they should be stored as a yaml file under:  AI.ThinkingBox.Data/dataset/scenario/</w:t>
       </w:r>
     </w:p>
     <w:p>
@@ -5976,28 +5962,15 @@
         <w:ind w:left="720"/>
       </w:pPr>
       <w:r>
-        <w:t xml:space="preserve">Here is an example of that </w:t>
-      </w:r>
-      <w:proofErr w:type="spellStart"/>
-      <w:r>
-        <w:t>yaml</w:t>
-      </w:r>
-      <w:proofErr w:type="spellEnd"/>
-      <w:r>
-        <w:t xml:space="preserve"> file: </w:t>
-      </w:r>
-      <w:proofErr w:type="spellStart"/>
-      <w:r>
-        <w:t>techno_marketing.yaml</w:t>
-      </w:r>
-      <w:proofErr w:type="spellEnd"/>
-      <w:r>
-        <w:t xml:space="preserve"> </w:t>
+        <w:t xml:space="preserve">Here is an example of that yaml file: </w:t>
+      </w:r>
+      <w:r>
+        <w:t xml:space="preserve">techno_marketing.yaml </w:t>
       </w:r>
       <w:r>
         <w:t xml:space="preserve">- </w:t>
       </w:r>
-      <w:hyperlink r:id="rId29" w:history="1">
+      <w:hyperlink r:id="rId31" w:history="1">
         <w:r>
           <w:rPr>
             <w:rStyle w:val="Hyperlink"/>
@@ -6022,13 +5995,8 @@
         <w:pStyle w:val="ListBullet"/>
         <w:ind w:left="1080" w:hanging="360"/>
       </w:pPr>
-      <w:proofErr w:type="spellStart"/>
-      <w:r>
-        <w:t>world_state</w:t>
-      </w:r>
-      <w:proofErr w:type="spellEnd"/>
-      <w:r>
-        <w:t xml:space="preserve"> – maps the documents that are associated with the agent</w:t>
+      <w:r>
+        <w:t>world_state – maps the documents that are associated with the agent</w:t>
       </w:r>
     </w:p>
     <w:p>
@@ -6063,13 +6031,8 @@
         </w:tabs>
         <w:ind w:left="1080" w:hanging="360"/>
       </w:pPr>
-      <w:proofErr w:type="spellStart"/>
-      <w:r>
-        <w:t>external_links</w:t>
-      </w:r>
-      <w:proofErr w:type="spellEnd"/>
-      <w:r>
-        <w:t>: Webpages/websites that have been added as a source</w:t>
+      <w:r>
+        <w:t>external_links: Webpages/websites that have been added as a source</w:t>
       </w:r>
     </w:p>
     <w:p>
@@ -6077,13 +6040,8 @@
         <w:pStyle w:val="ListBullet"/>
         <w:ind w:left="1080" w:hanging="360"/>
       </w:pPr>
-      <w:proofErr w:type="spellStart"/>
-      <w:r>
-        <w:t>bot_instructions</w:t>
-      </w:r>
-      <w:proofErr w:type="spellEnd"/>
-      <w:r>
-        <w:t>: Description of the agent's purpose, capabilities, and limitations</w:t>
+      <w:r>
+        <w:t>bot_instructions: Description of the agent's purpose, capabilities, and limitations</w:t>
       </w:r>
     </w:p>
     <w:p>
@@ -6091,13 +6049,8 @@
         <w:pStyle w:val="ListBullet"/>
         <w:ind w:left="1080" w:hanging="360"/>
       </w:pPr>
-      <w:proofErr w:type="spellStart"/>
-      <w:r>
-        <w:t>response_formatting_instructions</w:t>
-      </w:r>
-      <w:proofErr w:type="spellEnd"/>
-      <w:r>
-        <w:t>: Guidelines for how the agent should format responses</w:t>
+      <w:r>
+        <w:t>response_formatting_instructions: Guidelines for how the agent should format responses</w:t>
       </w:r>
     </w:p>
     <w:p>
@@ -6106,24 +6059,7 @@
         <w:ind w:left="1080" w:hanging="360"/>
       </w:pPr>
       <w:r>
-        <w:lastRenderedPageBreak/>
-        <w:t xml:space="preserve">metadata: </w:t>
-      </w:r>
-      <w:proofErr w:type="spellStart"/>
-      <w:r>
-        <w:t>url</w:t>
-      </w:r>
-      <w:proofErr w:type="spellEnd"/>
-      <w:r>
-        <w:t xml:space="preserve"> to the </w:t>
-      </w:r>
-      <w:proofErr w:type="spellStart"/>
-      <w:r>
-        <w:t>yaml</w:t>
-      </w:r>
-      <w:proofErr w:type="spellEnd"/>
-      <w:r>
-        <w:t xml:space="preserve"> file with all the dataset information and document location</w:t>
+        <w:t>metadata: url to the yaml file with all the dataset information and document location</w:t>
       </w:r>
     </w:p>
     <w:p>
@@ -6238,31 +6174,7 @@
         </w:numPr>
       </w:pPr>
       <w:r>
-        <w:t xml:space="preserve">Organize documents in a structured folder (e.g. </w:t>
-      </w:r>
-      <w:proofErr w:type="spellStart"/>
-      <w:r>
-        <w:t>undersupport</w:t>
-      </w:r>
-      <w:proofErr w:type="spellEnd"/>
-      <w:r>
-        <w:t>/</w:t>
-      </w:r>
-      <w:proofErr w:type="spellStart"/>
-      <w:r>
-        <w:t>knowledge_base</w:t>
-      </w:r>
-      <w:proofErr w:type="spellEnd"/>
-      <w:r>
-        <w:t>/&lt;</w:t>
-      </w:r>
-      <w:proofErr w:type="spellStart"/>
-      <w:r>
-        <w:t>agent_name</w:t>
-      </w:r>
-      <w:proofErr w:type="spellEnd"/>
-      <w:r>
-        <w:t xml:space="preserve">&gt;/documents) </w:t>
+        <w:t xml:space="preserve">Organize documents in a structured folder (e.g. undersupport/knowledge_base/&lt;agent_name&gt;/documents) </w:t>
       </w:r>
     </w:p>
     <w:p>
@@ -6360,6 +6272,7 @@
       </w:pPr>
       <w:bookmarkStart w:id="16" w:name="_Toc215762799"/>
       <w:r>
+        <w:lastRenderedPageBreak/>
         <w:t>Set of queries + evaluation rubric</w:t>
       </w:r>
       <w:bookmarkEnd w:id="16"/>
@@ -6562,23 +6475,7 @@
           <w:rFonts w:eastAsiaTheme="minorEastAsia"/>
           <w:lang w:eastAsia="zh-CN"/>
         </w:rPr>
-        <w:t xml:space="preserve"> (</w:t>
-      </w:r>
-      <w:proofErr w:type="spellStart"/>
-      <w:r>
-        <w:rPr>
-          <w:rFonts w:eastAsiaTheme="minorEastAsia"/>
-          <w:lang w:eastAsia="zh-CN"/>
-        </w:rPr>
-        <w:t>citeDCG</w:t>
-      </w:r>
-      <w:proofErr w:type="spellEnd"/>
-      <w:r>
-        <w:rPr>
-          <w:rFonts w:eastAsiaTheme="minorEastAsia"/>
-          <w:lang w:eastAsia="zh-CN"/>
-        </w:rPr>
-        <w:t>)</w:t>
+        <w:t xml:space="preserve"> (citeDCG)</w:t>
       </w:r>
       <w:r>
         <w:rPr>
@@ -6595,7 +6492,7 @@
         </w:rPr>
         <w:t xml:space="preserve">- </w:t>
       </w:r>
-      <w:hyperlink r:id="rId30" w:history="1">
+      <w:hyperlink r:id="rId32" w:history="1">
         <w:r>
           <w:rPr>
             <w:rStyle w:val="Hyperlink"/>
@@ -6614,7 +6511,6 @@
       </w:pPr>
       <w:bookmarkStart w:id="18" w:name="_Toc215762801"/>
       <w:r>
-        <w:lastRenderedPageBreak/>
         <w:t>Multi-turn conversations</w:t>
       </w:r>
       <w:bookmarkEnd w:id="18"/>
@@ -6623,7 +6519,7 @@
       <w:r>
         <w:t xml:space="preserve">This document shows a series of multi-turn scenario examples: </w:t>
       </w:r>
-      <w:hyperlink r:id="rId31" w:history="1">
+      <w:hyperlink r:id="rId33" w:history="1">
         <w:r>
           <w:rPr>
             <w:rStyle w:val="Hyperlink"/>
@@ -6716,15 +6612,7 @@
     </w:p>
     <w:p>
       <w:r>
-        <w:t xml:space="preserve">Here is an example of what the </w:t>
-      </w:r>
-      <w:proofErr w:type="spellStart"/>
-      <w:r>
-        <w:t>yaml</w:t>
-      </w:r>
-      <w:proofErr w:type="spellEnd"/>
-      <w:r>
-        <w:t xml:space="preserve"> file for query metadata+ evaluation rubric + ground truth + file metadata</w:t>
+        <w:t>Here is an example of what the yaml file for query metadata+ evaluation rubric + ground truth + file metadata</w:t>
       </w:r>
       <w:r>
         <w:t xml:space="preserve"> </w:t>
@@ -6733,20 +6621,12 @@
         <w:t>looks like</w:t>
       </w:r>
       <w:r>
-        <w:t xml:space="preserve">: </w:t>
-      </w:r>
-      <w:proofErr w:type="spellStart"/>
-      <w:r>
-        <w:t>techno_marketing.meta.yaml</w:t>
-      </w:r>
-      <w:proofErr w:type="spellEnd"/>
-      <w:r>
-        <w:t xml:space="preserve"> -</w:t>
+        <w:t>: techno_marketing.meta.yaml -</w:t>
       </w:r>
       <w:r>
         <w:t xml:space="preserve"> </w:t>
       </w:r>
-      <w:hyperlink r:id="rId32" w:history="1">
+      <w:hyperlink r:id="rId34" w:history="1">
         <w:r>
           <w:rPr>
             <w:rStyle w:val="Hyperlink"/>
@@ -6772,23 +6652,15 @@
         <w:t>:</w:t>
       </w:r>
       <w:r>
-        <w:t xml:space="preserve"> </w:t>
-      </w:r>
-      <w:proofErr w:type="spellStart"/>
-      <w:r>
-        <w:t>techn</w:t>
+        <w:t xml:space="preserve"> techn</w:t>
       </w:r>
       <w:r>
         <w:t>o_mark</w:t>
       </w:r>
       <w:r>
-        <w:t>eting_reference_files.yaml</w:t>
-      </w:r>
-      <w:proofErr w:type="spellEnd"/>
-      <w:r>
-        <w:t xml:space="preserve"> - </w:t>
-      </w:r>
-      <w:hyperlink r:id="rId33" w:history="1">
+        <w:t xml:space="preserve">eting_reference_files.yaml - </w:t>
+      </w:r>
+      <w:hyperlink r:id="rId35" w:history="1">
         <w:r>
           <w:rPr>
             <w:rStyle w:val="Hyperlink"/>
@@ -6814,15 +6686,7 @@
         <w:br/>
       </w:r>
       <w:r>
-        <w:t xml:space="preserve">The </w:t>
-      </w:r>
-      <w:proofErr w:type="spellStart"/>
-      <w:r>
-        <w:t>techno_marketing.meta.yaml</w:t>
-      </w:r>
-      <w:proofErr w:type="spellEnd"/>
-      <w:r>
-        <w:t xml:space="preserve"> file is an example of what that would look like.</w:t>
+        <w:t>The techno_marketing.meta.yaml file is an example of what that would look like.</w:t>
       </w:r>
       <w:r>
         <w:br/>
@@ -6842,15 +6706,7 @@
         <w:ind w:left="360"/>
       </w:pPr>
       <w:r>
-        <w:t xml:space="preserve">test cases in the form of a </w:t>
-      </w:r>
-      <w:proofErr w:type="spellStart"/>
-      <w:r>
-        <w:t>yaml</w:t>
-      </w:r>
-      <w:proofErr w:type="spellEnd"/>
-      <w:r>
-        <w:t xml:space="preserve"> list</w:t>
+        <w:t>test cases in the form of a yaml list</w:t>
       </w:r>
     </w:p>
     <w:p>
@@ -6868,6 +6724,7 @@
     </w:p>
     <w:p>
       <w:r>
+        <w:lastRenderedPageBreak/>
         <w:t xml:space="preserve">There is a script called </w:t>
       </w:r>
       <w:r>
@@ -6878,15 +6735,7 @@
         <w:t xml:space="preserve">multi_turn_conversion_script.py </w:t>
       </w:r>
       <w:r>
-        <w:t xml:space="preserve">that helps convert the </w:t>
-      </w:r>
-      <w:proofErr w:type="spellStart"/>
-      <w:r>
-        <w:t>yaml</w:t>
-      </w:r>
-      <w:proofErr w:type="spellEnd"/>
-      <w:r>
-        <w:t xml:space="preserve"> list format to the conversation history format. </w:t>
+        <w:t xml:space="preserve">that helps convert the yaml list format to the conversation history format. </w:t>
       </w:r>
     </w:p>
     <w:p>
@@ -7033,31 +6882,7 @@
       </w:pPr>
       <w:bookmarkStart w:id="22" w:name="_Toc215762805"/>
       <w:r>
-        <w:t xml:space="preserve">Connection to Connectors (outlook, </w:t>
-      </w:r>
-      <w:proofErr w:type="spellStart"/>
-      <w:r>
-        <w:t>sharepoint</w:t>
-      </w:r>
-      <w:proofErr w:type="spellEnd"/>
-      <w:r>
-        <w:t xml:space="preserve">, </w:t>
-      </w:r>
-      <w:proofErr w:type="spellStart"/>
-      <w:r>
-        <w:t>dataverse</w:t>
-      </w:r>
-      <w:proofErr w:type="spellEnd"/>
-      <w:r>
-        <w:t xml:space="preserve">, team, </w:t>
-      </w:r>
-      <w:proofErr w:type="spellStart"/>
-      <w:r>
-        <w:t>etc</w:t>
-      </w:r>
-      <w:proofErr w:type="spellEnd"/>
-      <w:r>
-        <w:t>)</w:t>
+        <w:t>Connection to Connectors (outlook, sharepoint, dataverse, team, etc)</w:t>
       </w:r>
       <w:bookmarkEnd w:id="22"/>
     </w:p>
@@ -7091,7 +6916,6 @@
       </w:pPr>
       <w:bookmarkStart w:id="23" w:name="_Toc215762806"/>
       <w:r>
-        <w:lastRenderedPageBreak/>
         <w:t>Adding Knowledge corpus</w:t>
       </w:r>
       <w:bookmarkEnd w:id="23"/>
@@ -7258,6 +7082,7 @@
         </w:numPr>
       </w:pPr>
       <w:r>
+        <w:lastRenderedPageBreak/>
         <w:t xml:space="preserve">Open the Excel Macro </w:t>
       </w:r>
       <w:r>
@@ -7322,7 +7147,7 @@
                     <pic:cNvPicPr/>
                   </pic:nvPicPr>
                   <pic:blipFill>
-                    <a:blip r:embed="rId34"/>
+                    <a:blip r:embed="rId36"/>
                     <a:stretch>
                       <a:fillRect/>
                     </a:stretch>
@@ -7413,7 +7238,7 @@
                     <pic:cNvPicPr/>
                   </pic:nvPicPr>
                   <pic:blipFill>
-                    <a:blip r:embed="rId35"/>
+                    <a:blip r:embed="rId37"/>
                     <a:stretch>
                       <a:fillRect/>
                     </a:stretch>
@@ -7520,7 +7345,6 @@
           <w:kern w:val="2"/>
           <w14:ligatures w14:val="standardContextual"/>
         </w:rPr>
-        <w:lastRenderedPageBreak/>
         <w:t>Data Entry</w:t>
       </w:r>
       <w:r>
@@ -7645,15 +7469,7 @@
         </w:numPr>
       </w:pPr>
       <w:r>
-        <w:t xml:space="preserve">Once we are confident that </w:t>
-      </w:r>
-      <w:proofErr w:type="spellStart"/>
-      <w:r>
-        <w:t>yaml</w:t>
-      </w:r>
-      <w:proofErr w:type="spellEnd"/>
-      <w:r>
-        <w:t xml:space="preserve"> file is being filled correctly (we will look at the first few agents)</w:t>
+        <w:t>Once we are confident that yaml file is being filled correctly (we will look at the first few agents)</w:t>
       </w:r>
       <w:r>
         <w:t xml:space="preserve"> w</w:t>
@@ -7677,15 +7493,7 @@
         <w:t>version of the E</w:t>
       </w:r>
       <w:r>
-        <w:t xml:space="preserve">xcel sheet for most of the columns will be present in the </w:t>
-      </w:r>
-      <w:proofErr w:type="spellStart"/>
-      <w:r>
-        <w:t>yaml</w:t>
-      </w:r>
-      <w:proofErr w:type="spellEnd"/>
-      <w:r>
-        <w:t xml:space="preserve"> file.</w:t>
+        <w:t>xcel sheet for most of the columns will be present in the yaml file.</w:t>
       </w:r>
     </w:p>
     <w:p>
@@ -7721,15 +7529,7 @@
         <w:t>,</w:t>
       </w:r>
       <w:r>
-        <w:t xml:space="preserve"> as </w:t>
-      </w:r>
-      <w:proofErr w:type="spellStart"/>
-      <w:r>
-        <w:t>yaml</w:t>
-      </w:r>
-      <w:proofErr w:type="spellEnd"/>
-      <w:r>
-        <w:t xml:space="preserve"> files will not contain </w:t>
+        <w:t xml:space="preserve"> as yaml files will not contain </w:t>
       </w:r>
       <w:r>
         <w:t xml:space="preserve">that </w:t>
@@ -7776,6 +7576,7 @@
       </w:pPr>
       <w:bookmarkStart w:id="28" w:name="_Toc215762811"/>
       <w:r>
+        <w:lastRenderedPageBreak/>
         <w:t xml:space="preserve">Excel Template </w:t>
       </w:r>
       <w:r>
@@ -7871,7 +7672,7 @@
                     <pic:cNvPicPr/>
                   </pic:nvPicPr>
                   <pic:blipFill>
-                    <a:blip r:embed="rId36"/>
+                    <a:blip r:embed="rId38"/>
                     <a:stretch>
                       <a:fillRect/>
                     </a:stretch>
@@ -7938,7 +7739,7 @@
                     <pic:cNvPicPr/>
                   </pic:nvPicPr>
                   <pic:blipFill>
-                    <a:blip r:embed="rId37"/>
+                    <a:blip r:embed="rId39"/>
                     <a:stretch>
                       <a:fillRect/>
                     </a:stretch>
@@ -8031,7 +7832,7 @@
                     <pic:cNvPicPr/>
                   </pic:nvPicPr>
                   <pic:blipFill>
-                    <a:blip r:embed="rId38"/>
+                    <a:blip r:embed="rId40"/>
                     <a:stretch>
                       <a:fillRect/>
                     </a:stretch>
@@ -8084,7 +7885,7 @@
           <w:kern w:val="2"/>
           <w14:ligatures w14:val="standardContextual"/>
         </w:rPr>
-        <w:t xml:space="preserve">range (B2:&lt;end of table&gt;) the validation also will report changes to </w:t>
+        <w:t>range (B2:&lt;end of table&gt;) the validation also will report changes to the header fields.</w:t>
       </w:r>
       <w:r>
         <w:rPr>
@@ -8092,8 +7893,8 @@
           <w:kern w:val="2"/>
           <w14:ligatures w14:val="standardContextual"/>
         </w:rPr>
-        <w:lastRenderedPageBreak/>
-        <w:t>the header fields.</w:t>
+        <w:br/>
+        <w:t>Header fields should never be adapted.</w:t>
       </w:r>
       <w:r>
         <w:rPr>
@@ -8102,7 +7903,7 @@
           <w14:ligatures w14:val="standardContextual"/>
         </w:rPr>
         <w:br/>
-        <w:t>Header fields should never be adapted.</w:t>
+        <w:t xml:space="preserve">If you want to use a column with temporary </w:t>
       </w:r>
       <w:r>
         <w:rPr>
@@ -8110,8 +7911,7 @@
           <w:kern w:val="2"/>
           <w14:ligatures w14:val="standardContextual"/>
         </w:rPr>
-        <w:br/>
-        <w:t xml:space="preserve">If you want to use a column with temporary </w:t>
+        <w:t xml:space="preserve">contents e.g. as a helper column, you can add any additional columns. As long as they don’t have any of the </w:t>
       </w:r>
       <w:r>
         <w:rPr>
@@ -8119,33 +7919,33 @@
           <w:kern w:val="2"/>
           <w14:ligatures w14:val="standardContextual"/>
         </w:rPr>
-        <w:t xml:space="preserve">contents e.g. as a helper column, you can add any additional columns. As long as they don’t have any of the </w:t>
-      </w:r>
-      <w:r>
+        <w:t>field names from the “Documentation” worksheet they will not be covered by the validation (nor being used in any following process step).</w:t>
+      </w:r>
+    </w:p>
+    <w:p>
+      <w:pPr>
+        <w:pStyle w:val="NormalWeb"/>
         <w:rPr>
           <w:rFonts w:asciiTheme="minorHAnsi" w:hAnsiTheme="minorHAnsi" w:cstheme="minorBidi"/>
           <w:kern w:val="2"/>
           <w14:ligatures w14:val="standardContextual"/>
         </w:rPr>
-        <w:t>field names from the “Documentation” worksheet they will not be covered by the validation (nor being used in any following process step).</w:t>
-      </w:r>
-    </w:p>
-    <w:p>
-      <w:pPr>
-        <w:pStyle w:val="NormalWeb"/>
+      </w:pPr>
+      <w:r>
         <w:rPr>
           <w:rFonts w:asciiTheme="minorHAnsi" w:hAnsiTheme="minorHAnsi" w:cstheme="minorBidi"/>
           <w:kern w:val="2"/>
           <w14:ligatures w14:val="standardContextual"/>
         </w:rPr>
-      </w:pPr>
+        <w:t xml:space="preserve">For a </w:t>
+      </w:r>
       <w:r>
         <w:rPr>
           <w:rFonts w:asciiTheme="minorHAnsi" w:hAnsiTheme="minorHAnsi" w:cstheme="minorBidi"/>
           <w:kern w:val="2"/>
           <w14:ligatures w14:val="standardContextual"/>
         </w:rPr>
-        <w:t xml:space="preserve">For a </w:t>
+        <w:t>more detailed description and best practices of the validation macro refer to the README.md file in the directory where your Excel Queries xlsm files are stored</w:t>
       </w:r>
       <w:r>
         <w:rPr>
@@ -8153,81 +7953,55 @@
           <w:kern w:val="2"/>
           <w14:ligatures w14:val="standardContextual"/>
         </w:rPr>
-        <w:t xml:space="preserve">more detailed description and best practices of the validation macro refer to the README.md file in the directory where your Excel Queries </w:t>
-      </w:r>
-      <w:proofErr w:type="spellStart"/>
+        <w:t xml:space="preserve"> (result of the step done in “</w:t>
+      </w:r>
+      <w:r>
+        <w:rPr>
+          <w:rFonts w:asciiTheme="minorHAnsi" w:hAnsiTheme="minorHAnsi"/>
+        </w:rPr>
+        <w:fldChar w:fldCharType="begin"/>
+      </w:r>
+      <w:r>
+        <w:rPr>
+          <w:rFonts w:asciiTheme="minorHAnsi" w:hAnsiTheme="minorHAnsi"/>
+        </w:rPr>
+        <w:instrText xml:space="preserve"> REF _Ref215139275 \h  \* MERGEFORMAT </w:instrText>
+      </w:r>
+      <w:r>
+        <w:rPr>
+          <w:rFonts w:asciiTheme="minorHAnsi" w:hAnsiTheme="minorHAnsi"/>
+        </w:rPr>
+      </w:r>
+      <w:r>
+        <w:rPr>
+          <w:rFonts w:asciiTheme="minorHAnsi" w:hAnsiTheme="minorHAnsi"/>
+        </w:rPr>
+        <w:fldChar w:fldCharType="separate"/>
+      </w:r>
+      <w:r>
+        <w:rPr>
+          <w:rFonts w:asciiTheme="minorHAnsi" w:hAnsiTheme="minorHAnsi"/>
+        </w:rPr>
+        <w:t>Agent resource directory tool setup and usage</w:t>
+      </w:r>
+      <w:r>
+        <w:rPr>
+          <w:rFonts w:asciiTheme="minorHAnsi" w:hAnsiTheme="minorHAnsi"/>
+        </w:rPr>
+        <w:fldChar w:fldCharType="end"/>
+      </w:r>
+      <w:r>
+        <w:rPr>
+          <w:rFonts w:asciiTheme="minorHAnsi" w:hAnsiTheme="minorHAnsi"/>
+        </w:rPr>
+        <w:t>”</w:t>
+      </w:r>
       <w:r>
         <w:rPr>
           <w:rFonts w:asciiTheme="minorHAnsi" w:hAnsiTheme="minorHAnsi" w:cstheme="minorBidi"/>
           <w:kern w:val="2"/>
           <w14:ligatures w14:val="standardContextual"/>
         </w:rPr>
-        <w:t>xlsm</w:t>
-      </w:r>
-      <w:proofErr w:type="spellEnd"/>
-      <w:r>
-        <w:rPr>
-          <w:rFonts w:asciiTheme="minorHAnsi" w:hAnsiTheme="minorHAnsi" w:cstheme="minorBidi"/>
-          <w:kern w:val="2"/>
-          <w14:ligatures w14:val="standardContextual"/>
-        </w:rPr>
-        <w:t xml:space="preserve"> files are stored</w:t>
-      </w:r>
-      <w:r>
-        <w:rPr>
-          <w:rFonts w:asciiTheme="minorHAnsi" w:hAnsiTheme="minorHAnsi" w:cstheme="minorBidi"/>
-          <w:kern w:val="2"/>
-          <w14:ligatures w14:val="standardContextual"/>
-        </w:rPr>
-        <w:t xml:space="preserve"> (result of the step done in “</w:t>
-      </w:r>
-      <w:r>
-        <w:rPr>
-          <w:rFonts w:asciiTheme="minorHAnsi" w:hAnsiTheme="minorHAnsi"/>
-        </w:rPr>
-        <w:fldChar w:fldCharType="begin"/>
-      </w:r>
-      <w:r>
-        <w:rPr>
-          <w:rFonts w:asciiTheme="minorHAnsi" w:hAnsiTheme="minorHAnsi"/>
-        </w:rPr>
-        <w:instrText xml:space="preserve"> REF _Ref215139275 \h  \* MERGEFORMAT </w:instrText>
-      </w:r>
-      <w:r>
-        <w:rPr>
-          <w:rFonts w:asciiTheme="minorHAnsi" w:hAnsiTheme="minorHAnsi"/>
-        </w:rPr>
-      </w:r>
-      <w:r>
-        <w:rPr>
-          <w:rFonts w:asciiTheme="minorHAnsi" w:hAnsiTheme="minorHAnsi"/>
-        </w:rPr>
-        <w:fldChar w:fldCharType="separate"/>
-      </w:r>
-      <w:r>
-        <w:rPr>
-          <w:rFonts w:asciiTheme="minorHAnsi" w:hAnsiTheme="minorHAnsi"/>
-        </w:rPr>
-        <w:t>Agent resource directory tool setup and usage</w:t>
-      </w:r>
-      <w:r>
-        <w:rPr>
-          <w:rFonts w:asciiTheme="minorHAnsi" w:hAnsiTheme="minorHAnsi"/>
-        </w:rPr>
-        <w:fldChar w:fldCharType="end"/>
-      </w:r>
-      <w:r>
-        <w:rPr>
-          <w:rFonts w:asciiTheme="minorHAnsi" w:hAnsiTheme="minorHAnsi"/>
-        </w:rPr>
-        <w:t>”</w:t>
-      </w:r>
-      <w:r>
-        <w:rPr>
-          <w:rFonts w:asciiTheme="minorHAnsi" w:hAnsiTheme="minorHAnsi" w:cstheme="minorBidi"/>
-          <w:kern w:val="2"/>
-          <w14:ligatures w14:val="standardContextual"/>
-        </w:rPr>
         <w:t>.</w:t>
       </w:r>
     </w:p>
@@ -8280,6 +8054,7 @@
     </w:p>
     <w:p>
       <w:r>
+        <w:lastRenderedPageBreak/>
         <w:t>O</w:t>
       </w:r>
       <w:r>
@@ -8643,7 +8418,6 @@
           <w:b/>
           <w:bCs/>
         </w:rPr>
-        <w:lastRenderedPageBreak/>
         <w:t>Tool volume and task complexity.</w:t>
       </w:r>
       <w:r>
@@ -9147,31 +8921,7 @@
           <w:szCs w:val="22"/>
           <w14:ligatures w14:val="none"/>
         </w:rPr>
-        <w:t>Excel (</w:t>
-      </w:r>
-      <w:proofErr w:type="spellStart"/>
-      <w:r>
-        <w:rPr>
-          <w:rFonts w:ascii="Aptos" w:eastAsia="Times New Roman" w:hAnsi="Aptos" w:cs="Times New Roman"/>
-          <w:color w:val="000000"/>
-          <w:kern w:val="0"/>
-          <w:sz w:val="22"/>
-          <w:szCs w:val="22"/>
-          <w14:ligatures w14:val="none"/>
-        </w:rPr>
-        <w:t>xls</w:t>
-      </w:r>
-      <w:proofErr w:type="spellEnd"/>
-      <w:r>
-        <w:rPr>
-          <w:rFonts w:ascii="Aptos" w:eastAsia="Times New Roman" w:hAnsi="Aptos" w:cs="Times New Roman"/>
-          <w:color w:val="000000"/>
-          <w:kern w:val="0"/>
-          <w:sz w:val="22"/>
-          <w:szCs w:val="22"/>
-          <w14:ligatures w14:val="none"/>
-        </w:rPr>
-        <w:t>, xlsx): 3 Excels per agent </w:t>
+        <w:t>Excel (xls, xlsx): 3 Excels per agent </w:t>
       </w:r>
     </w:p>
     <w:p>
@@ -9244,31 +8994,7 @@
           <w:szCs w:val="22"/>
           <w14:ligatures w14:val="none"/>
         </w:rPr>
-        <w:t>HTML (html, </w:t>
-      </w:r>
-      <w:proofErr w:type="spellStart"/>
-      <w:r>
-        <w:rPr>
-          <w:rFonts w:ascii="Aptos" w:eastAsia="Times New Roman" w:hAnsi="Aptos" w:cs="Times New Roman"/>
-          <w:color w:val="000000"/>
-          <w:kern w:val="0"/>
-          <w:sz w:val="22"/>
-          <w:szCs w:val="22"/>
-          <w14:ligatures w14:val="none"/>
-        </w:rPr>
-        <w:t>htm</w:t>
-      </w:r>
-      <w:proofErr w:type="spellEnd"/>
-      <w:r>
-        <w:rPr>
-          <w:rFonts w:ascii="Aptos" w:eastAsia="Times New Roman" w:hAnsi="Aptos" w:cs="Times New Roman"/>
-          <w:color w:val="000000"/>
-          <w:kern w:val="0"/>
-          <w:sz w:val="22"/>
-          <w:szCs w:val="22"/>
-          <w14:ligatures w14:val="none"/>
-        </w:rPr>
-        <w:t>): 3 HTMLs per agent </w:t>
+        <w:t>HTML (html, htm): 3 HTMLs per agent </w:t>
       </w:r>
     </w:p>
     <w:p>
@@ -9515,7 +9241,6 @@
           <w:szCs w:val="22"/>
           <w14:ligatures w14:val="none"/>
         </w:rPr>
-        <w:lastRenderedPageBreak/>
         <w:t>Textual body: At least 5 paragraphs of meaningful text. Each paragraph contains at least 5 lines </w:t>
       </w:r>
     </w:p>
@@ -9719,31 +9444,7 @@
           <w:szCs w:val="22"/>
           <w14:ligatures w14:val="none"/>
         </w:rPr>
-        <w:t xml:space="preserve">: At least 1 complex lengthy table showing varied data types (percentages, dates, formula </w:t>
-      </w:r>
-      <w:proofErr w:type="spellStart"/>
-      <w:r>
-        <w:rPr>
-          <w:rFonts w:ascii="Aptos" w:eastAsia="Times New Roman" w:hAnsi="Aptos" w:cs="Times New Roman"/>
-          <w:color w:val="000000"/>
-          <w:kern w:val="0"/>
-          <w:sz w:val="22"/>
-          <w:szCs w:val="22"/>
-          <w14:ligatures w14:val="none"/>
-        </w:rPr>
-        <w:t>etc</w:t>
-      </w:r>
-      <w:proofErr w:type="spellEnd"/>
-      <w:r>
-        <w:rPr>
-          <w:rFonts w:ascii="Aptos" w:eastAsia="Times New Roman" w:hAnsi="Aptos" w:cs="Times New Roman"/>
-          <w:color w:val="000000"/>
-          <w:kern w:val="0"/>
-          <w:sz w:val="22"/>
-          <w:szCs w:val="22"/>
-          <w14:ligatures w14:val="none"/>
-        </w:rPr>
-        <w:t>). The table should be long enough to fill at least 1 page fully </w:t>
+        <w:t>: At least 1 complex lengthy table showing varied data types (percentages, dates, formula etc). The table should be long enough to fill at least 1 page fully </w:t>
       </w:r>
     </w:p>
     <w:p>
@@ -9915,6 +9616,7 @@
           <w:szCs w:val="22"/>
           <w14:ligatures w14:val="none"/>
         </w:rPr>
+        <w:lastRenderedPageBreak/>
         <w:t>Metadata: Include features like page numbers, titles, and document properties </w:t>
       </w:r>
     </w:p>
@@ -10349,7 +10051,6 @@
           <w:szCs w:val="22"/>
           <w14:ligatures w14:val="none"/>
         </w:rPr>
-        <w:lastRenderedPageBreak/>
         <w:t>Natural Language Interaction. </w:t>
       </w:r>
       <w:r>
@@ -10361,31 +10062,7 @@
           <w:szCs w:val="22"/>
           <w14:ligatures w14:val="none"/>
         </w:rPr>
-        <w:t xml:space="preserve">A realistic test case looks like “What are the sale numbers for last Monday?”, not like “What are the sale numbers for {day:8, </w:t>
-      </w:r>
-      <w:proofErr w:type="spellStart"/>
-      <w:r>
-        <w:rPr>
-          <w:rFonts w:ascii="Aptos" w:eastAsia="Times New Roman" w:hAnsi="Aptos" w:cs="Times New Roman"/>
-          <w:color w:val="000000"/>
-          <w:kern w:val="0"/>
-          <w:sz w:val="22"/>
-          <w:szCs w:val="22"/>
-          <w14:ligatures w14:val="none"/>
-        </w:rPr>
-        <w:t>month:September</w:t>
-      </w:r>
-      <w:proofErr w:type="spellEnd"/>
-      <w:r>
-        <w:rPr>
-          <w:rFonts w:ascii="Aptos" w:eastAsia="Times New Roman" w:hAnsi="Aptos" w:cs="Times New Roman"/>
-          <w:color w:val="000000"/>
-          <w:kern w:val="0"/>
-          <w:sz w:val="22"/>
-          <w:szCs w:val="22"/>
-          <w14:ligatures w14:val="none"/>
-        </w:rPr>
-        <w:t>, year:2025}”</w:t>
+        <w:t>A realistic test case looks like “What are the sale numbers for last Monday?”, not like “What are the sale numbers for {day:8, month:September, year:2025}”</w:t>
       </w:r>
     </w:p>
     <w:p>
@@ -10654,6 +10331,7 @@
           <w:szCs w:val="22"/>
           <w14:ligatures w14:val="none"/>
         </w:rPr>
+        <w:lastRenderedPageBreak/>
         <w:t>Simple Scenario: Title and one subheading – </w:t>
       </w:r>
       <w:r>
@@ -11241,55 +10919,7 @@
           <w:szCs w:val="22"/>
           <w14:ligatures w14:val="none"/>
         </w:rPr>
-        <w:t> targeting structural or informational metadata in the file. (</w:t>
-      </w:r>
-      <w:proofErr w:type="spellStart"/>
-      <w:r>
-        <w:rPr>
-          <w:rFonts w:ascii="Aptos" w:eastAsia="Times New Roman" w:hAnsi="Aptos" w:cs="Times New Roman"/>
-          <w:color w:val="000000"/>
-          <w:kern w:val="0"/>
-          <w:sz w:val="22"/>
-          <w:szCs w:val="22"/>
-          <w14:ligatures w14:val="none"/>
-        </w:rPr>
-        <w:t>eg</w:t>
-      </w:r>
-      <w:proofErr w:type="spellEnd"/>
-      <w:r>
-        <w:rPr>
-          <w:rFonts w:ascii="Aptos" w:eastAsia="Times New Roman" w:hAnsi="Aptos" w:cs="Times New Roman"/>
-          <w:color w:val="000000"/>
-          <w:kern w:val="0"/>
-          <w:sz w:val="22"/>
-          <w:szCs w:val="22"/>
-          <w14:ligatures w14:val="none"/>
-        </w:rPr>
-        <w:t xml:space="preserve">: page numbers, file names, folder structure </w:t>
-      </w:r>
-      <w:proofErr w:type="spellStart"/>
-      <w:r>
-        <w:rPr>
-          <w:rFonts w:ascii="Aptos" w:eastAsia="Times New Roman" w:hAnsi="Aptos" w:cs="Times New Roman"/>
-          <w:color w:val="000000"/>
-          <w:kern w:val="0"/>
-          <w:sz w:val="22"/>
-          <w:szCs w:val="22"/>
-          <w14:ligatures w14:val="none"/>
-        </w:rPr>
-        <w:t>etc</w:t>
-      </w:r>
-      <w:proofErr w:type="spellEnd"/>
-      <w:r>
-        <w:rPr>
-          <w:rFonts w:ascii="Aptos" w:eastAsia="Times New Roman" w:hAnsi="Aptos" w:cs="Times New Roman"/>
-          <w:color w:val="000000"/>
-          <w:kern w:val="0"/>
-          <w:sz w:val="22"/>
-          <w:szCs w:val="22"/>
-          <w14:ligatures w14:val="none"/>
-        </w:rPr>
-        <w:t>)</w:t>
+        <w:t> targeting structural or informational metadata in the file. (eg: page numbers, file names, folder structure etc)</w:t>
       </w:r>
     </w:p>
     <w:p>
@@ -11427,7 +11057,6 @@
           <w:szCs w:val="22"/>
           <w14:ligatures w14:val="none"/>
         </w:rPr>
-        <w:lastRenderedPageBreak/>
         <w:t>I</w:t>
       </w:r>
       <w:r>
@@ -11760,6 +11389,7 @@
           <w:szCs w:val="22"/>
           <w14:ligatures w14:val="none"/>
         </w:rPr>
+        <w:lastRenderedPageBreak/>
         <w:t>Test cases require an agentic solution</w:t>
       </w:r>
       <w:r>
@@ -11782,55 +11412,7 @@
           <w:szCs w:val="22"/>
           <w14:ligatures w14:val="none"/>
         </w:rPr>
-        <w:t xml:space="preserve">the status in the </w:t>
-      </w:r>
-      <w:proofErr w:type="spellStart"/>
-      <w:r>
-        <w:rPr>
-          <w:rFonts w:ascii="Aptos" w:eastAsia="Times New Roman" w:hAnsi="Aptos" w:cs="Times New Roman"/>
-          <w:color w:val="000000"/>
-          <w:kern w:val="0"/>
-          <w:sz w:val="22"/>
-          <w:szCs w:val="22"/>
-          <w14:ligatures w14:val="none"/>
-        </w:rPr>
-        <w:t>db</w:t>
-      </w:r>
-      <w:proofErr w:type="spellEnd"/>
-      <w:r>
-        <w:rPr>
-          <w:rFonts w:ascii="Aptos" w:eastAsia="Times New Roman" w:hAnsi="Aptos" w:cs="Times New Roman"/>
-          <w:color w:val="000000"/>
-          <w:kern w:val="0"/>
-          <w:sz w:val="22"/>
-          <w:szCs w:val="22"/>
-          <w14:ligatures w14:val="none"/>
-        </w:rPr>
-        <w:t xml:space="preserve"> (Could be done by a </w:t>
-      </w:r>
-      <w:proofErr w:type="spellStart"/>
-      <w:r>
-        <w:rPr>
-          <w:rFonts w:ascii="Aptos" w:eastAsia="Times New Roman" w:hAnsi="Aptos" w:cs="Times New Roman"/>
-          <w:color w:val="000000"/>
-          <w:kern w:val="0"/>
-          <w:sz w:val="22"/>
-          <w:szCs w:val="22"/>
-          <w14:ligatures w14:val="none"/>
-        </w:rPr>
-        <w:t>sql</w:t>
-      </w:r>
-      <w:proofErr w:type="spellEnd"/>
-      <w:r>
-        <w:rPr>
-          <w:rFonts w:ascii="Aptos" w:eastAsia="Times New Roman" w:hAnsi="Aptos" w:cs="Times New Roman"/>
-          <w:color w:val="000000"/>
-          <w:kern w:val="0"/>
-          <w:sz w:val="22"/>
-          <w:szCs w:val="22"/>
-          <w14:ligatures w14:val="none"/>
-        </w:rPr>
-        <w:t xml:space="preserve"> query)” is not a good test case. On the other hand, the following is: “Look at the claim and provide a suggestion with justification on either to refuse or accept it using the policy and send the information to the right department for review through teams.”</w:t>
+        <w:t>the status in the db (Could be done by a sql query)” is not a good test case. On the other hand, the following is: “Look at the claim and provide a suggestion with justification on either to refuse or accept it using the policy and send the information to the right department for review through teams.”</w:t>
       </w:r>
     </w:p>
     <w:p>
@@ -12162,7 +11744,6 @@
         <w:rPr>
           <w:rFonts w:eastAsia="Times New Roman"/>
         </w:rPr>
-        <w:lastRenderedPageBreak/>
         <w:t xml:space="preserve">Avoid artificial copy of terminology from documents into questions. The entities should be referenced naturally as a user would reference the terms.  </w:t>
       </w:r>
       <w:r>
@@ -12461,25 +12042,23 @@
           <w:kern w:val="0"/>
           <w14:ligatures w14:val="none"/>
         </w:rPr>
-        <w:t xml:space="preserve"> with a new </w:t>
-      </w:r>
-      <w:proofErr w:type="spellStart"/>
+        <w:t xml:space="preserve"> with a new conversationID</w:t>
+      </w:r>
       <w:r>
         <w:rPr>
           <w:rFonts w:eastAsia="Times New Roman"/>
           <w:kern w:val="0"/>
           <w14:ligatures w14:val="none"/>
         </w:rPr>
-        <w:t>conversationID</w:t>
-      </w:r>
-      <w:proofErr w:type="spellEnd"/>
+        <w:t xml:space="preserve"> via reset</w:t>
+      </w:r>
       <w:r>
         <w:rPr>
           <w:rFonts w:eastAsia="Times New Roman"/>
           <w:kern w:val="0"/>
           <w14:ligatures w14:val="none"/>
         </w:rPr>
-        <w:t xml:space="preserve"> via reset</w:t>
+        <w:t xml:space="preserve">.  Be careful to distinguish AI errors from system errors. AI errors are associated with the AI not </w:t>
       </w:r>
       <w:r>
         <w:rPr>
@@ -12487,7 +12066,8 @@
           <w:kern w:val="0"/>
           <w14:ligatures w14:val="none"/>
         </w:rPr>
-        <w:t>.  Be careful to distinguish AI errors from system errors. AI errors are associated with the AI not smart enough, did not interpret a document well enough, misclassified a query as profane or dangerous, etc. System errors are where there is a timeout, memory overflow or network error, or a response that looks like "Sorry, something went wrong. Error code: SystemError."   For system errors, we expect the same test case to be retried in a new conversation to see if those issues were transient. Persistent system errors should be escalated to us.</w:t>
+        <w:lastRenderedPageBreak/>
+        <w:t>smart enough, did not interpret a document well enough, misclassified a query as profane or dangerous, etc. System errors are where there is a timeout, memory overflow or network error, or a response that looks like "Sorry, something went wrong. Error code: SystemError."   For system errors, we expect the same test case to be retried in a new conversation to see if those issues were transient. Persistent system errors should be escalated to us.</w:t>
       </w:r>
     </w:p>
     <w:p>
@@ -12541,35 +12121,7 @@
         <w:rPr>
           <w:rFonts w:ascii="Aptos" w:eastAsia="Aptos" w:hAnsi="Aptos" w:cs="Aptos"/>
         </w:rPr>
-        <w:t xml:space="preserve">Parameter names and values are annotated explicitly and separately. In many cases (e.g., send an email to a given address), an exact match is desired instead of an LLM judge assertion, as it is expensive and can miss small differences such as different spellings of a name: </w:t>
-      </w:r>
-      <w:proofErr w:type="spellStart"/>
-      <w:r>
-        <w:rPr>
-          <w:rFonts w:ascii="Aptos" w:eastAsia="Aptos" w:hAnsi="Aptos" w:cs="Aptos"/>
-        </w:rPr>
-        <w:t>fweninger</w:t>
-      </w:r>
-      <w:proofErr w:type="spellEnd"/>
-      <w:r>
-        <w:rPr>
-          <w:rFonts w:ascii="Aptos" w:eastAsia="Aptos" w:hAnsi="Aptos" w:cs="Aptos"/>
-        </w:rPr>
-        <w:t xml:space="preserve"> vs. </w:t>
-      </w:r>
-      <w:proofErr w:type="spellStart"/>
-      <w:r>
-        <w:rPr>
-          <w:rFonts w:ascii="Aptos" w:eastAsia="Aptos" w:hAnsi="Aptos" w:cs="Aptos"/>
-        </w:rPr>
-        <w:t>fwenninger</w:t>
-      </w:r>
-      <w:proofErr w:type="spellEnd"/>
-      <w:r>
-        <w:rPr>
-          <w:rFonts w:ascii="Aptos" w:eastAsia="Aptos" w:hAnsi="Aptos" w:cs="Aptos"/>
-        </w:rPr>
-        <w:t>). Thus, it is not always desirable to use custom rubrics for checking parameters.</w:t>
+        <w:t>Parameter names and values are annotated explicitly and separately. In many cases (e.g., send an email to a given address), an exact match is desired instead of an LLM judge assertion, as it is expensive and can miss small differences such as different spellings of a name: fweninger vs. fwenninger). Thus, it is not always desirable to use custom rubrics for checking parameters.</w:t>
       </w:r>
     </w:p>
     <w:p>
@@ -12664,7 +12216,6 @@
         <w:rPr>
           <w:rFonts w:ascii="Aptos" w:eastAsia="Aptos" w:hAnsi="Aptos" w:cs="Aptos"/>
         </w:rPr>
-        <w:lastRenderedPageBreak/>
         <w:t>Do not assume world knowledge when designing the rubrics; “Agent provided the weather in Warsaw, Poland” is preferable over “Agent provided the weather in the current capital of Poland”</w:t>
       </w:r>
     </w:p>
@@ -12745,6 +12296,7 @@
         </w:numPr>
       </w:pPr>
       <w:r>
+        <w:lastRenderedPageBreak/>
         <w:t>YAML file stored in the correct folder</w:t>
       </w:r>
     </w:p>
@@ -12757,31 +12309,7 @@
         </w:numPr>
       </w:pPr>
       <w:r>
-        <w:t xml:space="preserve">Required sections (in-agent, </w:t>
-      </w:r>
-      <w:proofErr w:type="spellStart"/>
-      <w:r>
-        <w:t>external_links</w:t>
-      </w:r>
-      <w:proofErr w:type="spellEnd"/>
-      <w:r>
-        <w:t xml:space="preserve">, </w:t>
-      </w:r>
-      <w:proofErr w:type="spellStart"/>
-      <w:r>
-        <w:t>bot_instructions</w:t>
-      </w:r>
-      <w:proofErr w:type="spellEnd"/>
-      <w:r>
-        <w:t xml:space="preserve">, </w:t>
-      </w:r>
-      <w:proofErr w:type="spellStart"/>
-      <w:r>
-        <w:t>response_formatting_instructions</w:t>
-      </w:r>
-      <w:proofErr w:type="spellEnd"/>
-      <w:r>
-        <w:t>, metadata) are present</w:t>
+        <w:t>Required sections (in-agent, external_links, bot_instructions, response_formatting_instructions, metadata) are present</w:t>
       </w:r>
     </w:p>
     <w:p>
@@ -12829,15 +12357,7 @@
         </w:numPr>
       </w:pPr>
       <w:r>
-        <w:t>Test cases are in a dedicated .</w:t>
-      </w:r>
-      <w:proofErr w:type="spellStart"/>
-      <w:r>
-        <w:t>py</w:t>
-      </w:r>
-      <w:proofErr w:type="spellEnd"/>
-      <w:r>
-        <w:t xml:space="preserve"> file</w:t>
+        <w:t>Test cases are in a dedicated .py file</w:t>
       </w:r>
     </w:p>
     <w:p>
@@ -12861,23 +12381,7 @@
         </w:numPr>
       </w:pPr>
       <w:r>
-        <w:t xml:space="preserve">Docstrings include </w:t>
-      </w:r>
-      <w:proofErr w:type="spellStart"/>
-      <w:r>
-        <w:t>query_id</w:t>
-      </w:r>
-      <w:proofErr w:type="spellEnd"/>
-      <w:r>
-        <w:t xml:space="preserve">, query, </w:t>
-      </w:r>
-      <w:proofErr w:type="spellStart"/>
-      <w:r>
-        <w:t>expected_response</w:t>
-      </w:r>
-      <w:proofErr w:type="spellEnd"/>
-      <w:r>
-        <w:t>, and ground truth references</w:t>
+        <w:t>Docstrings include query_id, query, expected_response, and ground truth references</w:t>
       </w:r>
     </w:p>
     <w:p>
@@ -12932,13 +12436,8 @@
           <w:numId w:val="15"/>
         </w:numPr>
       </w:pPr>
-      <w:proofErr w:type="spellStart"/>
-      <w:r>
-        <w:t>judge.test_yesno_score</w:t>
-      </w:r>
-      <w:proofErr w:type="spellEnd"/>
-      <w:r>
-        <w:t>(response, criterion, score): Checks if the response meets the criterion and assigns a score</w:t>
+      <w:r>
+        <w:t>judge.test_yesno_score(response, criterion, score): Checks if the response meets the criterion and assigns a score</w:t>
       </w:r>
     </w:p>
     <w:p>
@@ -12949,21 +12448,8 @@
           <w:numId w:val="15"/>
         </w:numPr>
       </w:pPr>
-      <w:proofErr w:type="spellStart"/>
-      <w:r>
-        <w:t>judge.llama_index_evaluation</w:t>
-      </w:r>
-      <w:proofErr w:type="spellEnd"/>
-      <w:r>
-        <w:t xml:space="preserve">(response, </w:t>
-      </w:r>
-      <w:proofErr w:type="spellStart"/>
-      <w:r>
-        <w:t>ground_truth</w:t>
-      </w:r>
-      <w:proofErr w:type="spellEnd"/>
-      <w:r>
-        <w:t>): Compares the response to ground truth data</w:t>
+      <w:r>
+        <w:t>judge.llama_index_evaluation(response, ground_truth): Compares the response to ground truth data</w:t>
       </w:r>
     </w:p>
     <w:p/>

</xml_diff>

<commit_message>
added update on excel validation of non-conform N/A fields
</commit_message>
<xml_diff>
--- a/vendor_data_instructions_and_guideline.docx
+++ b/vendor_data_instructions_and_guideline.docx
@@ -53,7 +53,7 @@
           <w:r>
             <w:fldChar w:fldCharType="separate"/>
           </w:r>
-          <w:hyperlink w:anchor="_Toc215762788" w:history="1">
+          <w:hyperlink w:anchor="_Toc216866069" w:history="1">
             <w:r>
               <w:rPr>
                 <w:rStyle w:val="Hyperlink"/>
@@ -94,7 +94,7 @@
                 <w:noProof/>
                 <w:webHidden/>
               </w:rPr>
-              <w:instrText xml:space="preserve"> PAGEREF _Toc215762788 \h </w:instrText>
+              <w:instrText xml:space="preserve"> PAGEREF _Toc216866069 \h </w:instrText>
             </w:r>
             <w:r>
               <w:rPr>
@@ -137,7 +137,7 @@
               <w:noProof/>
             </w:rPr>
           </w:pPr>
-          <w:hyperlink w:anchor="_Toc215762789" w:history="1">
+          <w:hyperlink w:anchor="_Toc216866070" w:history="1">
             <w:r>
               <w:rPr>
                 <w:rStyle w:val="Hyperlink"/>
@@ -178,7 +178,7 @@
                 <w:noProof/>
                 <w:webHidden/>
               </w:rPr>
-              <w:instrText xml:space="preserve"> PAGEREF _Toc215762789 \h </w:instrText>
+              <w:instrText xml:space="preserve"> PAGEREF _Toc216866070 \h </w:instrText>
             </w:r>
             <w:r>
               <w:rPr>
@@ -221,7 +221,7 @@
               <w:noProof/>
             </w:rPr>
           </w:pPr>
-          <w:hyperlink w:anchor="_Toc215762790" w:history="1">
+          <w:hyperlink w:anchor="_Toc216866071" w:history="1">
             <w:r>
               <w:rPr>
                 <w:rStyle w:val="Hyperlink"/>
@@ -262,7 +262,7 @@
                 <w:noProof/>
                 <w:webHidden/>
               </w:rPr>
-              <w:instrText xml:space="preserve"> PAGEREF _Toc215762790 \h </w:instrText>
+              <w:instrText xml:space="preserve"> PAGEREF _Toc216866071 \h </w:instrText>
             </w:r>
             <w:r>
               <w:rPr>
@@ -283,6 +283,75 @@
                 <w:webHidden/>
               </w:rPr>
               <w:t>4</w:t>
+            </w:r>
+            <w:r>
+              <w:rPr>
+                <w:noProof/>
+                <w:webHidden/>
+              </w:rPr>
+              <w:fldChar w:fldCharType="end"/>
+            </w:r>
+          </w:hyperlink>
+        </w:p>
+        <w:p>
+          <w:pPr>
+            <w:pStyle w:val="TOC2"/>
+            <w:tabs>
+              <w:tab w:val="right" w:leader="dot" w:pos="9350"/>
+            </w:tabs>
+            <w:rPr>
+              <w:rFonts w:eastAsiaTheme="minorEastAsia"/>
+              <w:noProof/>
+            </w:rPr>
+          </w:pPr>
+          <w:hyperlink w:anchor="_Toc216866072" w:history="1">
+            <w:r>
+              <w:rPr>
+                <w:rStyle w:val="Hyperlink"/>
+                <w:noProof/>
+              </w:rPr>
+              <w:t>Template updates</w:t>
+            </w:r>
+            <w:r>
+              <w:rPr>
+                <w:noProof/>
+                <w:webHidden/>
+              </w:rPr>
+              <w:tab/>
+            </w:r>
+            <w:r>
+              <w:rPr>
+                <w:noProof/>
+                <w:webHidden/>
+              </w:rPr>
+              <w:fldChar w:fldCharType="begin"/>
+            </w:r>
+            <w:r>
+              <w:rPr>
+                <w:noProof/>
+                <w:webHidden/>
+              </w:rPr>
+              <w:instrText xml:space="preserve"> PAGEREF _Toc216866072 \h </w:instrText>
+            </w:r>
+            <w:r>
+              <w:rPr>
+                <w:noProof/>
+                <w:webHidden/>
+              </w:rPr>
+            </w:r>
+            <w:r>
+              <w:rPr>
+                <w:noProof/>
+                <w:webHidden/>
+              </w:rPr>
+              <w:fldChar w:fldCharType="separate"/>
+            </w:r>
+            <w:r>
+              <w:rPr>
+                <w:noProof/>
+                <w:webHidden/>
+              </w:rPr>
+              <w:t>9</w:t>
             </w:r>
             <w:r>
               <w:rPr>
@@ -305,7 +374,7 @@
               <w:noProof/>
             </w:rPr>
           </w:pPr>
-          <w:hyperlink w:anchor="_Toc215762791" w:history="1">
+          <w:hyperlink w:anchor="_Toc216866073" w:history="1">
             <w:r>
               <w:rPr>
                 <w:rStyle w:val="Hyperlink"/>
@@ -346,7 +415,7 @@
                 <w:noProof/>
                 <w:webHidden/>
               </w:rPr>
-              <w:instrText xml:space="preserve"> PAGEREF _Toc215762791 \h </w:instrText>
+              <w:instrText xml:space="preserve"> PAGEREF _Toc216866073 \h </w:instrText>
             </w:r>
             <w:r>
               <w:rPr>
@@ -389,7 +458,7 @@
               <w:noProof/>
             </w:rPr>
           </w:pPr>
-          <w:hyperlink w:anchor="_Toc215762792" w:history="1">
+          <w:hyperlink w:anchor="_Toc216866074" w:history="1">
             <w:r>
               <w:rPr>
                 <w:rStyle w:val="Hyperlink"/>
@@ -430,7 +499,7 @@
                 <w:noProof/>
                 <w:webHidden/>
               </w:rPr>
-              <w:instrText xml:space="preserve"> PAGEREF _Toc215762792 \h </w:instrText>
+              <w:instrText xml:space="preserve"> PAGEREF _Toc216866074 \h </w:instrText>
             </w:r>
             <w:r>
               <w:rPr>
@@ -473,7 +542,7 @@
               <w:noProof/>
             </w:rPr>
           </w:pPr>
-          <w:hyperlink w:anchor="_Toc215762793" w:history="1">
+          <w:hyperlink w:anchor="_Toc216866075" w:history="1">
             <w:r>
               <w:rPr>
                 <w:rStyle w:val="Hyperlink"/>
@@ -514,7 +583,7 @@
                 <w:noProof/>
                 <w:webHidden/>
               </w:rPr>
-              <w:instrText xml:space="preserve"> PAGEREF _Toc215762793 \h </w:instrText>
+              <w:instrText xml:space="preserve"> PAGEREF _Toc216866075 \h </w:instrText>
             </w:r>
             <w:r>
               <w:rPr>
@@ -534,7 +603,7 @@
                 <w:noProof/>
                 <w:webHidden/>
               </w:rPr>
-              <w:t>9</w:t>
+              <w:t>10</w:t>
             </w:r>
             <w:r>
               <w:rPr>
@@ -557,7 +626,7 @@
               <w:noProof/>
             </w:rPr>
           </w:pPr>
-          <w:hyperlink w:anchor="_Toc215762794" w:history="1">
+          <w:hyperlink w:anchor="_Toc216866076" w:history="1">
             <w:r>
               <w:rPr>
                 <w:rStyle w:val="Hyperlink"/>
@@ -598,7 +667,7 @@
                 <w:noProof/>
                 <w:webHidden/>
               </w:rPr>
-              <w:instrText xml:space="preserve"> PAGEREF _Toc215762794 \h </w:instrText>
+              <w:instrText xml:space="preserve"> PAGEREF _Toc216866076 \h </w:instrText>
             </w:r>
             <w:r>
               <w:rPr>
@@ -641,7 +710,7 @@
               <w:noProof/>
             </w:rPr>
           </w:pPr>
-          <w:hyperlink w:anchor="_Toc215762795" w:history="1">
+          <w:hyperlink w:anchor="_Toc216866077" w:history="1">
             <w:r>
               <w:rPr>
                 <w:rStyle w:val="Hyperlink"/>
@@ -682,7 +751,7 @@
                 <w:noProof/>
                 <w:webHidden/>
               </w:rPr>
-              <w:instrText xml:space="preserve"> PAGEREF _Toc215762795 \h </w:instrText>
+              <w:instrText xml:space="preserve"> PAGEREF _Toc216866077 \h </w:instrText>
             </w:r>
             <w:r>
               <w:rPr>
@@ -702,7 +771,7 @@
                 <w:noProof/>
                 <w:webHidden/>
               </w:rPr>
-              <w:t>10</w:t>
+              <w:t>11</w:t>
             </w:r>
             <w:r>
               <w:rPr>
@@ -725,7 +794,7 @@
               <w:noProof/>
             </w:rPr>
           </w:pPr>
-          <w:hyperlink w:anchor="_Toc215762796" w:history="1">
+          <w:hyperlink w:anchor="_Toc216866078" w:history="1">
             <w:r>
               <w:rPr>
                 <w:rStyle w:val="Hyperlink"/>
@@ -766,7 +835,7 @@
                 <w:noProof/>
                 <w:webHidden/>
               </w:rPr>
-              <w:instrText xml:space="preserve"> PAGEREF _Toc215762796 \h </w:instrText>
+              <w:instrText xml:space="preserve"> PAGEREF _Toc216866078 \h </w:instrText>
             </w:r>
             <w:r>
               <w:rPr>
@@ -786,7 +855,7 @@
                 <w:noProof/>
                 <w:webHidden/>
               </w:rPr>
-              <w:t>10</w:t>
+              <w:t>11</w:t>
             </w:r>
             <w:r>
               <w:rPr>
@@ -809,7 +878,7 @@
               <w:noProof/>
             </w:rPr>
           </w:pPr>
-          <w:hyperlink w:anchor="_Toc215762797" w:history="1">
+          <w:hyperlink w:anchor="_Toc216866079" w:history="1">
             <w:r>
               <w:rPr>
                 <w:rStyle w:val="Hyperlink"/>
@@ -850,7 +919,7 @@
                 <w:noProof/>
                 <w:webHidden/>
               </w:rPr>
-              <w:instrText xml:space="preserve"> PAGEREF _Toc215762797 \h </w:instrText>
+              <w:instrText xml:space="preserve"> PAGEREF _Toc216866079 \h </w:instrText>
             </w:r>
             <w:r>
               <w:rPr>
@@ -893,7 +962,7 @@
               <w:noProof/>
             </w:rPr>
           </w:pPr>
-          <w:hyperlink w:anchor="_Toc215762798" w:history="1">
+          <w:hyperlink w:anchor="_Toc216866080" w:history="1">
             <w:r>
               <w:rPr>
                 <w:rStyle w:val="Hyperlink"/>
@@ -934,7 +1003,7 @@
                 <w:noProof/>
                 <w:webHidden/>
               </w:rPr>
-              <w:instrText xml:space="preserve"> PAGEREF _Toc215762798 \h </w:instrText>
+              <w:instrText xml:space="preserve"> PAGEREF _Toc216866080 \h </w:instrText>
             </w:r>
             <w:r>
               <w:rPr>
@@ -977,7 +1046,7 @@
               <w:noProof/>
             </w:rPr>
           </w:pPr>
-          <w:hyperlink w:anchor="_Toc215762799" w:history="1">
+          <w:hyperlink w:anchor="_Toc216866081" w:history="1">
             <w:r>
               <w:rPr>
                 <w:rStyle w:val="Hyperlink"/>
@@ -1019,7 +1088,7 @@
                 <w:noProof/>
                 <w:webHidden/>
               </w:rPr>
-              <w:instrText xml:space="preserve"> PAGEREF _Toc215762799 \h </w:instrText>
+              <w:instrText xml:space="preserve"> PAGEREF _Toc216866081 \h </w:instrText>
             </w:r>
             <w:r>
               <w:rPr>
@@ -1062,7 +1131,7 @@
               <w:noProof/>
             </w:rPr>
           </w:pPr>
-          <w:hyperlink w:anchor="_Toc215762800" w:history="1">
+          <w:hyperlink w:anchor="_Toc216866082" w:history="1">
             <w:r>
               <w:rPr>
                 <w:rStyle w:val="Hyperlink"/>
@@ -1105,7 +1174,7 @@
                 <w:noProof/>
                 <w:webHidden/>
               </w:rPr>
-              <w:instrText xml:space="preserve"> PAGEREF _Toc215762800 \h </w:instrText>
+              <w:instrText xml:space="preserve"> PAGEREF _Toc216866082 \h </w:instrText>
             </w:r>
             <w:r>
               <w:rPr>
@@ -1125,7 +1194,7 @@
                 <w:noProof/>
                 <w:webHidden/>
               </w:rPr>
-              <w:t>11</w:t>
+              <w:t>12</w:t>
             </w:r>
             <w:r>
               <w:rPr>
@@ -1148,7 +1217,7 @@
               <w:noProof/>
             </w:rPr>
           </w:pPr>
-          <w:hyperlink w:anchor="_Toc215762801" w:history="1">
+          <w:hyperlink w:anchor="_Toc216866083" w:history="1">
             <w:r>
               <w:rPr>
                 <w:rStyle w:val="Hyperlink"/>
@@ -1189,7 +1258,7 @@
                 <w:noProof/>
                 <w:webHidden/>
               </w:rPr>
-              <w:instrText xml:space="preserve"> PAGEREF _Toc215762801 \h </w:instrText>
+              <w:instrText xml:space="preserve"> PAGEREF _Toc216866083 \h </w:instrText>
             </w:r>
             <w:r>
               <w:rPr>
@@ -1232,7 +1301,7 @@
               <w:noProof/>
             </w:rPr>
           </w:pPr>
-          <w:hyperlink w:anchor="_Toc215762802" w:history="1">
+          <w:hyperlink w:anchor="_Toc216866084" w:history="1">
             <w:r>
               <w:rPr>
                 <w:rStyle w:val="Hyperlink"/>
@@ -1339,7 +1408,7 @@
                 <w:noProof/>
                 <w:webHidden/>
               </w:rPr>
-              <w:instrText xml:space="preserve"> PAGEREF _Toc215762802 \h </w:instrText>
+              <w:instrText xml:space="preserve"> PAGEREF _Toc216866084 \h </w:instrText>
             </w:r>
             <w:r>
               <w:rPr>
@@ -1382,7 +1451,7 @@
               <w:noProof/>
             </w:rPr>
           </w:pPr>
-          <w:hyperlink w:anchor="_Toc215762803" w:history="1">
+          <w:hyperlink w:anchor="_Toc216866085" w:history="1">
             <w:r>
               <w:rPr>
                 <w:rStyle w:val="Hyperlink"/>
@@ -1423,7 +1492,7 @@
                 <w:noProof/>
                 <w:webHidden/>
               </w:rPr>
-              <w:instrText xml:space="preserve"> PAGEREF _Toc215762803 \h </w:instrText>
+              <w:instrText xml:space="preserve"> PAGEREF _Toc216866085 \h </w:instrText>
             </w:r>
             <w:r>
               <w:rPr>
@@ -1443,7 +1512,7 @@
                 <w:noProof/>
                 <w:webHidden/>
               </w:rPr>
-              <w:t>12</w:t>
+              <w:t>13</w:t>
             </w:r>
             <w:r>
               <w:rPr>
@@ -1465,7 +1534,7 @@
               <w:noProof/>
             </w:rPr>
           </w:pPr>
-          <w:hyperlink w:anchor="_Toc215762804" w:history="1">
+          <w:hyperlink w:anchor="_Toc216866086" w:history="1">
             <w:r>
               <w:rPr>
                 <w:rStyle w:val="Hyperlink"/>
@@ -1492,7 +1561,7 @@
                 <w:noProof/>
                 <w:webHidden/>
               </w:rPr>
-              <w:instrText xml:space="preserve"> PAGEREF _Toc215762804 \h </w:instrText>
+              <w:instrText xml:space="preserve"> PAGEREF _Toc216866086 \h </w:instrText>
             </w:r>
             <w:r>
               <w:rPr>
@@ -1512,7 +1581,7 @@
                 <w:noProof/>
                 <w:webHidden/>
               </w:rPr>
-              <w:t>12</w:t>
+              <w:t>13</w:t>
             </w:r>
             <w:r>
               <w:rPr>
@@ -1534,7 +1603,7 @@
               <w:noProof/>
             </w:rPr>
           </w:pPr>
-          <w:hyperlink w:anchor="_Toc215762805" w:history="1">
+          <w:hyperlink w:anchor="_Toc216866087" w:history="1">
             <w:r>
               <w:rPr>
                 <w:rStyle w:val="Hyperlink"/>
@@ -1561,7 +1630,7 @@
                 <w:noProof/>
                 <w:webHidden/>
               </w:rPr>
-              <w:instrText xml:space="preserve"> PAGEREF _Toc215762805 \h </w:instrText>
+              <w:instrText xml:space="preserve"> PAGEREF _Toc216866087 \h </w:instrText>
             </w:r>
             <w:r>
               <w:rPr>
@@ -1581,7 +1650,7 @@
                 <w:noProof/>
                 <w:webHidden/>
               </w:rPr>
-              <w:t>12</w:t>
+              <w:t>13</w:t>
             </w:r>
             <w:r>
               <w:rPr>
@@ -1603,7 +1672,7 @@
               <w:noProof/>
             </w:rPr>
           </w:pPr>
-          <w:hyperlink w:anchor="_Toc215762806" w:history="1">
+          <w:hyperlink w:anchor="_Toc216866088" w:history="1">
             <w:r>
               <w:rPr>
                 <w:rStyle w:val="Hyperlink"/>
@@ -1630,7 +1699,7 @@
                 <w:noProof/>
                 <w:webHidden/>
               </w:rPr>
-              <w:instrText xml:space="preserve"> PAGEREF _Toc215762806 \h </w:instrText>
+              <w:instrText xml:space="preserve"> PAGEREF _Toc216866088 \h </w:instrText>
             </w:r>
             <w:r>
               <w:rPr>
@@ -1672,7 +1741,7 @@
               <w:noProof/>
             </w:rPr>
           </w:pPr>
-          <w:hyperlink w:anchor="_Toc215762807" w:history="1">
+          <w:hyperlink w:anchor="_Toc216866089" w:history="1">
             <w:r>
               <w:rPr>
                 <w:rStyle w:val="Hyperlink"/>
@@ -1699,7 +1768,7 @@
                 <w:noProof/>
                 <w:webHidden/>
               </w:rPr>
-              <w:instrText xml:space="preserve"> PAGEREF _Toc215762807 \h </w:instrText>
+              <w:instrText xml:space="preserve"> PAGEREF _Toc216866089 \h </w:instrText>
             </w:r>
             <w:r>
               <w:rPr>
@@ -1742,7 +1811,7 @@
               <w:noProof/>
             </w:rPr>
           </w:pPr>
-          <w:hyperlink w:anchor="_Toc215762808" w:history="1">
+          <w:hyperlink w:anchor="_Toc216866090" w:history="1">
             <w:r>
               <w:rPr>
                 <w:rStyle w:val="Hyperlink"/>
@@ -1783,7 +1852,7 @@
                 <w:noProof/>
                 <w:webHidden/>
               </w:rPr>
-              <w:instrText xml:space="preserve"> PAGEREF _Toc215762808 \h </w:instrText>
+              <w:instrText xml:space="preserve"> PAGEREF _Toc216866090 \h </w:instrText>
             </w:r>
             <w:r>
               <w:rPr>
@@ -1825,7 +1894,7 @@
               <w:noProof/>
             </w:rPr>
           </w:pPr>
-          <w:hyperlink w:anchor="_Toc215762809" w:history="1">
+          <w:hyperlink w:anchor="_Toc216866091" w:history="1">
             <w:r>
               <w:rPr>
                 <w:rStyle w:val="Hyperlink"/>
@@ -1852,7 +1921,7 @@
                 <w:noProof/>
                 <w:webHidden/>
               </w:rPr>
-              <w:instrText xml:space="preserve"> PAGEREF _Toc215762809 \h </w:instrText>
+              <w:instrText xml:space="preserve"> PAGEREF _Toc216866091 \h </w:instrText>
             </w:r>
             <w:r>
               <w:rPr>
@@ -1872,7 +1941,7 @@
                 <w:noProof/>
                 <w:webHidden/>
               </w:rPr>
-              <w:t>13</w:t>
+              <w:t>14</w:t>
             </w:r>
             <w:r>
               <w:rPr>
@@ -1894,7 +1963,7 @@
               <w:noProof/>
             </w:rPr>
           </w:pPr>
-          <w:hyperlink w:anchor="_Toc215762810" w:history="1">
+          <w:hyperlink w:anchor="_Toc216866092" w:history="1">
             <w:r>
               <w:rPr>
                 <w:rStyle w:val="Hyperlink"/>
@@ -1922,7 +1991,7 @@
                 <w:noProof/>
                 <w:webHidden/>
               </w:rPr>
-              <w:instrText xml:space="preserve"> PAGEREF _Toc215762810 \h </w:instrText>
+              <w:instrText xml:space="preserve"> PAGEREF _Toc216866092 \h </w:instrText>
             </w:r>
             <w:r>
               <w:rPr>
@@ -1964,7 +2033,7 @@
               <w:noProof/>
             </w:rPr>
           </w:pPr>
-          <w:hyperlink w:anchor="_Toc215762811" w:history="1">
+          <w:hyperlink w:anchor="_Toc216866093" w:history="1">
             <w:r>
               <w:rPr>
                 <w:rStyle w:val="Hyperlink"/>
@@ -1991,7 +2060,7 @@
                 <w:noProof/>
                 <w:webHidden/>
               </w:rPr>
-              <w:instrText xml:space="preserve"> PAGEREF _Toc215762811 \h </w:instrText>
+              <w:instrText xml:space="preserve"> PAGEREF _Toc216866093 \h </w:instrText>
             </w:r>
             <w:r>
               <w:rPr>
@@ -2034,7 +2103,7 @@
               <w:noProof/>
             </w:rPr>
           </w:pPr>
-          <w:hyperlink w:anchor="_Toc215762812" w:history="1">
+          <w:hyperlink w:anchor="_Toc216866094" w:history="1">
             <w:r>
               <w:rPr>
                 <w:rStyle w:val="Hyperlink"/>
@@ -2075,7 +2144,7 @@
                 <w:noProof/>
                 <w:webHidden/>
               </w:rPr>
-              <w:instrText xml:space="preserve"> PAGEREF _Toc215762812 \h </w:instrText>
+              <w:instrText xml:space="preserve"> PAGEREF _Toc216866094 \h </w:instrText>
             </w:r>
             <w:r>
               <w:rPr>
@@ -2095,7 +2164,7 @@
                 <w:noProof/>
                 <w:webHidden/>
               </w:rPr>
-              <w:t>15</w:t>
+              <w:t>16</w:t>
             </w:r>
             <w:r>
               <w:rPr>
@@ -2117,7 +2186,7 @@
               <w:noProof/>
             </w:rPr>
           </w:pPr>
-          <w:hyperlink w:anchor="_Toc215762813" w:history="1">
+          <w:hyperlink w:anchor="_Toc216866095" w:history="1">
             <w:r>
               <w:rPr>
                 <w:rStyle w:val="Hyperlink"/>
@@ -2144,7 +2213,7 @@
                 <w:noProof/>
                 <w:webHidden/>
               </w:rPr>
-              <w:instrText xml:space="preserve"> PAGEREF _Toc215762813 \h </w:instrText>
+              <w:instrText xml:space="preserve"> PAGEREF _Toc216866095 \h </w:instrText>
             </w:r>
             <w:r>
               <w:rPr>
@@ -2164,7 +2233,7 @@
                 <w:noProof/>
                 <w:webHidden/>
               </w:rPr>
-              <w:t>15</w:t>
+              <w:t>16</w:t>
             </w:r>
             <w:r>
               <w:rPr>
@@ -2186,7 +2255,7 @@
               <w:noProof/>
             </w:rPr>
           </w:pPr>
-          <w:hyperlink w:anchor="_Toc215762814" w:history="1">
+          <w:hyperlink w:anchor="_Toc216866096" w:history="1">
             <w:r>
               <w:rPr>
                 <w:rStyle w:val="Hyperlink"/>
@@ -2213,7 +2282,7 @@
                 <w:noProof/>
                 <w:webHidden/>
               </w:rPr>
-              <w:instrText xml:space="preserve"> PAGEREF _Toc215762814 \h </w:instrText>
+              <w:instrText xml:space="preserve"> PAGEREF _Toc216866096 \h </w:instrText>
             </w:r>
             <w:r>
               <w:rPr>
@@ -2233,7 +2302,7 @@
                 <w:noProof/>
                 <w:webHidden/>
               </w:rPr>
-              <w:t>15</w:t>
+              <w:t>16</w:t>
             </w:r>
             <w:r>
               <w:rPr>
@@ -2255,7 +2324,7 @@
               <w:noProof/>
             </w:rPr>
           </w:pPr>
-          <w:hyperlink w:anchor="_Toc215762815" w:history="1">
+          <w:hyperlink w:anchor="_Toc216866097" w:history="1">
             <w:r>
               <w:rPr>
                 <w:rStyle w:val="Hyperlink"/>
@@ -2282,7 +2351,7 @@
                 <w:noProof/>
                 <w:webHidden/>
               </w:rPr>
-              <w:instrText xml:space="preserve"> PAGEREF _Toc215762815 \h </w:instrText>
+              <w:instrText xml:space="preserve"> PAGEREF _Toc216866097 \h </w:instrText>
             </w:r>
             <w:r>
               <w:rPr>
@@ -2302,7 +2371,7 @@
                 <w:noProof/>
                 <w:webHidden/>
               </w:rPr>
-              <w:t>16</w:t>
+              <w:t>17</w:t>
             </w:r>
             <w:r>
               <w:rPr>
@@ -2324,7 +2393,7 @@
               <w:noProof/>
             </w:rPr>
           </w:pPr>
-          <w:hyperlink w:anchor="_Toc215762816" w:history="1">
+          <w:hyperlink w:anchor="_Toc216866098" w:history="1">
             <w:r>
               <w:rPr>
                 <w:rStyle w:val="Hyperlink"/>
@@ -2351,7 +2420,7 @@
                 <w:noProof/>
                 <w:webHidden/>
               </w:rPr>
-              <w:instrText xml:space="preserve"> PAGEREF _Toc215762816 \h </w:instrText>
+              <w:instrText xml:space="preserve"> PAGEREF _Toc216866098 \h </w:instrText>
             </w:r>
             <w:r>
               <w:rPr>
@@ -2371,7 +2440,7 @@
                 <w:noProof/>
                 <w:webHidden/>
               </w:rPr>
-              <w:t>17</w:t>
+              <w:t>18</w:t>
             </w:r>
             <w:r>
               <w:rPr>
@@ -2393,7 +2462,7 @@
               <w:noProof/>
             </w:rPr>
           </w:pPr>
-          <w:hyperlink w:anchor="_Toc215762817" w:history="1">
+          <w:hyperlink w:anchor="_Toc216866099" w:history="1">
             <w:r>
               <w:rPr>
                 <w:rStyle w:val="Hyperlink"/>
@@ -2420,7 +2489,7 @@
                 <w:noProof/>
                 <w:webHidden/>
               </w:rPr>
-              <w:instrText xml:space="preserve"> PAGEREF _Toc215762817 \h </w:instrText>
+              <w:instrText xml:space="preserve"> PAGEREF _Toc216866099 \h </w:instrText>
             </w:r>
             <w:r>
               <w:rPr>
@@ -2440,7 +2509,7 @@
                 <w:noProof/>
                 <w:webHidden/>
               </w:rPr>
-              <w:t>19</w:t>
+              <w:t>20</w:t>
             </w:r>
             <w:r>
               <w:rPr>
@@ -2462,7 +2531,7 @@
               <w:noProof/>
             </w:rPr>
           </w:pPr>
-          <w:hyperlink w:anchor="_Toc215762818" w:history="1">
+          <w:hyperlink w:anchor="_Toc216866100" w:history="1">
             <w:r>
               <w:rPr>
                 <w:rStyle w:val="Hyperlink"/>
@@ -2489,7 +2558,7 @@
                 <w:noProof/>
                 <w:webHidden/>
               </w:rPr>
-              <w:instrText xml:space="preserve"> PAGEREF _Toc215762818 \h </w:instrText>
+              <w:instrText xml:space="preserve"> PAGEREF _Toc216866100 \h </w:instrText>
             </w:r>
             <w:r>
               <w:rPr>
@@ -2509,7 +2578,7 @@
                 <w:noProof/>
                 <w:webHidden/>
               </w:rPr>
-              <w:t>20</w:t>
+              <w:t>21</w:t>
             </w:r>
             <w:r>
               <w:rPr>
@@ -2531,7 +2600,7 @@
               <w:noProof/>
             </w:rPr>
           </w:pPr>
-          <w:hyperlink w:anchor="_Toc215762819" w:history="1">
+          <w:hyperlink w:anchor="_Toc216866101" w:history="1">
             <w:r>
               <w:rPr>
                 <w:rStyle w:val="Hyperlink"/>
@@ -2558,7 +2627,7 @@
                 <w:noProof/>
                 <w:webHidden/>
               </w:rPr>
-              <w:instrText xml:space="preserve"> PAGEREF _Toc215762819 \h </w:instrText>
+              <w:instrText xml:space="preserve"> PAGEREF _Toc216866101 \h </w:instrText>
             </w:r>
             <w:r>
               <w:rPr>
@@ -2578,7 +2647,7 @@
                 <w:noProof/>
                 <w:webHidden/>
               </w:rPr>
-              <w:t>21</w:t>
+              <w:t>22</w:t>
             </w:r>
             <w:r>
               <w:rPr>
@@ -2600,7 +2669,7 @@
               <w:noProof/>
             </w:rPr>
           </w:pPr>
-          <w:hyperlink w:anchor="_Toc215762820" w:history="1">
+          <w:hyperlink w:anchor="_Toc216866102" w:history="1">
             <w:r>
               <w:rPr>
                 <w:rStyle w:val="Hyperlink"/>
@@ -2627,7 +2696,7 @@
                 <w:noProof/>
                 <w:webHidden/>
               </w:rPr>
-              <w:instrText xml:space="preserve"> PAGEREF _Toc215762820 \h </w:instrText>
+              <w:instrText xml:space="preserve"> PAGEREF _Toc216866102 \h </w:instrText>
             </w:r>
             <w:r>
               <w:rPr>
@@ -2647,7 +2716,7 @@
                 <w:noProof/>
                 <w:webHidden/>
               </w:rPr>
-              <w:t>21</w:t>
+              <w:t>22</w:t>
             </w:r>
             <w:r>
               <w:rPr>
@@ -2669,7 +2738,7 @@
               <w:noProof/>
             </w:rPr>
           </w:pPr>
-          <w:hyperlink w:anchor="_Toc215762821" w:history="1">
+          <w:hyperlink w:anchor="_Toc216866103" w:history="1">
             <w:r>
               <w:rPr>
                 <w:rStyle w:val="Hyperlink"/>
@@ -2696,7 +2765,7 @@
                 <w:noProof/>
                 <w:webHidden/>
               </w:rPr>
-              <w:instrText xml:space="preserve"> PAGEREF _Toc215762821 \h </w:instrText>
+              <w:instrText xml:space="preserve"> PAGEREF _Toc216866103 \h </w:instrText>
             </w:r>
             <w:r>
               <w:rPr>
@@ -2716,7 +2785,7 @@
                 <w:noProof/>
                 <w:webHidden/>
               </w:rPr>
-              <w:t>21</w:t>
+              <w:t>22</w:t>
             </w:r>
             <w:r>
               <w:rPr>
@@ -2750,7 +2819,7 @@
       </w:pPr>
       <w:bookmarkStart w:id="0" w:name="_Ref215139234"/>
       <w:bookmarkStart w:id="1" w:name="_Ref215139246"/>
-      <w:bookmarkStart w:id="2" w:name="_Toc215762788"/>
+      <w:bookmarkStart w:id="2" w:name="_Toc216866069"/>
       <w:r>
         <w:t>Introduction and deliverables overview</w:t>
       </w:r>
@@ -2775,11 +2844,33 @@
           <w:rFonts w:ascii="Aptos" w:eastAsia="Aptos" w:hAnsi="Aptos" w:cs="Aptos"/>
         </w:rPr>
       </w:pPr>
+      <w:proofErr w:type="spellStart"/>
       <w:r>
         <w:rPr>
           <w:rFonts w:ascii="Aptos" w:eastAsia="Aptos" w:hAnsi="Aptos" w:cs="Aptos"/>
         </w:rPr>
-        <w:t xml:space="preserve">ThinkingBox git repo: </w:t>
+        <w:t>ThinkingBox</w:t>
+      </w:r>
+      <w:proofErr w:type="spellEnd"/>
+      <w:r>
+        <w:rPr>
+          <w:rFonts w:ascii="Aptos" w:eastAsia="Aptos" w:hAnsi="Aptos" w:cs="Aptos"/>
+        </w:rPr>
+        <w:t xml:space="preserve"> </w:t>
+      </w:r>
+      <w:proofErr w:type="spellStart"/>
+      <w:r>
+        <w:rPr>
+          <w:rFonts w:ascii="Aptos" w:eastAsia="Aptos" w:hAnsi="Aptos" w:cs="Aptos"/>
+        </w:rPr>
+        <w:t>git</w:t>
+      </w:r>
+      <w:proofErr w:type="spellEnd"/>
+      <w:r>
+        <w:rPr>
+          <w:rFonts w:ascii="Aptos" w:eastAsia="Aptos" w:hAnsi="Aptos" w:cs="Aptos"/>
+        </w:rPr>
+        <w:t xml:space="preserve"> repo: </w:t>
       </w:r>
     </w:p>
     <w:p>
@@ -3038,12 +3129,14 @@
           <w:rFonts w:ascii="Aptos" w:eastAsia="Aptos" w:hAnsi="Aptos" w:cs="Aptos"/>
         </w:rPr>
       </w:pPr>
+      <w:proofErr w:type="gramStart"/>
       <w:r>
         <w:rPr>
           <w:rFonts w:ascii="Aptos" w:eastAsia="Aptos" w:hAnsi="Aptos" w:cs="Aptos"/>
         </w:rPr>
         <w:t>Agents</w:t>
       </w:r>
+      <w:proofErr w:type="gramEnd"/>
       <w:r>
         <w:rPr>
           <w:rFonts w:ascii="Aptos" w:eastAsia="Aptos" w:hAnsi="Aptos" w:cs="Aptos"/>
@@ -3066,8 +3159,16 @@
         <w:rPr>
           <w:rFonts w:ascii="Aptos" w:eastAsia="Aptos" w:hAnsi="Aptos" w:cs="Aptos"/>
         </w:rPr>
-        <w:t>*same* agents as in ThinkingBox</w:t>
-      </w:r>
+        <w:t xml:space="preserve">*same* agents as in </w:t>
+      </w:r>
+      <w:proofErr w:type="spellStart"/>
+      <w:r>
+        <w:rPr>
+          <w:rFonts w:ascii="Aptos" w:eastAsia="Aptos" w:hAnsi="Aptos" w:cs="Aptos"/>
+        </w:rPr>
+        <w:t>ThinkingBox</w:t>
+      </w:r>
+      <w:proofErr w:type="spellEnd"/>
       <w:r>
         <w:rPr>
           <w:rFonts w:ascii="Aptos" w:eastAsia="Aptos" w:hAnsi="Aptos" w:cs="Aptos"/>
@@ -3206,7 +3307,35 @@
           <w:rFonts w:ascii="Aptos" w:eastAsia="Aptos" w:hAnsi="Aptos" w:cs="Aptos"/>
         </w:rPr>
         <w:lastRenderedPageBreak/>
-        <w:t>For each query that require searching a knowledge corpus, the Microsoft team will provide the 20 snippets that are retrieved. The vendor will rate the snippets in terms of relevance (from 0 to 4).</w:t>
+        <w:t xml:space="preserve">For each query that </w:t>
+      </w:r>
+      <w:proofErr w:type="gramStart"/>
+      <w:r>
+        <w:rPr>
+          <w:rFonts w:ascii="Aptos" w:eastAsia="Aptos" w:hAnsi="Aptos" w:cs="Aptos"/>
+        </w:rPr>
+        <w:t>require</w:t>
+      </w:r>
+      <w:proofErr w:type="gramEnd"/>
+      <w:r>
+        <w:rPr>
+          <w:rFonts w:ascii="Aptos" w:eastAsia="Aptos" w:hAnsi="Aptos" w:cs="Aptos"/>
+        </w:rPr>
+        <w:t xml:space="preserve"> </w:t>
+      </w:r>
+      <w:proofErr w:type="gramStart"/>
+      <w:r>
+        <w:rPr>
+          <w:rFonts w:ascii="Aptos" w:eastAsia="Aptos" w:hAnsi="Aptos" w:cs="Aptos"/>
+        </w:rPr>
+        <w:t>searching</w:t>
+      </w:r>
+      <w:proofErr w:type="gramEnd"/>
+      <w:r>
+        <w:rPr>
+          <w:rFonts w:ascii="Aptos" w:eastAsia="Aptos" w:hAnsi="Aptos" w:cs="Aptos"/>
+        </w:rPr>
+        <w:t xml:space="preserve"> a knowledge corpus, the Microsoft team will provide the 20 snippets that are retrieved. The vendor will rate the snippets in terms of relevance (from 0 to 4).</w:t>
       </w:r>
     </w:p>
     <w:p>
@@ -3488,11 +3617,19 @@
         </w:rPr>
         <w:t xml:space="preserve"> </w:t>
       </w:r>
+      <w:proofErr w:type="spellStart"/>
       <w:r>
         <w:rPr>
           <w:rFonts w:ascii="Aptos" w:eastAsia="Aptos" w:hAnsi="Aptos" w:cs="Aptos"/>
         </w:rPr>
-        <w:t xml:space="preserve">afer we </w:t>
+        <w:t>afer</w:t>
+      </w:r>
+      <w:proofErr w:type="spellEnd"/>
+      <w:r>
+        <w:rPr>
+          <w:rFonts w:ascii="Aptos" w:eastAsia="Aptos" w:hAnsi="Aptos" w:cs="Aptos"/>
+        </w:rPr>
+        <w:t xml:space="preserve"> we </w:t>
       </w:r>
       <w:r>
         <w:rPr>
@@ -3575,12 +3712,17 @@
           <w:numId w:val="6"/>
         </w:numPr>
       </w:pPr>
-      <w:bookmarkStart w:id="3" w:name="_Toc215762789"/>
+      <w:bookmarkStart w:id="3" w:name="_Toc216866070"/>
+      <w:proofErr w:type="gramStart"/>
       <w:r>
         <w:t>E</w:t>
       </w:r>
       <w:r>
-        <w:t xml:space="preserve">nvironment </w:t>
+        <w:t>nvironment</w:t>
+      </w:r>
+      <w:proofErr w:type="gramEnd"/>
+      <w:r>
+        <w:t xml:space="preserve"> </w:t>
       </w:r>
       <w:r>
         <w:t>acc</w:t>
@@ -3695,7 +3837,15 @@
         </w:numPr>
       </w:pPr>
       <w:r>
-        <w:t>Once the TenantUserDetails page loads, download a certificate for tenant </w:t>
+        <w:t xml:space="preserve">Once the </w:t>
+      </w:r>
+      <w:proofErr w:type="spellStart"/>
+      <w:r>
+        <w:t>TenantUserDetails</w:t>
+      </w:r>
+      <w:proofErr w:type="spellEnd"/>
+      <w:r>
+        <w:t xml:space="preserve"> page loads, download a certificate for tenant </w:t>
       </w:r>
       <w:r>
         <w:rPr>
@@ -3952,7 +4102,7 @@
         </w:numPr>
       </w:pPr>
       <w:bookmarkStart w:id="4" w:name="_Ref215139275"/>
-      <w:bookmarkStart w:id="5" w:name="_Toc215762790"/>
+      <w:bookmarkStart w:id="5" w:name="_Toc216866071"/>
       <w:r>
         <w:t>Agent resource directory tool setup and usage</w:t>
       </w:r>
@@ -4011,8 +4161,8 @@
           <w:noProof/>
         </w:rPr>
         <w:drawing>
-          <wp:inline distT="0" distB="0" distL="0" distR="0" wp14:anchorId="34E25097" wp14:editId="7A38A7A9">
-            <wp:extent cx="3760967" cy="1564257"/>
+          <wp:inline distT="0" distB="0" distL="0" distR="0" wp14:anchorId="34E25097" wp14:editId="2323A37A">
+            <wp:extent cx="3033555" cy="1261713"/>
             <wp:effectExtent l="0" t="0" r="0" b="0"/>
             <wp:docPr id="907747224" name="Picture 1" descr="A screenshot of a computer&#10;&#10;AI-generated content may be incorrect.">
               <a:extLst xmlns:a="http://schemas.openxmlformats.org/drawingml/2006/main">
@@ -4040,7 +4190,7 @@
                   <pic:spPr>
                     <a:xfrm>
                       <a:off x="0" y="0"/>
-                      <a:ext cx="3769862" cy="1567957"/>
+                      <a:ext cx="3058199" cy="1271963"/>
                     </a:xfrm>
                     <a:prstGeom prst="rect">
                       <a:avLst/>
@@ -4055,7 +4205,6 @@
     </w:p>
     <w:p>
       <w:r>
-        <w:lastRenderedPageBreak/>
         <w:t>Select “SharePoint”</w:t>
       </w:r>
       <w:r>
@@ -4110,12 +4259,21 @@
     </w:p>
     <w:p>
       <w:r>
+        <w:lastRenderedPageBreak/>
         <w:t>Then select the site name that you were given.</w:t>
       </w:r>
     </w:p>
     <w:p>
       <w:r>
-        <w:t>In this example “TestAgentDirectory”</w:t>
+        <w:t>In this example “</w:t>
+      </w:r>
+      <w:proofErr w:type="spellStart"/>
+      <w:r>
+        <w:t>TestAgentDirectory</w:t>
+      </w:r>
+      <w:proofErr w:type="spellEnd"/>
+      <w:r>
+        <w:t>”</w:t>
       </w:r>
       <w:r>
         <w:br/>
@@ -4290,11 +4448,10 @@
         <w:rPr>
           <w:noProof/>
         </w:rPr>
-        <w:lastRenderedPageBreak/>
         <w:drawing>
-          <wp:inline distT="0" distB="0" distL="0" distR="0" wp14:anchorId="5FD50CF1" wp14:editId="0724E598">
-            <wp:extent cx="2133600" cy="2305245"/>
-            <wp:effectExtent l="0" t="0" r="0" b="0"/>
+          <wp:inline distT="0" distB="0" distL="0" distR="0" wp14:anchorId="5FD50CF1" wp14:editId="57A8792B">
+            <wp:extent cx="1785464" cy="1929102"/>
+            <wp:effectExtent l="0" t="0" r="5715" b="0"/>
             <wp:docPr id="1699558412" name="Picture 1" descr="A screenshot of a computer&#10;&#10;AI-generated content may be incorrect.">
               <a:extLst xmlns:a="http://schemas.openxmlformats.org/drawingml/2006/main">
                 <a:ext uri="{FF2B5EF4-FFF2-40B4-BE49-F238E27FC236}">
@@ -4321,7 +4478,7 @@
                   <pic:spPr>
                     <a:xfrm>
                       <a:off x="0" y="0"/>
-                      <a:ext cx="2137254" cy="2309193"/>
+                      <a:ext cx="1797179" cy="1941760"/>
                     </a:xfrm>
                     <a:prstGeom prst="rect">
                       <a:avLst/>
@@ -4336,6 +4493,7 @@
     </w:p>
     <w:p>
       <w:r>
+        <w:lastRenderedPageBreak/>
         <w:t xml:space="preserve">In your Windows Explorer go to the </w:t>
       </w:r>
       <w:r>
@@ -4519,7 +4677,6 @@
         <w:rPr>
           <w:noProof/>
         </w:rPr>
-        <w:lastRenderedPageBreak/>
         <w:drawing>
           <wp:inline distT="0" distB="0" distL="0" distR="0" wp14:anchorId="37E71303" wp14:editId="56A76790">
             <wp:extent cx="1731629" cy="792904"/>
@@ -4567,7 +4724,15 @@
         <w:t>Unzip the downloaded file</w:t>
       </w:r>
       <w:r>
-        <w:t xml:space="preserve"> and copy the directory “create_agent_directory” to the synced </w:t>
+        <w:t xml:space="preserve"> and copy the directory “</w:t>
+      </w:r>
+      <w:proofErr w:type="spellStart"/>
+      <w:r>
+        <w:t>create_agent_directory</w:t>
+      </w:r>
+      <w:proofErr w:type="spellEnd"/>
+      <w:r>
+        <w:t xml:space="preserve">” to the synced </w:t>
       </w:r>
       <w:r>
         <w:t>SharePoint directory.</w:t>
@@ -4672,7 +4837,16 @@
     </w:p>
     <w:p>
       <w:r>
-        <w:t xml:space="preserve">Start Window PowerShell and cd to the synced SharePoint directory (use </w:t>
+        <w:lastRenderedPageBreak/>
+        <w:t xml:space="preserve">Start Window PowerShell and </w:t>
+      </w:r>
+      <w:proofErr w:type="gramStart"/>
+      <w:r>
+        <w:t>cd</w:t>
+      </w:r>
+      <w:proofErr w:type="gramEnd"/>
+      <w:r>
+        <w:t xml:space="preserve"> to the synced SharePoint directory (use </w:t>
       </w:r>
       <w:r>
         <w:t>double quotes if needed)</w:t>
@@ -4908,13 +5082,21 @@
         </w:rPr>
         <w:br/>
       </w:r>
+      <w:proofErr w:type="spellStart"/>
       <w:r>
         <w:rPr>
           <w:i/>
           <w:iCs/>
         </w:rPr>
-        <w:lastRenderedPageBreak/>
-        <w:t>pwsh ./create_agent_structure.ps1 -d "</w:t>
+        <w:t>pwsh</w:t>
+      </w:r>
+      <w:proofErr w:type="spellEnd"/>
+      <w:r>
+        <w:rPr>
+          <w:i/>
+          <w:iCs/>
+        </w:rPr>
+        <w:t xml:space="preserve"> ./create_agent_structure.ps1 -d "</w:t>
       </w:r>
       <w:r>
         <w:rPr>
@@ -4978,12 +5160,37 @@
           <w:iCs/>
         </w:rPr>
       </w:pPr>
+      <w:proofErr w:type="spellStart"/>
       <w:r>
         <w:rPr>
           <w:i/>
           <w:iCs/>
         </w:rPr>
-        <w:t>powershell -ExecutionPolicy Bypass -File</w:t>
+        <w:t>powershell</w:t>
+      </w:r>
+      <w:proofErr w:type="spellEnd"/>
+      <w:r>
+        <w:rPr>
+          <w:i/>
+          <w:iCs/>
+        </w:rPr>
+        <w:t xml:space="preserve"> -</w:t>
+      </w:r>
+      <w:proofErr w:type="spellStart"/>
+      <w:r>
+        <w:rPr>
+          <w:i/>
+          <w:iCs/>
+        </w:rPr>
+        <w:t>ExecutionPolicy</w:t>
+      </w:r>
+      <w:proofErr w:type="spellEnd"/>
+      <w:r>
+        <w:rPr>
+          <w:i/>
+          <w:iCs/>
+        </w:rPr>
+        <w:t xml:space="preserve"> Bypass -File</w:t>
       </w:r>
       <w:r>
         <w:rPr>
@@ -5048,6 +5255,7 @@
           <w:kern w:val="2"/>
           <w14:ligatures w14:val="standardContextual"/>
         </w:rPr>
+        <w:lastRenderedPageBreak/>
         <w:t xml:space="preserve">Here </w:t>
       </w:r>
       <w:r>
@@ -5235,7 +5443,6 @@
         <w:rPr>
           <w:noProof/>
         </w:rPr>
-        <w:lastRenderedPageBreak/>
         <w:drawing>
           <wp:inline distT="0" distB="0" distL="0" distR="0" wp14:anchorId="455CD78E" wp14:editId="3B9609F1">
             <wp:extent cx="4154173" cy="1168583"/>
@@ -5294,35 +5501,25 @@
           <w:kern w:val="2"/>
           <w14:ligatures w14:val="standardContextual"/>
         </w:rPr>
-        <w:t>And in the TestQueries directory</w:t>
-      </w:r>
+        <w:t xml:space="preserve">And in the </w:t>
+      </w:r>
+      <w:proofErr w:type="spellStart"/>
       <w:r>
         <w:rPr>
           <w:rFonts w:asciiTheme="minorHAnsi" w:hAnsiTheme="minorHAnsi" w:cstheme="minorBidi"/>
           <w:kern w:val="2"/>
           <w14:ligatures w14:val="standardContextual"/>
         </w:rPr>
-        <w:t>,</w:t>
-      </w:r>
+        <w:t>TestQueries</w:t>
+      </w:r>
+      <w:proofErr w:type="spellEnd"/>
       <w:r>
         <w:rPr>
           <w:rFonts w:asciiTheme="minorHAnsi" w:hAnsiTheme="minorHAnsi" w:cstheme="minorBidi"/>
           <w:kern w:val="2"/>
           <w14:ligatures w14:val="standardContextual"/>
         </w:rPr>
-        <w:t xml:space="preserve"> you </w:t>
-      </w:r>
-      <w:r>
-        <w:rPr>
-          <w:rFonts w:asciiTheme="minorHAnsi" w:hAnsiTheme="minorHAnsi" w:cstheme="minorBidi"/>
-        </w:rPr>
-        <w:t xml:space="preserve">will </w:t>
-      </w:r>
-      <w:r>
-        <w:rPr>
-          <w:rFonts w:asciiTheme="minorHAnsi" w:hAnsiTheme="minorHAnsi" w:cstheme="minorBidi"/>
-        </w:rPr>
-        <w:t>find</w:t>
+        <w:t xml:space="preserve"> directory</w:t>
       </w:r>
       <w:r>
         <w:rPr>
@@ -5330,17 +5527,43 @@
           <w:kern w:val="2"/>
           <w14:ligatures w14:val="standardContextual"/>
         </w:rPr>
+        <w:t>,</w:t>
+      </w:r>
+      <w:r>
+        <w:rPr>
+          <w:rFonts w:asciiTheme="minorHAnsi" w:hAnsiTheme="minorHAnsi" w:cstheme="minorBidi"/>
+          <w:kern w:val="2"/>
+          <w14:ligatures w14:val="standardContextual"/>
+        </w:rPr>
+        <w:t xml:space="preserve"> you </w:t>
+      </w:r>
+      <w:r>
+        <w:rPr>
+          <w:rFonts w:asciiTheme="minorHAnsi" w:hAnsiTheme="minorHAnsi" w:cstheme="minorBidi"/>
+        </w:rPr>
+        <w:t xml:space="preserve">will </w:t>
+      </w:r>
+      <w:r>
+        <w:rPr>
+          <w:rFonts w:asciiTheme="minorHAnsi" w:hAnsiTheme="minorHAnsi" w:cstheme="minorBidi"/>
+        </w:rPr>
+        <w:t>find</w:t>
+      </w:r>
+      <w:r>
+        <w:rPr>
+          <w:rFonts w:asciiTheme="minorHAnsi" w:hAnsiTheme="minorHAnsi" w:cstheme="minorBidi"/>
+          <w:kern w:val="2"/>
+          <w14:ligatures w14:val="standardContextual"/>
+        </w:rPr>
         <w:t xml:space="preserve"> the Excel Macro template that you can use to enter your data.</w:t>
       </w:r>
     </w:p>
     <w:p>
-      <w:pPr>
-        <w:pStyle w:val="Heading2"/>
-      </w:pPr>
       <w:r>
         <w:rPr>
           <w:noProof/>
         </w:rPr>
+        <w:lastRenderedPageBreak/>
         <w:drawing>
           <wp:inline distT="0" distB="0" distL="0" distR="0" wp14:anchorId="46A3AE9D" wp14:editId="70AC950E">
             <wp:extent cx="4612535" cy="534680"/>
@@ -5386,9 +5609,16 @@
       <w:r>
         <w:br/>
       </w:r>
+    </w:p>
+    <w:p>
+      <w:pPr>
+        <w:pStyle w:val="Heading2"/>
+      </w:pPr>
+      <w:bookmarkStart w:id="6" w:name="_Toc216866072"/>
       <w:r>
         <w:t>Template updates</w:t>
       </w:r>
+      <w:bookmarkEnd w:id="6"/>
     </w:p>
     <w:p>
       <w:pPr>
@@ -5405,23 +5635,25 @@
           <w:kern w:val="2"/>
           <w14:ligatures w14:val="standardContextual"/>
         </w:rPr>
-        <w:t xml:space="preserve">In case the Excel template was updated – for example to get better validation coverage or updated field descriptions </w:t>
-      </w:r>
+        <w:t>In case the Excel template was updated – for example to get better validation coverage or updated field descriptions – you can use the update functionality of the agent directory creation script by re-running the script with the -</w:t>
+      </w:r>
+      <w:proofErr w:type="spellStart"/>
       <w:r>
         <w:rPr>
           <w:rFonts w:asciiTheme="minorHAnsi" w:hAnsiTheme="minorHAnsi" w:cstheme="minorBidi"/>
           <w:kern w:val="2"/>
           <w14:ligatures w14:val="standardContextual"/>
         </w:rPr>
-        <w:t xml:space="preserve">– </w:t>
-      </w:r>
+        <w:t>UpdateTemplateOnly</w:t>
+      </w:r>
+      <w:proofErr w:type="spellEnd"/>
       <w:r>
         <w:rPr>
           <w:rFonts w:asciiTheme="minorHAnsi" w:hAnsiTheme="minorHAnsi" w:cstheme="minorBidi"/>
           <w:kern w:val="2"/>
           <w14:ligatures w14:val="standardContextual"/>
         </w:rPr>
-        <w:t>you can use the update functionality of the agent directory creation script by re-running the script with the -UpdateTemplateOnly option.</w:t>
+        <w:t xml:space="preserve"> option.</w:t>
       </w:r>
       <w:r>
         <w:rPr>
@@ -5443,6 +5675,7 @@
       <w:r>
         <w:rPr>
           <w:rFonts w:asciiTheme="minorHAnsi" w:hAnsiTheme="minorHAnsi" w:cstheme="minorBidi"/>
+          <w:noProof/>
           <w:kern w:val="2"/>
           <w14:ligatures w14:val="standardContextual"/>
         </w:rPr>
@@ -5493,6 +5726,7 @@
       <w:r>
         <w:rPr>
           <w:rFonts w:asciiTheme="minorHAnsi" w:hAnsiTheme="minorHAnsi" w:cstheme="minorBidi"/>
+          <w:noProof/>
           <w:kern w:val="2"/>
           <w14:ligatures w14:val="standardContextual"/>
         </w:rPr>
@@ -5541,11 +5775,11 @@
           <w:numId w:val="6"/>
         </w:numPr>
       </w:pPr>
-      <w:bookmarkStart w:id="6" w:name="_Toc215762791"/>
+      <w:bookmarkStart w:id="7" w:name="_Toc216866073"/>
       <w:r>
         <w:t>Share your agent’s ID information</w:t>
       </w:r>
-      <w:bookmarkEnd w:id="6"/>
+      <w:bookmarkEnd w:id="7"/>
     </w:p>
     <w:p>
       <w:r>
@@ -5558,11 +5792,18 @@
     </w:p>
     <w:p>
       <w:r>
-        <w:lastRenderedPageBreak/>
         <w:t xml:space="preserve">For each of your agents - after you have set up the initial draft version </w:t>
       </w:r>
       <w:r>
-        <w:t xml:space="preserve">– either in MCS or in ThinkingBox </w:t>
+        <w:t xml:space="preserve">– either in MCS or in </w:t>
+      </w:r>
+      <w:proofErr w:type="spellStart"/>
+      <w:r>
+        <w:t>ThinkingBox</w:t>
+      </w:r>
+      <w:proofErr w:type="spellEnd"/>
+      <w:r>
+        <w:t xml:space="preserve"> </w:t>
       </w:r>
       <w:r>
         <w:t xml:space="preserve">- please send us the following </w:t>
@@ -5571,11 +5812,18 @@
         <w:t xml:space="preserve">three </w:t>
       </w:r>
       <w:r>
-        <w:t>agent information</w:t>
+        <w:t xml:space="preserve">agent </w:t>
+      </w:r>
+      <w:proofErr w:type="spellStart"/>
+      <w:proofErr w:type="gramStart"/>
+      <w:r>
+        <w:t>information</w:t>
       </w:r>
       <w:r>
         <w:t>s</w:t>
       </w:r>
+      <w:proofErr w:type="spellEnd"/>
+      <w:proofErr w:type="gramEnd"/>
       <w:r>
         <w:t xml:space="preserve"> (before end of one business week):</w:t>
       </w:r>
@@ -5588,11 +5836,11 @@
           <w:numId w:val="34"/>
         </w:numPr>
       </w:pPr>
-      <w:bookmarkStart w:id="7" w:name="_Toc215762792"/>
+      <w:bookmarkStart w:id="8" w:name="_Toc216866074"/>
       <w:r>
         <w:t>Agent overview URL</w:t>
       </w:r>
-      <w:bookmarkEnd w:id="7"/>
+      <w:bookmarkEnd w:id="8"/>
     </w:p>
     <w:p>
       <w:pPr>
@@ -5620,7 +5868,23 @@
           <w:kern w:val="0"/>
           <w14:ligatures w14:val="none"/>
         </w:rPr>
-        <w:t>https://&lt;domain&gt;.microsoft.com/environments/&lt;environment id&gt;/bots/&lt;bot id&gt;/overview</w:t>
+        <w:t>https://&lt;domain</w:t>
+      </w:r>
+      <w:proofErr w:type="gramStart"/>
+      <w:r>
+        <w:rPr>
+          <w:kern w:val="0"/>
+          <w14:ligatures w14:val="none"/>
+        </w:rPr>
+        <w:t>&gt;.microsoft.com</w:t>
+      </w:r>
+      <w:proofErr w:type="gramEnd"/>
+      <w:r>
+        <w:rPr>
+          <w:kern w:val="0"/>
+          <w14:ligatures w14:val="none"/>
+        </w:rPr>
+        <w:t>/environments/&lt;environment id&gt;/bots/&lt;bot id&gt;/overview</w:t>
       </w:r>
     </w:p>
     <w:p>
@@ -5631,11 +5895,12 @@
           <w:numId w:val="34"/>
         </w:numPr>
       </w:pPr>
-      <w:bookmarkStart w:id="8" w:name="_Toc215762793"/>
-      <w:r>
+      <w:bookmarkStart w:id="9" w:name="_Toc216866075"/>
+      <w:r>
+        <w:lastRenderedPageBreak/>
         <w:t>Schema name</w:t>
       </w:r>
-      <w:bookmarkEnd w:id="8"/>
+      <w:bookmarkEnd w:id="9"/>
     </w:p>
     <w:p>
       <w:pPr>
@@ -5889,12 +6154,11 @@
           <w:numId w:val="34"/>
         </w:numPr>
       </w:pPr>
-      <w:bookmarkStart w:id="9" w:name="_Toc215762794"/>
-      <w:r>
-        <w:lastRenderedPageBreak/>
+      <w:bookmarkStart w:id="10" w:name="_Toc216866076"/>
+      <w:r>
         <w:t>SharePoint agent directory URL</w:t>
       </w:r>
-      <w:bookmarkEnd w:id="9"/>
+      <w:bookmarkEnd w:id="10"/>
     </w:p>
     <w:p>
       <w:r>
@@ -5904,7 +6168,15 @@
         <w:t xml:space="preserve">the sub-directories with the knowledge data, </w:t>
       </w:r>
       <w:r>
-        <w:t>Excel data entry templates etc for the respective agent.</w:t>
+        <w:t xml:space="preserve">Excel data entry templates </w:t>
+      </w:r>
+      <w:proofErr w:type="spellStart"/>
+      <w:r>
+        <w:t>etc</w:t>
+      </w:r>
+      <w:proofErr w:type="spellEnd"/>
+      <w:r>
+        <w:t xml:space="preserve"> for the respective agent.</w:t>
       </w:r>
     </w:p>
     <w:p>
@@ -5915,8 +6187,9 @@
           <w:numId w:val="6"/>
         </w:numPr>
       </w:pPr>
-      <w:bookmarkStart w:id="10" w:name="_Toc215762795"/>
-      <w:r>
+      <w:bookmarkStart w:id="11" w:name="_Toc216866077"/>
+      <w:r>
+        <w:lastRenderedPageBreak/>
         <w:t>Deliverable</w:t>
       </w:r>
       <w:r>
@@ -5925,10 +6198,12 @@
       <w:r>
         <w:t xml:space="preserve">: </w:t>
       </w:r>
+      <w:proofErr w:type="spellStart"/>
       <w:r>
         <w:t>ThinkingBox</w:t>
       </w:r>
-      <w:bookmarkEnd w:id="10"/>
+      <w:bookmarkEnd w:id="11"/>
+      <w:proofErr w:type="spellEnd"/>
     </w:p>
     <w:p>
       <w:pPr>
@@ -5941,20 +6216,38 @@
           <w:tab w:val="num" w:pos="720"/>
         </w:tabs>
       </w:pPr>
-      <w:bookmarkStart w:id="11" w:name="_Agent_level_information"/>
-      <w:bookmarkStart w:id="12" w:name="_Toc215762796"/>
+      <w:bookmarkStart w:id="12" w:name="_Agent_level_information"/>
+      <w:bookmarkStart w:id="13" w:name="_Toc216866078"/>
       <w:r>
         <w:t>Agent level information</w:t>
       </w:r>
-      <w:bookmarkEnd w:id="11"/>
       <w:bookmarkEnd w:id="12"/>
+      <w:bookmarkEnd w:id="13"/>
     </w:p>
     <w:p>
       <w:pPr>
         <w:ind w:left="720"/>
       </w:pPr>
       <w:r>
-        <w:t>For agent level information, they should be stored as a yaml file under:  AI.ThinkingBox.Data/dataset/scenario/</w:t>
+        <w:t xml:space="preserve">For agent level information, they should be stored as a </w:t>
+      </w:r>
+      <w:proofErr w:type="spellStart"/>
+      <w:r>
+        <w:t>yaml</w:t>
+      </w:r>
+      <w:proofErr w:type="spellEnd"/>
+      <w:r>
+        <w:t xml:space="preserve"> file under:  </w:t>
+      </w:r>
+      <w:proofErr w:type="spellStart"/>
+      <w:proofErr w:type="gramStart"/>
+      <w:r>
+        <w:t>AI.ThinkingBox.Data</w:t>
+      </w:r>
+      <w:proofErr w:type="spellEnd"/>
+      <w:proofErr w:type="gramEnd"/>
+      <w:r>
+        <w:t>/dataset/scenario/</w:t>
       </w:r>
     </w:p>
     <w:p>
@@ -5962,10 +6255,23 @@
         <w:ind w:left="720"/>
       </w:pPr>
       <w:r>
-        <w:t xml:space="preserve">Here is an example of that yaml file: </w:t>
-      </w:r>
-      <w:r>
-        <w:t xml:space="preserve">techno_marketing.yaml </w:t>
+        <w:t xml:space="preserve">Here is an example of that </w:t>
+      </w:r>
+      <w:proofErr w:type="spellStart"/>
+      <w:r>
+        <w:t>yaml</w:t>
+      </w:r>
+      <w:proofErr w:type="spellEnd"/>
+      <w:r>
+        <w:t xml:space="preserve"> file: </w:t>
+      </w:r>
+      <w:proofErr w:type="spellStart"/>
+      <w:r>
+        <w:t>techno_marketing.yaml</w:t>
+      </w:r>
+      <w:proofErr w:type="spellEnd"/>
+      <w:r>
+        <w:t xml:space="preserve"> </w:t>
       </w:r>
       <w:r>
         <w:t xml:space="preserve">- </w:t>
@@ -5995,8 +6301,13 @@
         <w:pStyle w:val="ListBullet"/>
         <w:ind w:left="1080" w:hanging="360"/>
       </w:pPr>
-      <w:r>
-        <w:t>world_state – maps the documents that are associated with the agent</w:t>
+      <w:proofErr w:type="spellStart"/>
+      <w:r>
+        <w:t>world_state</w:t>
+      </w:r>
+      <w:proofErr w:type="spellEnd"/>
+      <w:r>
+        <w:t xml:space="preserve"> – maps the documents that are associated with the agent</w:t>
       </w:r>
     </w:p>
     <w:p>
@@ -6031,8 +6342,13 @@
         </w:tabs>
         <w:ind w:left="1080" w:hanging="360"/>
       </w:pPr>
-      <w:r>
-        <w:t>external_links: Webpages/websites that have been added as a source</w:t>
+      <w:proofErr w:type="spellStart"/>
+      <w:r>
+        <w:t>external_links</w:t>
+      </w:r>
+      <w:proofErr w:type="spellEnd"/>
+      <w:r>
+        <w:t>: Webpages/websites that have been added as a source</w:t>
       </w:r>
     </w:p>
     <w:p>
@@ -6040,8 +6356,18 @@
         <w:pStyle w:val="ListBullet"/>
         <w:ind w:left="1080" w:hanging="360"/>
       </w:pPr>
-      <w:r>
-        <w:t>bot_instructions: Description of the agent's purpose, capabilities, and limitations</w:t>
+      <w:proofErr w:type="spellStart"/>
+      <w:proofErr w:type="gramStart"/>
+      <w:r>
+        <w:t>bot</w:t>
+      </w:r>
+      <w:proofErr w:type="gramEnd"/>
+      <w:r>
+        <w:t>_instructions</w:t>
+      </w:r>
+      <w:proofErr w:type="spellEnd"/>
+      <w:r>
+        <w:t>: Description of the agent's purpose, capabilities, and limitations</w:t>
       </w:r>
     </w:p>
     <w:p>
@@ -6049,8 +6375,13 @@
         <w:pStyle w:val="ListBullet"/>
         <w:ind w:left="1080" w:hanging="360"/>
       </w:pPr>
-      <w:r>
-        <w:t>response_formatting_instructions: Guidelines for how the agent should format responses</w:t>
+      <w:proofErr w:type="spellStart"/>
+      <w:r>
+        <w:t>response_formatting_instructions</w:t>
+      </w:r>
+      <w:proofErr w:type="spellEnd"/>
+      <w:r>
+        <w:t>: Guidelines for how the agent should format responses</w:t>
       </w:r>
     </w:p>
     <w:p>
@@ -6059,7 +6390,23 @@
         <w:ind w:left="1080" w:hanging="360"/>
       </w:pPr>
       <w:r>
-        <w:t>metadata: url to the yaml file with all the dataset information and document location</w:t>
+        <w:t xml:space="preserve">metadata: </w:t>
+      </w:r>
+      <w:proofErr w:type="spellStart"/>
+      <w:r>
+        <w:t>url</w:t>
+      </w:r>
+      <w:proofErr w:type="spellEnd"/>
+      <w:r>
+        <w:t xml:space="preserve"> to the </w:t>
+      </w:r>
+      <w:proofErr w:type="spellStart"/>
+      <w:r>
+        <w:t>yaml</w:t>
+      </w:r>
+      <w:proofErr w:type="spellEnd"/>
+      <w:r>
+        <w:t xml:space="preserve"> file with all the dataset information and document location</w:t>
       </w:r>
     </w:p>
     <w:p>
@@ -6157,13 +6504,13 @@
           <w:tab w:val="num" w:pos="720"/>
         </w:tabs>
       </w:pPr>
-      <w:bookmarkStart w:id="13" w:name="_Knowledge_corpus"/>
-      <w:bookmarkStart w:id="14" w:name="_Toc215762797"/>
+      <w:bookmarkStart w:id="14" w:name="_Knowledge_corpus"/>
+      <w:bookmarkStart w:id="15" w:name="_Toc216866079"/>
       <w:r>
         <w:t>Knowledge corpus</w:t>
       </w:r>
-      <w:bookmarkEnd w:id="13"/>
       <w:bookmarkEnd w:id="14"/>
+      <w:bookmarkEnd w:id="15"/>
     </w:p>
     <w:p>
       <w:pPr>
@@ -6174,7 +6521,31 @@
         </w:numPr>
       </w:pPr>
       <w:r>
-        <w:t xml:space="preserve">Organize documents in a structured folder (e.g. undersupport/knowledge_base/&lt;agent_name&gt;/documents) </w:t>
+        <w:t xml:space="preserve">Organize documents in a structured folder (e.g. </w:t>
+      </w:r>
+      <w:proofErr w:type="spellStart"/>
+      <w:r>
+        <w:t>undersupport</w:t>
+      </w:r>
+      <w:proofErr w:type="spellEnd"/>
+      <w:r>
+        <w:t>/</w:t>
+      </w:r>
+      <w:proofErr w:type="spellStart"/>
+      <w:r>
+        <w:t>knowledge_base</w:t>
+      </w:r>
+      <w:proofErr w:type="spellEnd"/>
+      <w:r>
+        <w:t>/&lt;</w:t>
+      </w:r>
+      <w:proofErr w:type="spellStart"/>
+      <w:r>
+        <w:t>agent_name</w:t>
+      </w:r>
+      <w:proofErr w:type="spellEnd"/>
+      <w:r>
+        <w:t xml:space="preserve">&gt;/documents) </w:t>
       </w:r>
     </w:p>
     <w:p>
@@ -6247,11 +6618,11 @@
           <w:tab w:val="num" w:pos="720"/>
         </w:tabs>
       </w:pPr>
-      <w:bookmarkStart w:id="15" w:name="_Toc215762798"/>
+      <w:bookmarkStart w:id="16" w:name="_Toc216866080"/>
       <w:r>
         <w:t>Mock MCPs to represent tools</w:t>
       </w:r>
-      <w:bookmarkEnd w:id="15"/>
+      <w:bookmarkEnd w:id="16"/>
     </w:p>
     <w:p/>
     <w:p>
@@ -6270,12 +6641,11 @@
           <w:szCs w:val="24"/>
         </w:rPr>
       </w:pPr>
-      <w:bookmarkStart w:id="16" w:name="_Toc215762799"/>
-      <w:r>
-        <w:lastRenderedPageBreak/>
+      <w:bookmarkStart w:id="17" w:name="_Toc216866081"/>
+      <w:r>
         <w:t>Set of queries + evaluation rubric</w:t>
       </w:r>
-      <w:bookmarkEnd w:id="16"/>
+      <w:bookmarkEnd w:id="17"/>
     </w:p>
     <w:p>
       <w:pPr>
@@ -6303,6 +6673,7 @@
         <w:ind w:left="720"/>
       </w:pPr>
       <w:r>
+        <w:lastRenderedPageBreak/>
         <w:t>Evaluation rubric criteria:</w:t>
       </w:r>
     </w:p>
@@ -6446,14 +6817,14 @@
           <w:rFonts w:ascii="Aptos" w:eastAsia="Aptos" w:hAnsi="Aptos" w:cs="Aptos"/>
         </w:rPr>
       </w:pPr>
-      <w:bookmarkStart w:id="17" w:name="_Toc215762800"/>
+      <w:bookmarkStart w:id="18" w:name="_Toc216866082"/>
       <w:r>
         <w:rPr>
           <w:rFonts w:ascii="Aptos" w:eastAsia="Aptos" w:hAnsi="Aptos" w:cs="Aptos"/>
         </w:rPr>
         <w:t>Document ranking</w:t>
       </w:r>
-      <w:bookmarkEnd w:id="17"/>
+      <w:bookmarkEnd w:id="18"/>
     </w:p>
     <w:p>
       <w:r>
@@ -6475,7 +6846,23 @@
           <w:rFonts w:eastAsiaTheme="minorEastAsia"/>
           <w:lang w:eastAsia="zh-CN"/>
         </w:rPr>
-        <w:t xml:space="preserve"> (citeDCG)</w:t>
+        <w:t xml:space="preserve"> (</w:t>
+      </w:r>
+      <w:proofErr w:type="spellStart"/>
+      <w:r>
+        <w:rPr>
+          <w:rFonts w:eastAsiaTheme="minorEastAsia"/>
+          <w:lang w:eastAsia="zh-CN"/>
+        </w:rPr>
+        <w:t>citeDCG</w:t>
+      </w:r>
+      <w:proofErr w:type="spellEnd"/>
+      <w:r>
+        <w:rPr>
+          <w:rFonts w:eastAsiaTheme="minorEastAsia"/>
+          <w:lang w:eastAsia="zh-CN"/>
+        </w:rPr>
+        <w:t>)</w:t>
       </w:r>
       <w:r>
         <w:rPr>
@@ -6509,11 +6896,11 @@
           <w:numId w:val="25"/>
         </w:numPr>
       </w:pPr>
-      <w:bookmarkStart w:id="18" w:name="_Toc215762801"/>
+      <w:bookmarkStart w:id="19" w:name="_Toc216866083"/>
       <w:r>
         <w:t>Multi-turn conversations</w:t>
       </w:r>
-      <w:bookmarkEnd w:id="18"/>
+      <w:bookmarkEnd w:id="19"/>
     </w:p>
     <w:p>
       <w:r>
@@ -6539,7 +6926,7 @@
           <w:rFonts w:ascii="Aptos" w:eastAsia="Aptos" w:hAnsi="Aptos" w:cs="Aptos"/>
         </w:rPr>
       </w:pPr>
-      <w:bookmarkStart w:id="19" w:name="_Toc215762802"/>
+      <w:bookmarkStart w:id="20" w:name="_Toc216866084"/>
       <w:r>
         <w:rPr>
           <w:rFonts w:ascii="Aptos" w:eastAsia="Aptos" w:hAnsi="Aptos" w:cs="Aptos"/>
@@ -6608,11 +6995,19 @@
         </w:rPr>
         <w:t xml:space="preserve"> ground truth + file metadata</w:t>
       </w:r>
-      <w:bookmarkEnd w:id="19"/>
-    </w:p>
-    <w:p>
-      <w:r>
-        <w:t>Here is an example of what the yaml file for query metadata+ evaluation rubric + ground truth + file metadata</w:t>
+      <w:bookmarkEnd w:id="20"/>
+    </w:p>
+    <w:p>
+      <w:r>
+        <w:t xml:space="preserve">Here is an example of what the </w:t>
+      </w:r>
+      <w:proofErr w:type="spellStart"/>
+      <w:r>
+        <w:t>yaml</w:t>
+      </w:r>
+      <w:proofErr w:type="spellEnd"/>
+      <w:r>
+        <w:t xml:space="preserve"> file for query metadata+ evaluation rubric + ground truth + file metadata</w:t>
       </w:r>
       <w:r>
         <w:t xml:space="preserve"> </w:t>
@@ -6621,7 +7016,15 @@
         <w:t>looks like</w:t>
       </w:r>
       <w:r>
-        <w:t>: techno_marketing.meta.yaml -</w:t>
+        <w:t xml:space="preserve">: </w:t>
+      </w:r>
+      <w:proofErr w:type="spellStart"/>
+      <w:r>
+        <w:t>techno_marketing.meta.yaml</w:t>
+      </w:r>
+      <w:proofErr w:type="spellEnd"/>
+      <w:r>
+        <w:t xml:space="preserve"> -</w:t>
       </w:r>
       <w:r>
         <w:t xml:space="preserve"> </w:t>
@@ -6652,13 +7055,21 @@
         <w:t>:</w:t>
       </w:r>
       <w:r>
-        <w:t xml:space="preserve"> techn</w:t>
+        <w:t xml:space="preserve"> </w:t>
+      </w:r>
+      <w:proofErr w:type="spellStart"/>
+      <w:r>
+        <w:t>techn</w:t>
       </w:r>
       <w:r>
         <w:t>o_mark</w:t>
       </w:r>
       <w:r>
-        <w:t xml:space="preserve">eting_reference_files.yaml - </w:t>
+        <w:t>eting_reference_files.yaml</w:t>
+      </w:r>
+      <w:proofErr w:type="spellEnd"/>
+      <w:r>
+        <w:t xml:space="preserve"> - </w:t>
       </w:r>
       <w:hyperlink r:id="rId35" w:history="1">
         <w:r>
@@ -6686,7 +7097,15 @@
         <w:br/>
       </w:r>
       <w:r>
-        <w:t>The techno_marketing.meta.yaml file is an example of what that would look like.</w:t>
+        <w:t xml:space="preserve">The </w:t>
+      </w:r>
+      <w:proofErr w:type="spellStart"/>
+      <w:r>
+        <w:t>techno_marketing.meta.yaml</w:t>
+      </w:r>
+      <w:proofErr w:type="spellEnd"/>
+      <w:r>
+        <w:t xml:space="preserve"> file is an example of what that would look like.</w:t>
       </w:r>
       <w:r>
         <w:br/>
@@ -6706,7 +7125,15 @@
         <w:ind w:left="360"/>
       </w:pPr>
       <w:r>
-        <w:t>test cases in the form of a yaml list</w:t>
+        <w:t xml:space="preserve">test cases in the form of a </w:t>
+      </w:r>
+      <w:proofErr w:type="spellStart"/>
+      <w:r>
+        <w:t>yaml</w:t>
+      </w:r>
+      <w:proofErr w:type="spellEnd"/>
+      <w:r>
+        <w:t xml:space="preserve"> list</w:t>
       </w:r>
     </w:p>
     <w:p>
@@ -6724,7 +7151,6 @@
     </w:p>
     <w:p>
       <w:r>
-        <w:lastRenderedPageBreak/>
         <w:t xml:space="preserve">There is a script called </w:t>
       </w:r>
       <w:r>
@@ -6735,7 +7161,15 @@
         <w:t xml:space="preserve">multi_turn_conversion_script.py </w:t>
       </w:r>
       <w:r>
-        <w:t xml:space="preserve">that helps convert the yaml list format to the conversation history format. </w:t>
+        <w:t xml:space="preserve">that helps convert the </w:t>
+      </w:r>
+      <w:proofErr w:type="spellStart"/>
+      <w:r>
+        <w:t>yaml</w:t>
+      </w:r>
+      <w:proofErr w:type="spellEnd"/>
+      <w:r>
+        <w:t xml:space="preserve"> list format to the conversation history format. </w:t>
       </w:r>
     </w:p>
     <w:p>
@@ -6757,8 +7191,9 @@
           <w:numId w:val="6"/>
         </w:numPr>
       </w:pPr>
-      <w:bookmarkStart w:id="20" w:name="_Toc215762803"/>
-      <w:r>
+      <w:bookmarkStart w:id="21" w:name="_Toc216866085"/>
+      <w:r>
+        <w:lastRenderedPageBreak/>
         <w:t>Deliverable</w:t>
       </w:r>
       <w:r>
@@ -6779,7 +7214,7 @@
       <w:r>
         <w:t>in MCS</w:t>
       </w:r>
-      <w:bookmarkEnd w:id="20"/>
+      <w:bookmarkEnd w:id="21"/>
     </w:p>
     <w:p>
       <w:r>
@@ -6797,7 +7232,15 @@
         <w:t xml:space="preserve">Contact: </w:t>
       </w:r>
       <w:r>
-        <w:t>Arvind Akpuram Srinivasan</w:t>
+        <w:t xml:space="preserve">Arvind </w:t>
+      </w:r>
+      <w:proofErr w:type="spellStart"/>
+      <w:r>
+        <w:t>Akpuram</w:t>
+      </w:r>
+      <w:proofErr w:type="spellEnd"/>
+      <w:r>
+        <w:t xml:space="preserve"> Srinivasan</w:t>
       </w:r>
       <w:r>
         <w:t xml:space="preserve">, </w:t>
@@ -6813,11 +7256,11 @@
       <w:pPr>
         <w:pStyle w:val="Heading3"/>
       </w:pPr>
-      <w:bookmarkStart w:id="21" w:name="_Toc215762804"/>
+      <w:bookmarkStart w:id="22" w:name="_Toc216866086"/>
       <w:r>
         <w:t>Connecting MCP Server to Agent</w:t>
       </w:r>
-      <w:bookmarkEnd w:id="21"/>
+      <w:bookmarkEnd w:id="22"/>
     </w:p>
     <w:p>
       <w:pPr>
@@ -6880,11 +7323,35 @@
       <w:pPr>
         <w:pStyle w:val="Heading3"/>
       </w:pPr>
-      <w:bookmarkStart w:id="22" w:name="_Toc215762805"/>
-      <w:r>
-        <w:t>Connection to Connectors (outlook, sharepoint, dataverse, team, etc)</w:t>
-      </w:r>
-      <w:bookmarkEnd w:id="22"/>
+      <w:bookmarkStart w:id="23" w:name="_Toc216866087"/>
+      <w:r>
+        <w:t xml:space="preserve">Connection to Connectors (outlook, </w:t>
+      </w:r>
+      <w:proofErr w:type="spellStart"/>
+      <w:r>
+        <w:t>sharepoint</w:t>
+      </w:r>
+      <w:proofErr w:type="spellEnd"/>
+      <w:r>
+        <w:t xml:space="preserve">, </w:t>
+      </w:r>
+      <w:proofErr w:type="spellStart"/>
+      <w:r>
+        <w:t>dataverse</w:t>
+      </w:r>
+      <w:proofErr w:type="spellEnd"/>
+      <w:r>
+        <w:t xml:space="preserve">, team, </w:t>
+      </w:r>
+      <w:proofErr w:type="spellStart"/>
+      <w:r>
+        <w:t>etc</w:t>
+      </w:r>
+      <w:proofErr w:type="spellEnd"/>
+      <w:r>
+        <w:t>)</w:t>
+      </w:r>
+      <w:bookmarkEnd w:id="23"/>
     </w:p>
     <w:p>
       <w:pPr>
@@ -6914,11 +7381,11 @@
       <w:pPr>
         <w:pStyle w:val="Heading3"/>
       </w:pPr>
-      <w:bookmarkStart w:id="23" w:name="_Toc215762806"/>
+      <w:bookmarkStart w:id="24" w:name="_Toc216866088"/>
       <w:r>
         <w:t>Adding Knowledge corpus</w:t>
       </w:r>
-      <w:bookmarkEnd w:id="23"/>
+      <w:bookmarkEnd w:id="24"/>
     </w:p>
     <w:p>
       <w:pPr>
@@ -7002,11 +7469,11 @@
       <w:pPr>
         <w:pStyle w:val="Heading3"/>
       </w:pPr>
-      <w:bookmarkStart w:id="24" w:name="_Toc215762807"/>
+      <w:bookmarkStart w:id="25" w:name="_Toc216866089"/>
       <w:r>
         <w:t>General Knowledge</w:t>
       </w:r>
-      <w:bookmarkEnd w:id="24"/>
+      <w:bookmarkEnd w:id="25"/>
     </w:p>
     <w:p>
       <w:pPr>
@@ -7028,7 +7495,7 @@
           <w:numId w:val="6"/>
         </w:numPr>
       </w:pPr>
-      <w:bookmarkStart w:id="25" w:name="_Toc215762808"/>
+      <w:bookmarkStart w:id="26" w:name="_Toc216866090"/>
       <w:r>
         <w:t xml:space="preserve">Deliverable III: </w:t>
       </w:r>
@@ -7044,7 +7511,7 @@
       <w:r>
         <w:t>emplate</w:t>
       </w:r>
-      <w:bookmarkEnd w:id="25"/>
+      <w:bookmarkEnd w:id="26"/>
     </w:p>
     <w:p>
       <w:pPr>
@@ -7082,44 +7549,47 @@
         </w:numPr>
       </w:pPr>
       <w:r>
+        <w:t xml:space="preserve">Open the Excel Macro </w:t>
+      </w:r>
+      <w:r>
+        <w:t xml:space="preserve">data entry </w:t>
+      </w:r>
+      <w:r>
+        <w:t xml:space="preserve">template </w:t>
+      </w:r>
+      <w:r>
+        <w:t xml:space="preserve">created by the process described in </w:t>
+      </w:r>
+      <w:r>
+        <w:t>“</w:t>
+      </w:r>
+      <w:r>
+        <w:fldChar w:fldCharType="begin"/>
+      </w:r>
+      <w:r>
+        <w:instrText xml:space="preserve"> REF _Ref215139275 \h </w:instrText>
+      </w:r>
+      <w:r>
+        <w:fldChar w:fldCharType="separate"/>
+      </w:r>
+      <w:r>
+        <w:t>Agent resource directory tool setup and usage</w:t>
+      </w:r>
+      <w:r>
+        <w:fldChar w:fldCharType="end"/>
+      </w:r>
+      <w:r>
+        <w:t>”</w:t>
+      </w:r>
+      <w:r>
+        <w:t xml:space="preserve"> </w:t>
+      </w:r>
+      <w:r>
+        <w:t xml:space="preserve">and click the “Enable content” to use the </w:t>
+      </w:r>
+      <w:r>
         <w:lastRenderedPageBreak/>
-        <w:t xml:space="preserve">Open the Excel Macro </w:t>
-      </w:r>
-      <w:r>
-        <w:t xml:space="preserve">data entry </w:t>
-      </w:r>
-      <w:r>
-        <w:t xml:space="preserve">template </w:t>
-      </w:r>
-      <w:r>
-        <w:t xml:space="preserve">created by the process described in </w:t>
-      </w:r>
-      <w:r>
-        <w:t>“</w:t>
-      </w:r>
-      <w:r>
-        <w:fldChar w:fldCharType="begin"/>
-      </w:r>
-      <w:r>
-        <w:instrText xml:space="preserve"> REF _Ref215139275 \h </w:instrText>
-      </w:r>
-      <w:r>
-        <w:fldChar w:fldCharType="separate"/>
-      </w:r>
-      <w:r>
-        <w:t>Agent resource directory tool setup and usage</w:t>
-      </w:r>
-      <w:r>
-        <w:fldChar w:fldCharType="end"/>
-      </w:r>
-      <w:r>
-        <w:t>”</w:t>
-      </w:r>
-      <w:r>
-        <w:t xml:space="preserve"> </w:t>
-      </w:r>
-      <w:r>
-        <w:t>and click the “Enable content” to use the automatic validation functionality</w:t>
+        <w:t>automatic validation functionality</w:t>
       </w:r>
       <w:r>
         <w:t>.</w:t>
@@ -7263,7 +7733,7 @@
       <w:pPr>
         <w:pStyle w:val="Heading3"/>
       </w:pPr>
-      <w:bookmarkStart w:id="26" w:name="_Toc215762809"/>
+      <w:bookmarkStart w:id="27" w:name="_Toc216866091"/>
       <w:r>
         <w:t xml:space="preserve">Excel </w:t>
       </w:r>
@@ -7273,7 +7743,7 @@
       <w:r>
         <w:t>sheet tabs</w:t>
       </w:r>
-      <w:bookmarkEnd w:id="26"/>
+      <w:bookmarkEnd w:id="27"/>
     </w:p>
     <w:p>
       <w:pPr>
@@ -7451,14 +7921,14 @@
           <w:lang w:eastAsia="zh-CN"/>
         </w:rPr>
       </w:pPr>
-      <w:bookmarkStart w:id="27" w:name="_Toc215762810"/>
+      <w:bookmarkStart w:id="28" w:name="_Toc216866092"/>
       <w:r>
         <w:rPr>
           <w:lang w:eastAsia="zh-CN"/>
         </w:rPr>
         <w:t>Full vs. abridged templates</w:t>
       </w:r>
-      <w:bookmarkEnd w:id="27"/>
+      <w:bookmarkEnd w:id="28"/>
     </w:p>
     <w:p>
       <w:pPr>
@@ -7469,7 +7939,15 @@
         </w:numPr>
       </w:pPr>
       <w:r>
-        <w:t>Once we are confident that yaml file is being filled correctly (we will look at the first few agents)</w:t>
+        <w:t xml:space="preserve">Once we are confident that </w:t>
+      </w:r>
+      <w:proofErr w:type="spellStart"/>
+      <w:r>
+        <w:t>yaml</w:t>
+      </w:r>
+      <w:proofErr w:type="spellEnd"/>
+      <w:r>
+        <w:t xml:space="preserve"> file is being filled correctly (we will look at the first few agents)</w:t>
       </w:r>
       <w:r>
         <w:t xml:space="preserve"> w</w:t>
@@ -7493,7 +7971,15 @@
         <w:t>version of the E</w:t>
       </w:r>
       <w:r>
-        <w:t>xcel sheet for most of the columns will be present in the yaml file.</w:t>
+        <w:t xml:space="preserve">xcel sheet for most of the columns will be present in the </w:t>
+      </w:r>
+      <w:proofErr w:type="spellStart"/>
+      <w:r>
+        <w:t>yaml</w:t>
+      </w:r>
+      <w:proofErr w:type="spellEnd"/>
+      <w:r>
+        <w:t xml:space="preserve"> file.</w:t>
       </w:r>
     </w:p>
     <w:p>
@@ -7529,7 +8015,15 @@
         <w:t>,</w:t>
       </w:r>
       <w:r>
-        <w:t xml:space="preserve"> as yaml files will not contain </w:t>
+        <w:t xml:space="preserve"> as </w:t>
+      </w:r>
+      <w:proofErr w:type="spellStart"/>
+      <w:r>
+        <w:t>yaml</w:t>
+      </w:r>
+      <w:proofErr w:type="spellEnd"/>
+      <w:r>
+        <w:t xml:space="preserve"> files will not contain </w:t>
       </w:r>
       <w:r>
         <w:t xml:space="preserve">that </w:t>
@@ -7574,9 +8068,8 @@
       <w:pPr>
         <w:pStyle w:val="Heading2"/>
       </w:pPr>
-      <w:bookmarkStart w:id="28" w:name="_Toc215762811"/>
-      <w:r>
-        <w:lastRenderedPageBreak/>
+      <w:bookmarkStart w:id="29" w:name="_Toc216866093"/>
+      <w:r>
         <w:t xml:space="preserve">Excel Template </w:t>
       </w:r>
       <w:r>
@@ -7588,7 +8081,7 @@
       <w:r>
         <w:t>alidation:</w:t>
       </w:r>
-      <w:bookmarkEnd w:id="28"/>
+      <w:bookmarkEnd w:id="29"/>
     </w:p>
     <w:p>
       <w:pPr>
@@ -7639,6 +8132,7 @@
           <w:kern w:val="2"/>
           <w14:ligatures w14:val="standardContextual"/>
         </w:rPr>
+        <w:lastRenderedPageBreak/>
         <w:t>After having entered some data you can switch the validation ON and OFF by double clicking the field A1.</w:t>
       </w:r>
       <w:r>
@@ -7894,7 +8388,7 @@
           <w14:ligatures w14:val="standardContextual"/>
         </w:rPr>
         <w:br/>
-        <w:t>Header fields should never be adapted.</w:t>
+        <w:t>Header fields should never be adapted</w:t>
       </w:r>
       <w:r>
         <w:rPr>
@@ -7902,8 +8396,7 @@
           <w:kern w:val="2"/>
           <w14:ligatures w14:val="standardContextual"/>
         </w:rPr>
-        <w:br/>
-        <w:t xml:space="preserve">If you want to use a column with temporary </w:t>
+        <w:t>!</w:t>
       </w:r>
       <w:r>
         <w:rPr>
@@ -7911,7 +8404,7 @@
           <w:kern w:val="2"/>
           <w14:ligatures w14:val="standardContextual"/>
         </w:rPr>
-        <w:t xml:space="preserve">contents e.g. as a helper column, you can add any additional columns. As long as they don’t have any of the </w:t>
+        <w:br/>
       </w:r>
       <w:r>
         <w:rPr>
@@ -7919,25 +8412,35 @@
           <w:kern w:val="2"/>
           <w14:ligatures w14:val="standardContextual"/>
         </w:rPr>
-        <w:t>field names from the “Documentation” worksheet they will not be covered by the validation (nor being used in any following process step).</w:t>
-      </w:r>
-    </w:p>
-    <w:p>
-      <w:pPr>
-        <w:pStyle w:val="NormalWeb"/>
+        <w:br/>
+        <w:t xml:space="preserve">In case there are fields that require an input but in your case there is no input, please enter </w:t>
+      </w:r>
+      <w:r>
+        <w:rPr>
+          <w:rFonts w:asciiTheme="minorHAnsi" w:hAnsiTheme="minorHAnsi" w:cstheme="minorBidi"/>
+          <w:b/>
+          <w:bCs/>
+          <w:kern w:val="2"/>
+          <w14:ligatures w14:val="standardContextual"/>
+        </w:rPr>
+        <w:t>N/A</w:t>
+      </w:r>
+      <w:r>
         <w:rPr>
           <w:rFonts w:asciiTheme="minorHAnsi" w:hAnsiTheme="minorHAnsi" w:cstheme="minorBidi"/>
           <w:kern w:val="2"/>
           <w14:ligatures w14:val="standardContextual"/>
         </w:rPr>
-      </w:pPr>
+        <w:t xml:space="preserve"> as value.</w:t>
+      </w:r>
       <w:r>
         <w:rPr>
           <w:rFonts w:asciiTheme="minorHAnsi" w:hAnsiTheme="minorHAnsi" w:cstheme="minorBidi"/>
           <w:kern w:val="2"/>
           <w14:ligatures w14:val="standardContextual"/>
         </w:rPr>
-        <w:t xml:space="preserve">For a </w:t>
+        <w:br/>
+        <w:t>The validation will notify that you explicitly indicate that you have seen the field requirement but want to bypass this. The validation will highlight these entry types with an orange background.</w:t>
       </w:r>
       <w:r>
         <w:rPr>
@@ -7945,7 +8448,7 @@
           <w:kern w:val="2"/>
           <w14:ligatures w14:val="standardContextual"/>
         </w:rPr>
-        <w:t>more detailed description and best practices of the validation macro refer to the README.md file in the directory where your Excel Queries xlsm files are stored</w:t>
+        <w:br/>
       </w:r>
       <w:r>
         <w:rPr>
@@ -7953,48 +8456,41 @@
           <w:kern w:val="2"/>
           <w14:ligatures w14:val="standardContextual"/>
         </w:rPr>
-        <w:t xml:space="preserve"> (result of the step done in “</w:t>
-      </w:r>
-      <w:r>
-        <w:rPr>
-          <w:rFonts w:asciiTheme="minorHAnsi" w:hAnsiTheme="minorHAnsi"/>
-        </w:rPr>
-        <w:fldChar w:fldCharType="begin"/>
-      </w:r>
-      <w:r>
-        <w:rPr>
-          <w:rFonts w:asciiTheme="minorHAnsi" w:hAnsiTheme="minorHAnsi"/>
-        </w:rPr>
-        <w:instrText xml:space="preserve"> REF _Ref215139275 \h  \* MERGEFORMAT </w:instrText>
-      </w:r>
-      <w:r>
-        <w:rPr>
-          <w:rFonts w:asciiTheme="minorHAnsi" w:hAnsiTheme="minorHAnsi"/>
-        </w:rPr>
-      </w:r>
-      <w:r>
-        <w:rPr>
-          <w:rFonts w:asciiTheme="minorHAnsi" w:hAnsiTheme="minorHAnsi"/>
-        </w:rPr>
-        <w:fldChar w:fldCharType="separate"/>
-      </w:r>
-      <w:r>
-        <w:rPr>
-          <w:rFonts w:asciiTheme="minorHAnsi" w:hAnsiTheme="minorHAnsi"/>
-        </w:rPr>
-        <w:t>Agent resource directory tool setup and usage</w:t>
-      </w:r>
-      <w:r>
-        <w:rPr>
-          <w:rFonts w:asciiTheme="minorHAnsi" w:hAnsiTheme="minorHAnsi"/>
-        </w:rPr>
-        <w:fldChar w:fldCharType="end"/>
-      </w:r>
-      <w:r>
-        <w:rPr>
-          <w:rFonts w:asciiTheme="minorHAnsi" w:hAnsiTheme="minorHAnsi"/>
-        </w:rPr>
-        <w:t>”</w:t>
+        <w:drawing>
+          <wp:inline distT="0" distB="0" distL="0" distR="0" wp14:anchorId="5059DE60" wp14:editId="3BA88106">
+            <wp:extent cx="966404" cy="1129949"/>
+            <wp:effectExtent l="0" t="0" r="5715" b="0"/>
+            <wp:docPr id="2000240404" name="Picture 1"/>
+            <wp:cNvGraphicFramePr>
+              <a:graphicFrameLocks xmlns:a="http://schemas.openxmlformats.org/drawingml/2006/main" noChangeAspect="1"/>
+            </wp:cNvGraphicFramePr>
+            <a:graphic xmlns:a="http://schemas.openxmlformats.org/drawingml/2006/main">
+              <a:graphicData uri="http://schemas.openxmlformats.org/drawingml/2006/picture">
+                <pic:pic xmlns:pic="http://schemas.openxmlformats.org/drawingml/2006/picture">
+                  <pic:nvPicPr>
+                    <pic:cNvPr id="2000240404" name=""/>
+                    <pic:cNvPicPr/>
+                  </pic:nvPicPr>
+                  <pic:blipFill>
+                    <a:blip r:embed="rId41"/>
+                    <a:stretch>
+                      <a:fillRect/>
+                    </a:stretch>
+                  </pic:blipFill>
+                  <pic:spPr>
+                    <a:xfrm>
+                      <a:off x="0" y="0"/>
+                      <a:ext cx="982400" cy="1148652"/>
+                    </a:xfrm>
+                    <a:prstGeom prst="rect">
+                      <a:avLst/>
+                    </a:prstGeom>
+                  </pic:spPr>
+                </pic:pic>
+              </a:graphicData>
+            </a:graphic>
+          </wp:inline>
+        </w:drawing>
       </w:r>
       <w:r>
         <w:rPr>
@@ -8002,6 +8498,151 @@
           <w:kern w:val="2"/>
           <w14:ligatures w14:val="standardContextual"/>
         </w:rPr>
+        <w:br/>
+      </w:r>
+      <w:r>
+        <w:rPr>
+          <w:rFonts w:asciiTheme="minorHAnsi" w:hAnsiTheme="minorHAnsi" w:cstheme="minorBidi"/>
+          <w:kern w:val="2"/>
+          <w14:ligatures w14:val="standardContextual"/>
+        </w:rPr>
+        <w:br/>
+        <w:t xml:space="preserve">If you want to use a column with temporary </w:t>
+      </w:r>
+      <w:r>
+        <w:rPr>
+          <w:rFonts w:asciiTheme="minorHAnsi" w:hAnsiTheme="minorHAnsi" w:cstheme="minorBidi"/>
+          <w:kern w:val="2"/>
+          <w14:ligatures w14:val="standardContextual"/>
+        </w:rPr>
+        <w:t xml:space="preserve">contents e.g. as a helper column, you can add any additional columns. </w:t>
+      </w:r>
+      <w:proofErr w:type="gramStart"/>
+      <w:r>
+        <w:rPr>
+          <w:rFonts w:asciiTheme="minorHAnsi" w:hAnsiTheme="minorHAnsi" w:cstheme="minorBidi"/>
+          <w:kern w:val="2"/>
+          <w14:ligatures w14:val="standardContextual"/>
+        </w:rPr>
+        <w:t>As long as</w:t>
+      </w:r>
+      <w:proofErr w:type="gramEnd"/>
+      <w:r>
+        <w:rPr>
+          <w:rFonts w:asciiTheme="minorHAnsi" w:hAnsiTheme="minorHAnsi" w:cstheme="minorBidi"/>
+          <w:kern w:val="2"/>
+          <w14:ligatures w14:val="standardContextual"/>
+        </w:rPr>
+        <w:t xml:space="preserve"> they don’t have any of the </w:t>
+      </w:r>
+      <w:r>
+        <w:rPr>
+          <w:rFonts w:asciiTheme="minorHAnsi" w:hAnsiTheme="minorHAnsi" w:cstheme="minorBidi"/>
+          <w:kern w:val="2"/>
+          <w14:ligatures w14:val="standardContextual"/>
+        </w:rPr>
+        <w:t>field names from the “Documentation” worksheet they will not be covered by the validation (nor being used in any following process step).</w:t>
+      </w:r>
+    </w:p>
+    <w:p>
+      <w:pPr>
+        <w:pStyle w:val="NormalWeb"/>
+        <w:rPr>
+          <w:rFonts w:asciiTheme="minorHAnsi" w:hAnsiTheme="minorHAnsi" w:cstheme="minorBidi"/>
+          <w:kern w:val="2"/>
+          <w14:ligatures w14:val="standardContextual"/>
+        </w:rPr>
+      </w:pPr>
+      <w:r>
+        <w:rPr>
+          <w:rFonts w:asciiTheme="minorHAnsi" w:hAnsiTheme="minorHAnsi" w:cstheme="minorBidi"/>
+          <w:kern w:val="2"/>
+          <w14:ligatures w14:val="standardContextual"/>
+        </w:rPr>
+        <w:lastRenderedPageBreak/>
+        <w:t xml:space="preserve">For a </w:t>
+      </w:r>
+      <w:r>
+        <w:rPr>
+          <w:rFonts w:asciiTheme="minorHAnsi" w:hAnsiTheme="minorHAnsi" w:cstheme="minorBidi"/>
+          <w:kern w:val="2"/>
+          <w14:ligatures w14:val="standardContextual"/>
+        </w:rPr>
+        <w:t xml:space="preserve">more detailed description and best practices of the validation macro refer to the README.md file in the directory where your Excel Queries </w:t>
+      </w:r>
+      <w:proofErr w:type="spellStart"/>
+      <w:r>
+        <w:rPr>
+          <w:rFonts w:asciiTheme="minorHAnsi" w:hAnsiTheme="minorHAnsi" w:cstheme="minorBidi"/>
+          <w:kern w:val="2"/>
+          <w14:ligatures w14:val="standardContextual"/>
+        </w:rPr>
+        <w:t>xlsm</w:t>
+      </w:r>
+      <w:proofErr w:type="spellEnd"/>
+      <w:r>
+        <w:rPr>
+          <w:rFonts w:asciiTheme="minorHAnsi" w:hAnsiTheme="minorHAnsi" w:cstheme="minorBidi"/>
+          <w:kern w:val="2"/>
+          <w14:ligatures w14:val="standardContextual"/>
+        </w:rPr>
+        <w:t xml:space="preserve"> files are stored</w:t>
+      </w:r>
+      <w:r>
+        <w:rPr>
+          <w:rFonts w:asciiTheme="minorHAnsi" w:hAnsiTheme="minorHAnsi" w:cstheme="minorBidi"/>
+          <w:kern w:val="2"/>
+          <w14:ligatures w14:val="standardContextual"/>
+        </w:rPr>
+        <w:t xml:space="preserve"> (result of the step done in “</w:t>
+      </w:r>
+      <w:r>
+        <w:rPr>
+          <w:rFonts w:asciiTheme="minorHAnsi" w:hAnsiTheme="minorHAnsi"/>
+        </w:rPr>
+        <w:fldChar w:fldCharType="begin"/>
+      </w:r>
+      <w:r>
+        <w:rPr>
+          <w:rFonts w:asciiTheme="minorHAnsi" w:hAnsiTheme="minorHAnsi"/>
+        </w:rPr>
+        <w:instrText xml:space="preserve"> REF _Ref215139275 \h  \* MERGEFORMAT </w:instrText>
+      </w:r>
+      <w:r>
+        <w:rPr>
+          <w:rFonts w:asciiTheme="minorHAnsi" w:hAnsiTheme="minorHAnsi"/>
+        </w:rPr>
+      </w:r>
+      <w:r>
+        <w:rPr>
+          <w:rFonts w:asciiTheme="minorHAnsi" w:hAnsiTheme="minorHAnsi"/>
+        </w:rPr>
+        <w:fldChar w:fldCharType="separate"/>
+      </w:r>
+      <w:r>
+        <w:rPr>
+          <w:rFonts w:asciiTheme="minorHAnsi" w:hAnsiTheme="minorHAnsi"/>
+        </w:rPr>
+        <w:t>Agent resource directory tool setup and usage</w:t>
+      </w:r>
+      <w:r>
+        <w:rPr>
+          <w:rFonts w:asciiTheme="minorHAnsi" w:hAnsiTheme="minorHAnsi"/>
+        </w:rPr>
+        <w:fldChar w:fldCharType="end"/>
+      </w:r>
+      <w:r>
+        <w:rPr>
+          <w:rFonts w:asciiTheme="minorHAnsi" w:hAnsiTheme="minorHAnsi"/>
+        </w:rPr>
+        <w:t>”</w:t>
+      </w:r>
+      <w:r>
+        <w:rPr>
+          <w:rFonts w:asciiTheme="minorHAnsi" w:hAnsiTheme="minorHAnsi" w:cstheme="minorBidi"/>
+          <w:kern w:val="2"/>
+          <w14:ligatures w14:val="standardContextual"/>
+        </w:rPr>
         <w:t>.</w:t>
       </w:r>
     </w:p>
@@ -8013,7 +8654,7 @@
           <w:numId w:val="6"/>
         </w:numPr>
       </w:pPr>
-      <w:bookmarkStart w:id="29" w:name="_Toc215762812"/>
+      <w:bookmarkStart w:id="30" w:name="_Toc216866094"/>
       <w:r>
         <w:t>Acc</w:t>
       </w:r>
@@ -8032,7 +8673,7 @@
       <w:r>
         <w:t>eview</w:t>
       </w:r>
-      <w:bookmarkEnd w:id="29"/>
+      <w:bookmarkEnd w:id="30"/>
       <w:r>
         <w:t xml:space="preserve"> </w:t>
       </w:r>
@@ -8054,7 +8695,6 @@
     </w:p>
     <w:p>
       <w:r>
-        <w:lastRenderedPageBreak/>
         <w:t>O</w:t>
       </w:r>
       <w:r>
@@ -8173,15 +8813,21 @@
       <w:r>
         <w:t xml:space="preserve">d </w:t>
       </w:r>
+      <w:proofErr w:type="gramStart"/>
       <w:r>
         <w:t xml:space="preserve">the </w:t>
       </w:r>
       <w:r>
-        <w:t>first m</w:t>
+        <w:t>first</w:t>
+      </w:r>
+      <w:proofErr w:type="gramEnd"/>
+      <w:r>
+        <w:t xml:space="preserve"> m</w:t>
       </w:r>
       <w:r>
         <w:t>ulti-agent</w:t>
       </w:r>
+      <w:proofErr w:type="gramStart"/>
       <w:r>
         <w:t xml:space="preserve">, </w:t>
       </w:r>
@@ -8194,6 +8840,7 @@
       <w:r>
         <w:t>ion</w:t>
       </w:r>
+      <w:proofErr w:type="gramEnd"/>
       <w:r>
         <w:t xml:space="preserve"> </w:t>
       </w:r>
@@ -8277,26 +8924,26 @@
       <w:pPr>
         <w:pStyle w:val="Heading1"/>
       </w:pPr>
-      <w:bookmarkStart w:id="30" w:name="_Toc215762813"/>
+      <w:bookmarkStart w:id="31" w:name="_Toc216866095"/>
       <w:r>
         <w:t>Appendices</w:t>
       </w:r>
-      <w:bookmarkEnd w:id="30"/>
+      <w:bookmarkEnd w:id="31"/>
     </w:p>
     <w:p>
       <w:pPr>
         <w:pStyle w:val="Heading2"/>
       </w:pPr>
-      <w:bookmarkStart w:id="31" w:name="_Ref215145310"/>
-      <w:bookmarkStart w:id="32" w:name="_Toc215762814"/>
+      <w:bookmarkStart w:id="32" w:name="_Ref215145310"/>
+      <w:bookmarkStart w:id="33" w:name="_Toc216866096"/>
       <w:r>
         <w:t>Appendix 1: </w:t>
       </w:r>
       <w:r>
         <w:t>Agent design criteria</w:t>
       </w:r>
-      <w:bookmarkEnd w:id="31"/>
       <w:bookmarkEnd w:id="32"/>
+      <w:bookmarkEnd w:id="33"/>
       <w:r>
         <w:t> </w:t>
       </w:r>
@@ -8454,7 +9101,11 @@
         <w:t> </w:t>
       </w:r>
       <w:r>
-        <w:t>(with more than 20 tools per agent, have extensive functionality, require significant integration with various systems, and involve complex workflows</w:t>
+        <w:t xml:space="preserve">(with more than 20 tools per agent, have extensive functionality, require significant integration with various </w:t>
+      </w:r>
+      <w:r>
+        <w:lastRenderedPageBreak/>
+        <w:t>systems, and involve complex workflows</w:t>
       </w:r>
       <w:r>
         <w:t xml:space="preserve">. </w:t>
@@ -8493,20 +9144,29 @@
           <w:b/>
           <w:bCs/>
         </w:rPr>
-        <w:t>Autonomous agent</w:t>
-      </w:r>
+        <w:t>Autonomous </w:t>
+      </w:r>
+      <w:proofErr w:type="gramStart"/>
       <w:r>
         <w:rPr>
           <w:b/>
           <w:bCs/>
         </w:rPr>
-        <w:t>s</w:t>
+        <w:t>agent</w:t>
       </w:r>
       <w:r>
         <w:rPr>
           <w:b/>
           <w:bCs/>
         </w:rPr>
+        <w:t>s</w:t>
+      </w:r>
+      <w:proofErr w:type="gramEnd"/>
+      <w:r>
+        <w:rPr>
+          <w:b/>
+          <w:bCs/>
+        </w:rPr>
         <w:t> requirements: </w:t>
       </w:r>
       <w:r>
@@ -8553,8 +9213,8 @@
       <w:pPr>
         <w:pStyle w:val="Heading2"/>
       </w:pPr>
-      <w:bookmarkStart w:id="33" w:name="_Ref215145360"/>
-      <w:bookmarkStart w:id="34" w:name="_Toc215762815"/>
+      <w:bookmarkStart w:id="34" w:name="_Ref215145360"/>
+      <w:bookmarkStart w:id="35" w:name="_Toc216866097"/>
       <w:r>
         <w:t xml:space="preserve">Appendix </w:t>
       </w:r>
@@ -8564,8 +9224,8 @@
       <w:r>
         <w:t>: Knowledge Corpus Requirements</w:t>
       </w:r>
-      <w:bookmarkEnd w:id="33"/>
       <w:bookmarkEnd w:id="34"/>
+      <w:bookmarkEnd w:id="35"/>
       <w:r>
         <w:t> </w:t>
       </w:r>
@@ -8921,7 +9581,31 @@
           <w:szCs w:val="22"/>
           <w14:ligatures w14:val="none"/>
         </w:rPr>
-        <w:t>Excel (xls, xlsx): 3 Excels per agent </w:t>
+        <w:t>Excel (</w:t>
+      </w:r>
+      <w:proofErr w:type="spellStart"/>
+      <w:r>
+        <w:rPr>
+          <w:rFonts w:ascii="Aptos" w:eastAsia="Times New Roman" w:hAnsi="Aptos" w:cs="Times New Roman"/>
+          <w:color w:val="000000"/>
+          <w:kern w:val="0"/>
+          <w:sz w:val="22"/>
+          <w:szCs w:val="22"/>
+          <w14:ligatures w14:val="none"/>
+        </w:rPr>
+        <w:t>xls</w:t>
+      </w:r>
+      <w:proofErr w:type="spellEnd"/>
+      <w:r>
+        <w:rPr>
+          <w:rFonts w:ascii="Aptos" w:eastAsia="Times New Roman" w:hAnsi="Aptos" w:cs="Times New Roman"/>
+          <w:color w:val="000000"/>
+          <w:kern w:val="0"/>
+          <w:sz w:val="22"/>
+          <w:szCs w:val="22"/>
+          <w14:ligatures w14:val="none"/>
+        </w:rPr>
+        <w:t>, xlsx): 3 Excels per agent </w:t>
       </w:r>
     </w:p>
     <w:p>
@@ -8994,7 +9678,31 @@
           <w:szCs w:val="22"/>
           <w14:ligatures w14:val="none"/>
         </w:rPr>
-        <w:t>HTML (html, htm): 3 HTMLs per agent </w:t>
+        <w:t>HTML (html, </w:t>
+      </w:r>
+      <w:proofErr w:type="spellStart"/>
+      <w:r>
+        <w:rPr>
+          <w:rFonts w:ascii="Aptos" w:eastAsia="Times New Roman" w:hAnsi="Aptos" w:cs="Times New Roman"/>
+          <w:color w:val="000000"/>
+          <w:kern w:val="0"/>
+          <w:sz w:val="22"/>
+          <w:szCs w:val="22"/>
+          <w14:ligatures w14:val="none"/>
+        </w:rPr>
+        <w:t>htm</w:t>
+      </w:r>
+      <w:proofErr w:type="spellEnd"/>
+      <w:r>
+        <w:rPr>
+          <w:rFonts w:ascii="Aptos" w:eastAsia="Times New Roman" w:hAnsi="Aptos" w:cs="Times New Roman"/>
+          <w:color w:val="000000"/>
+          <w:kern w:val="0"/>
+          <w:sz w:val="22"/>
+          <w:szCs w:val="22"/>
+          <w14:ligatures w14:val="none"/>
+        </w:rPr>
+        <w:t>): 3 HTMLs per agent </w:t>
       </w:r>
     </w:p>
     <w:p>
@@ -9396,6 +10104,7 @@
           <w:szCs w:val="22"/>
           <w14:ligatures w14:val="none"/>
         </w:rPr>
+        <w:lastRenderedPageBreak/>
         <w:t>Tables with text and numbers: </w:t>
       </w:r>
       <w:r>
@@ -9444,7 +10153,31 @@
           <w:szCs w:val="22"/>
           <w14:ligatures w14:val="none"/>
         </w:rPr>
-        <w:t>: At least 1 complex lengthy table showing varied data types (percentages, dates, formula etc). The table should be long enough to fill at least 1 page fully </w:t>
+        <w:t xml:space="preserve">: At least 1 complex lengthy table showing varied data types (percentages, dates, formula </w:t>
+      </w:r>
+      <w:proofErr w:type="spellStart"/>
+      <w:r>
+        <w:rPr>
+          <w:rFonts w:ascii="Aptos" w:eastAsia="Times New Roman" w:hAnsi="Aptos" w:cs="Times New Roman"/>
+          <w:color w:val="000000"/>
+          <w:kern w:val="0"/>
+          <w:sz w:val="22"/>
+          <w:szCs w:val="22"/>
+          <w14:ligatures w14:val="none"/>
+        </w:rPr>
+        <w:t>etc</w:t>
+      </w:r>
+      <w:proofErr w:type="spellEnd"/>
+      <w:r>
+        <w:rPr>
+          <w:rFonts w:ascii="Aptos" w:eastAsia="Times New Roman" w:hAnsi="Aptos" w:cs="Times New Roman"/>
+          <w:color w:val="000000"/>
+          <w:kern w:val="0"/>
+          <w:sz w:val="22"/>
+          <w:szCs w:val="22"/>
+          <w14:ligatures w14:val="none"/>
+        </w:rPr>
+        <w:t>). The table should be long enough to fill at least 1 page fully </w:t>
       </w:r>
     </w:p>
     <w:p>
@@ -9616,7 +10349,6 @@
           <w:szCs w:val="22"/>
           <w14:ligatures w14:val="none"/>
         </w:rPr>
-        <w:lastRenderedPageBreak/>
         <w:t>Metadata: Include features like page numbers, titles, and document properties </w:t>
       </w:r>
     </w:p>
@@ -9940,8 +10672,8 @@
       <w:pPr>
         <w:pStyle w:val="Heading2"/>
       </w:pPr>
-      <w:bookmarkStart w:id="35" w:name="_Ref215145380"/>
-      <w:bookmarkStart w:id="36" w:name="_Toc215762816"/>
+      <w:bookmarkStart w:id="36" w:name="_Ref215145380"/>
+      <w:bookmarkStart w:id="37" w:name="_Toc216866098"/>
       <w:r>
         <w:t xml:space="preserve">Appendix </w:t>
       </w:r>
@@ -9954,8 +10686,8 @@
       <w:r>
         <w:t xml:space="preserve"> criteria</w:t>
       </w:r>
-      <w:bookmarkEnd w:id="35"/>
       <w:bookmarkEnd w:id="36"/>
+      <w:bookmarkEnd w:id="37"/>
     </w:p>
     <w:p>
       <w:pPr>
@@ -10062,7 +10794,33 @@
           <w:szCs w:val="22"/>
           <w14:ligatures w14:val="none"/>
         </w:rPr>
-        <w:t>A realistic test case looks like “What are the sale numbers for last Monday?”, not like “What are the sale numbers for {day:8, month:September, year:2025}”</w:t>
+        <w:t xml:space="preserve">A realistic test case looks like “What are the sale numbers for last Monday?”, not like “What are the sale numbers for {day:8, </w:t>
+      </w:r>
+      <w:proofErr w:type="spellStart"/>
+      <w:proofErr w:type="gramStart"/>
+      <w:r>
+        <w:rPr>
+          <w:rFonts w:ascii="Aptos" w:eastAsia="Times New Roman" w:hAnsi="Aptos" w:cs="Times New Roman"/>
+          <w:color w:val="000000"/>
+          <w:kern w:val="0"/>
+          <w:sz w:val="22"/>
+          <w:szCs w:val="22"/>
+          <w14:ligatures w14:val="none"/>
+        </w:rPr>
+        <w:t>month:September</w:t>
+      </w:r>
+      <w:proofErr w:type="spellEnd"/>
+      <w:proofErr w:type="gramEnd"/>
+      <w:r>
+        <w:rPr>
+          <w:rFonts w:ascii="Aptos" w:eastAsia="Times New Roman" w:hAnsi="Aptos" w:cs="Times New Roman"/>
+          <w:color w:val="000000"/>
+          <w:kern w:val="0"/>
+          <w:sz w:val="22"/>
+          <w:szCs w:val="22"/>
+          <w14:ligatures w14:val="none"/>
+        </w:rPr>
+        <w:t>, year:2025}”</w:t>
       </w:r>
     </w:p>
     <w:p>
@@ -10148,7 +10906,19 @@
           <w:szCs w:val="22"/>
           <w14:ligatures w14:val="none"/>
         </w:rPr>
-        <w:t>we expect a balanced mix of answerability types: (a) Queries that can be answered using a single source document (~20%). (b) Queries that require synthesizing information across multiple documents in the agent’s knowledge corpus (~60%). (c) Queries that are unanswerable from the corpus, designed to test fallback behavior and hallucination resistance (~20%). The overall set should reflect realistic user behavior and retrieval complexity—ranging from straightforward lookups to deep synthesis across multiple files.</w:t>
+        <w:t xml:space="preserve">we expect a balanced mix of answerability types: (a) Queries that can be answered using a single source document (~20%). (b) Queries that </w:t>
+      </w:r>
+      <w:r>
+        <w:rPr>
+          <w:rFonts w:ascii="Aptos" w:eastAsia="Times New Roman" w:hAnsi="Aptos" w:cs="Times New Roman"/>
+          <w:color w:val="000000"/>
+          <w:kern w:val="0"/>
+          <w:sz w:val="22"/>
+          <w:szCs w:val="22"/>
+          <w14:ligatures w14:val="none"/>
+        </w:rPr>
+        <w:lastRenderedPageBreak/>
+        <w:t>require synthesizing information across multiple documents in the agent’s knowledge corpus (~60%). (c) Queries that are unanswerable from the corpus, designed to test fallback behavior and hallucination resistance (~20%). The overall set should reflect realistic user behavior and retrieval complexity—ranging from straightforward lookups to deep synthesis across multiple files.</w:t>
       </w:r>
     </w:p>
     <w:p>
@@ -10331,7 +11101,6 @@
           <w:szCs w:val="22"/>
           <w14:ligatures w14:val="none"/>
         </w:rPr>
-        <w:lastRenderedPageBreak/>
         <w:t>Simple Scenario: Title and one subheading – </w:t>
       </w:r>
       <w:r>
@@ -10919,7 +11688,55 @@
           <w:szCs w:val="22"/>
           <w14:ligatures w14:val="none"/>
         </w:rPr>
-        <w:t> targeting structural or informational metadata in the file. (eg: page numbers, file names, folder structure etc)</w:t>
+        <w:t> targeting structural or informational metadata in the file. (</w:t>
+      </w:r>
+      <w:proofErr w:type="spellStart"/>
+      <w:r>
+        <w:rPr>
+          <w:rFonts w:ascii="Aptos" w:eastAsia="Times New Roman" w:hAnsi="Aptos" w:cs="Times New Roman"/>
+          <w:color w:val="000000"/>
+          <w:kern w:val="0"/>
+          <w:sz w:val="22"/>
+          <w:szCs w:val="22"/>
+          <w14:ligatures w14:val="none"/>
+        </w:rPr>
+        <w:t>eg</w:t>
+      </w:r>
+      <w:proofErr w:type="spellEnd"/>
+      <w:r>
+        <w:rPr>
+          <w:rFonts w:ascii="Aptos" w:eastAsia="Times New Roman" w:hAnsi="Aptos" w:cs="Times New Roman"/>
+          <w:color w:val="000000"/>
+          <w:kern w:val="0"/>
+          <w:sz w:val="22"/>
+          <w:szCs w:val="22"/>
+          <w14:ligatures w14:val="none"/>
+        </w:rPr>
+        <w:t xml:space="preserve">: page numbers, file names, folder structure </w:t>
+      </w:r>
+      <w:proofErr w:type="spellStart"/>
+      <w:r>
+        <w:rPr>
+          <w:rFonts w:ascii="Aptos" w:eastAsia="Times New Roman" w:hAnsi="Aptos" w:cs="Times New Roman"/>
+          <w:color w:val="000000"/>
+          <w:kern w:val="0"/>
+          <w:sz w:val="22"/>
+          <w:szCs w:val="22"/>
+          <w14:ligatures w14:val="none"/>
+        </w:rPr>
+        <w:t>etc</w:t>
+      </w:r>
+      <w:proofErr w:type="spellEnd"/>
+      <w:r>
+        <w:rPr>
+          <w:rFonts w:ascii="Aptos" w:eastAsia="Times New Roman" w:hAnsi="Aptos" w:cs="Times New Roman"/>
+          <w:color w:val="000000"/>
+          <w:kern w:val="0"/>
+          <w:sz w:val="22"/>
+          <w:szCs w:val="22"/>
+          <w14:ligatures w14:val="none"/>
+        </w:rPr>
+        <w:t>)</w:t>
       </w:r>
     </w:p>
     <w:p>
@@ -11184,7 +12001,19 @@
           <w:szCs w:val="22"/>
           <w14:ligatures w14:val="none"/>
         </w:rPr>
-        <w:t>, include a mix of: (a) Knowledge-first flows (e.g., find policy → send via email), (b) Tool-first flows (e.g., calendar lookup → confirm with knowledge), (c) Interleaved flows (e.g., retrieve → summarize → send → follow-up)</w:t>
+        <w:t xml:space="preserve">, include a mix of: (a) Knowledge-first flows (e.g., find policy → send via email), (b) Tool-first flows (e.g., calendar lookup → </w:t>
+      </w:r>
+      <w:r>
+        <w:rPr>
+          <w:rFonts w:ascii="Aptos" w:eastAsia="Times New Roman" w:hAnsi="Aptos" w:cs="Times New Roman"/>
+          <w:color w:val="000000"/>
+          <w:kern w:val="0"/>
+          <w:sz w:val="22"/>
+          <w:szCs w:val="22"/>
+          <w14:ligatures w14:val="none"/>
+        </w:rPr>
+        <w:lastRenderedPageBreak/>
+        <w:t>confirm with knowledge), (c) Interleaved flows (e.g., retrieve → summarize → send → follow-up)</w:t>
       </w:r>
     </w:p>
     <w:p>
@@ -11205,6 +12034,7 @@
           <w14:ligatures w14:val="none"/>
         </w:rPr>
       </w:pPr>
+      <w:proofErr w:type="gramStart"/>
       <w:r>
         <w:rPr>
           <w:rFonts w:ascii="Aptos" w:eastAsia="Times New Roman" w:hAnsi="Aptos" w:cs="Times New Roman"/>
@@ -11216,7 +12046,21 @@
           <w:szCs w:val="22"/>
           <w14:ligatures w14:val="none"/>
         </w:rPr>
-        <w:t>Vary user clarity</w:t>
+        <w:t>Vary</w:t>
+      </w:r>
+      <w:proofErr w:type="gramEnd"/>
+      <w:r>
+        <w:rPr>
+          <w:rFonts w:ascii="Aptos" w:eastAsia="Times New Roman" w:hAnsi="Aptos" w:cs="Times New Roman"/>
+          <w:b/>
+          <w:bCs/>
+          <w:color w:val="000000"/>
+          <w:kern w:val="0"/>
+          <w:sz w:val="22"/>
+          <w:szCs w:val="22"/>
+          <w14:ligatures w14:val="none"/>
+        </w:rPr>
+        <w:t xml:space="preserve"> user clarity</w:t>
       </w:r>
       <w:r>
         <w:rPr>
@@ -11335,7 +12179,31 @@
           <w:szCs w:val="22"/>
           <w14:ligatures w14:val="none"/>
         </w:rPr>
-        <w:t>: question length (short, medium, long), include keyword-based queries, include document term overlap, include misspelled or noisy queries, include web-search-style queries.</w:t>
+        <w:t xml:space="preserve">: question length (short, medium, long), include keyword-based queries, include document term </w:t>
+      </w:r>
+      <w:proofErr w:type="gramStart"/>
+      <w:r>
+        <w:rPr>
+          <w:rFonts w:ascii="Aptos" w:eastAsia="Times New Roman" w:hAnsi="Aptos" w:cs="Times New Roman"/>
+          <w:color w:val="000000"/>
+          <w:kern w:val="0"/>
+          <w:sz w:val="22"/>
+          <w:szCs w:val="22"/>
+          <w14:ligatures w14:val="none"/>
+        </w:rPr>
+        <w:t>overlap</w:t>
+      </w:r>
+      <w:proofErr w:type="gramEnd"/>
+      <w:r>
+        <w:rPr>
+          <w:rFonts w:ascii="Aptos" w:eastAsia="Times New Roman" w:hAnsi="Aptos" w:cs="Times New Roman"/>
+          <w:color w:val="000000"/>
+          <w:kern w:val="0"/>
+          <w:sz w:val="22"/>
+          <w:szCs w:val="22"/>
+          <w14:ligatures w14:val="none"/>
+        </w:rPr>
+        <w:t>, include misspelled or noisy queries, include web-search-style queries.</w:t>
       </w:r>
       <w:r>
         <w:rPr>
@@ -11389,7 +12257,6 @@
           <w:szCs w:val="22"/>
           <w14:ligatures w14:val="none"/>
         </w:rPr>
-        <w:lastRenderedPageBreak/>
         <w:t>Test cases require an agentic solution</w:t>
       </w:r>
       <w:r>
@@ -11412,7 +12279,55 @@
           <w:szCs w:val="22"/>
           <w14:ligatures w14:val="none"/>
         </w:rPr>
-        <w:t>the status in the db (Could be done by a sql query)” is not a good test case. On the other hand, the following is: “Look at the claim and provide a suggestion with justification on either to refuse or accept it using the policy and send the information to the right department for review through teams.”</w:t>
+        <w:t xml:space="preserve">the status in the </w:t>
+      </w:r>
+      <w:proofErr w:type="spellStart"/>
+      <w:r>
+        <w:rPr>
+          <w:rFonts w:ascii="Aptos" w:eastAsia="Times New Roman" w:hAnsi="Aptos" w:cs="Times New Roman"/>
+          <w:color w:val="000000"/>
+          <w:kern w:val="0"/>
+          <w:sz w:val="22"/>
+          <w:szCs w:val="22"/>
+          <w14:ligatures w14:val="none"/>
+        </w:rPr>
+        <w:t>db</w:t>
+      </w:r>
+      <w:proofErr w:type="spellEnd"/>
+      <w:r>
+        <w:rPr>
+          <w:rFonts w:ascii="Aptos" w:eastAsia="Times New Roman" w:hAnsi="Aptos" w:cs="Times New Roman"/>
+          <w:color w:val="000000"/>
+          <w:kern w:val="0"/>
+          <w:sz w:val="22"/>
+          <w:szCs w:val="22"/>
+          <w14:ligatures w14:val="none"/>
+        </w:rPr>
+        <w:t xml:space="preserve"> (Could be done by a </w:t>
+      </w:r>
+      <w:proofErr w:type="spellStart"/>
+      <w:r>
+        <w:rPr>
+          <w:rFonts w:ascii="Aptos" w:eastAsia="Times New Roman" w:hAnsi="Aptos" w:cs="Times New Roman"/>
+          <w:color w:val="000000"/>
+          <w:kern w:val="0"/>
+          <w:sz w:val="22"/>
+          <w:szCs w:val="22"/>
+          <w14:ligatures w14:val="none"/>
+        </w:rPr>
+        <w:t>sql</w:t>
+      </w:r>
+      <w:proofErr w:type="spellEnd"/>
+      <w:r>
+        <w:rPr>
+          <w:rFonts w:ascii="Aptos" w:eastAsia="Times New Roman" w:hAnsi="Aptos" w:cs="Times New Roman"/>
+          <w:color w:val="000000"/>
+          <w:kern w:val="0"/>
+          <w:sz w:val="22"/>
+          <w:szCs w:val="22"/>
+          <w14:ligatures w14:val="none"/>
+        </w:rPr>
+        <w:t xml:space="preserve"> query)” is not a good test case. On the other hand, the following is: “Look at the claim and provide a suggestion with justification on either to refuse or accept it using the policy and send the information to the right department for review through teams.”</w:t>
       </w:r>
     </w:p>
     <w:p>
@@ -11455,7 +12370,31 @@
           <w:szCs w:val="22"/>
           <w14:ligatures w14:val="none"/>
         </w:rPr>
-        <w:t>: Tests should have diversity and high coverage of various tool and Copilot Studio or agent features</w:t>
+        <w:t xml:space="preserve">: Tests should have diversity and high coverage of various </w:t>
+      </w:r>
+      <w:proofErr w:type="gramStart"/>
+      <w:r>
+        <w:rPr>
+          <w:rFonts w:ascii="Aptos" w:eastAsia="Times New Roman" w:hAnsi="Aptos" w:cs="Times New Roman"/>
+          <w:color w:val="000000"/>
+          <w:kern w:val="0"/>
+          <w:sz w:val="22"/>
+          <w:szCs w:val="22"/>
+          <w14:ligatures w14:val="none"/>
+        </w:rPr>
+        <w:t>tool</w:t>
+      </w:r>
+      <w:proofErr w:type="gramEnd"/>
+      <w:r>
+        <w:rPr>
+          <w:rFonts w:ascii="Aptos" w:eastAsia="Times New Roman" w:hAnsi="Aptos" w:cs="Times New Roman"/>
+          <w:color w:val="000000"/>
+          <w:kern w:val="0"/>
+          <w:sz w:val="22"/>
+          <w:szCs w:val="22"/>
+          <w14:ligatures w14:val="none"/>
+        </w:rPr>
+        <w:t xml:space="preserve"> and Copilot Studio or agent features</w:t>
       </w:r>
     </w:p>
     <w:p>
@@ -11577,11 +12516,11 @@
       <w:pPr>
         <w:pStyle w:val="Heading2"/>
       </w:pPr>
-      <w:bookmarkStart w:id="37" w:name="_Toc215762817"/>
+      <w:bookmarkStart w:id="38" w:name="_Toc216866099"/>
       <w:r>
         <w:t>Appendix 4: Best Practices</w:t>
       </w:r>
-      <w:bookmarkEnd w:id="37"/>
+      <w:bookmarkEnd w:id="38"/>
     </w:p>
     <w:p>
       <w:pPr>
@@ -11950,6 +12889,7 @@
         <w:rPr>
           <w:rFonts w:eastAsia="Times New Roman"/>
         </w:rPr>
+        <w:lastRenderedPageBreak/>
         <w:t>Handling Queries with multiple reasonable answers. If such queries are added, make sure the rubric allows for all reasonable answers and for a response that requests disambiguation.  E.g. A person in Phoenix asks: “</w:t>
       </w:r>
       <w:r>
@@ -12042,14 +12982,24 @@
           <w:kern w:val="0"/>
           <w14:ligatures w14:val="none"/>
         </w:rPr>
-        <w:t xml:space="preserve"> with a new conversationID</w:t>
-      </w:r>
+        <w:t xml:space="preserve"> with a new </w:t>
+      </w:r>
+      <w:proofErr w:type="spellStart"/>
       <w:r>
         <w:rPr>
           <w:rFonts w:eastAsia="Times New Roman"/>
           <w:kern w:val="0"/>
           <w14:ligatures w14:val="none"/>
         </w:rPr>
+        <w:t>conversationID</w:t>
+      </w:r>
+      <w:proofErr w:type="spellEnd"/>
+      <w:r>
+        <w:rPr>
+          <w:rFonts w:eastAsia="Times New Roman"/>
+          <w:kern w:val="0"/>
+          <w14:ligatures w14:val="none"/>
+        </w:rPr>
         <w:t xml:space="preserve"> via reset</w:t>
       </w:r>
       <w:r>
@@ -12058,16 +13008,25 @@
           <w:kern w:val="0"/>
           <w14:ligatures w14:val="none"/>
         </w:rPr>
-        <w:t xml:space="preserve">.  Be careful to distinguish AI errors from system errors. AI errors are associated with the AI not </w:t>
-      </w:r>
+        <w:t xml:space="preserve">.  Be careful to distinguish AI errors from system errors. AI errors are associated with the AI not smart enough, did not interpret a document well enough, misclassified a query as profane or dangerous, etc. System errors are where there is a timeout, memory overflow or network error, or a response that looks like "Sorry, something went wrong. Error code: SystemError."   For system errors, we expect the same test case to be </w:t>
+      </w:r>
+      <w:proofErr w:type="gramStart"/>
       <w:r>
         <w:rPr>
           <w:rFonts w:eastAsia="Times New Roman"/>
           <w:kern w:val="0"/>
           <w14:ligatures w14:val="none"/>
         </w:rPr>
-        <w:lastRenderedPageBreak/>
-        <w:t>smart enough, did not interpret a document well enough, misclassified a query as profane or dangerous, etc. System errors are where there is a timeout, memory overflow or network error, or a response that looks like "Sorry, something went wrong. Error code: SystemError."   For system errors, we expect the same test case to be retried in a new conversation to see if those issues were transient. Persistent system errors should be escalated to us.</w:t>
+        <w:t>retried</w:t>
+      </w:r>
+      <w:proofErr w:type="gramEnd"/>
+      <w:r>
+        <w:rPr>
+          <w:rFonts w:eastAsia="Times New Roman"/>
+          <w:kern w:val="0"/>
+          <w14:ligatures w14:val="none"/>
+        </w:rPr>
+        <w:t xml:space="preserve"> in a new conversation to see if those issues were transient. Persistent system errors should be escalated to us.</w:t>
       </w:r>
     </w:p>
     <w:p>
@@ -12089,8 +13048,13 @@
         <w:t xml:space="preserve">Feel free to leave feedback in the Maker interface via thumbs-up or thumbs-down along with the optional short description.  We can (if needed) recover </w:t>
       </w:r>
       <w:r>
-        <w:t>these feedbacks</w:t>
-      </w:r>
+        <w:t xml:space="preserve">these </w:t>
+      </w:r>
+      <w:proofErr w:type="gramStart"/>
+      <w:r>
+        <w:t>feedbacks</w:t>
+      </w:r>
+      <w:proofErr w:type="gramEnd"/>
       <w:r>
         <w:t xml:space="preserve"> and present these alongside other inputs in the Excel sheet.</w:t>
       </w:r>
@@ -12099,11 +13063,11 @@
       <w:pPr>
         <w:pStyle w:val="Heading3"/>
       </w:pPr>
-      <w:bookmarkStart w:id="38" w:name="_Toc215762818"/>
+      <w:bookmarkStart w:id="39" w:name="_Toc216866100"/>
       <w:r>
         <w:t>Guidelines for defining rubrics / success criteria for orchestration</w:t>
       </w:r>
-      <w:bookmarkEnd w:id="38"/>
+      <w:bookmarkEnd w:id="39"/>
     </w:p>
     <w:p>
       <w:pPr>
@@ -12121,7 +13085,35 @@
         <w:rPr>
           <w:rFonts w:ascii="Aptos" w:eastAsia="Aptos" w:hAnsi="Aptos" w:cs="Aptos"/>
         </w:rPr>
-        <w:t>Parameter names and values are annotated explicitly and separately. In many cases (e.g., send an email to a given address), an exact match is desired instead of an LLM judge assertion, as it is expensive and can miss small differences such as different spellings of a name: fweninger vs. fwenninger). Thus, it is not always desirable to use custom rubrics for checking parameters.</w:t>
+        <w:t xml:space="preserve">Parameter names and values are annotated explicitly and separately. In many cases (e.g., send an email to a given address), an exact match is desired instead of an LLM judge assertion, as it is expensive and can miss small differences such as different spellings of a name: </w:t>
+      </w:r>
+      <w:proofErr w:type="spellStart"/>
+      <w:r>
+        <w:rPr>
+          <w:rFonts w:ascii="Aptos" w:eastAsia="Aptos" w:hAnsi="Aptos" w:cs="Aptos"/>
+        </w:rPr>
+        <w:t>fweninger</w:t>
+      </w:r>
+      <w:proofErr w:type="spellEnd"/>
+      <w:r>
+        <w:rPr>
+          <w:rFonts w:ascii="Aptos" w:eastAsia="Aptos" w:hAnsi="Aptos" w:cs="Aptos"/>
+        </w:rPr>
+        <w:t xml:space="preserve"> vs. </w:t>
+      </w:r>
+      <w:proofErr w:type="spellStart"/>
+      <w:r>
+        <w:rPr>
+          <w:rFonts w:ascii="Aptos" w:eastAsia="Aptos" w:hAnsi="Aptos" w:cs="Aptos"/>
+        </w:rPr>
+        <w:t>fwenninger</w:t>
+      </w:r>
+      <w:proofErr w:type="spellEnd"/>
+      <w:r>
+        <w:rPr>
+          <w:rFonts w:ascii="Aptos" w:eastAsia="Aptos" w:hAnsi="Aptos" w:cs="Aptos"/>
+        </w:rPr>
+        <w:t>). Thus, it is not always desirable to use custom rubrics for checking parameters.</w:t>
       </w:r>
     </w:p>
     <w:p>
@@ -12140,7 +13132,21 @@
         <w:rPr>
           <w:rFonts w:ascii="Aptos" w:eastAsia="Aptos" w:hAnsi="Aptos" w:cs="Aptos"/>
         </w:rPr>
-        <w:t xml:space="preserve">Custom rubrics can be used to </w:t>
+        <w:t xml:space="preserve">Custom </w:t>
+      </w:r>
+      <w:proofErr w:type="gramStart"/>
+      <w:r>
+        <w:rPr>
+          <w:rFonts w:ascii="Aptos" w:eastAsia="Aptos" w:hAnsi="Aptos" w:cs="Aptos"/>
+        </w:rPr>
+        <w:t>rubrics</w:t>
+      </w:r>
+      <w:proofErr w:type="gramEnd"/>
+      <w:r>
+        <w:rPr>
+          <w:rFonts w:ascii="Aptos" w:eastAsia="Aptos" w:hAnsi="Aptos" w:cs="Aptos"/>
+        </w:rPr>
+        <w:t xml:space="preserve"> can be used to </w:t>
       </w:r>
     </w:p>
     <w:p>
@@ -12254,6 +13260,7 @@
         <w:rPr>
           <w:rFonts w:ascii="Aptos" w:eastAsia="Aptos" w:hAnsi="Aptos" w:cs="Aptos"/>
         </w:rPr>
+        <w:lastRenderedPageBreak/>
         <w:t>Not requiring actions required by “common sense” (e.g., requiring that all actions to be performed are listed in the agent instructions) underchallenges the agent and does not test reasoning capabilities</w:t>
       </w:r>
     </w:p>
@@ -12269,11 +13276,11 @@
       <w:pPr>
         <w:pStyle w:val="Heading2"/>
       </w:pPr>
-      <w:bookmarkStart w:id="39" w:name="_Toc215762819"/>
+      <w:bookmarkStart w:id="40" w:name="_Toc216866101"/>
       <w:r>
         <w:t>Appendix 5: Submission Checklist</w:t>
       </w:r>
-      <w:bookmarkEnd w:id="39"/>
+      <w:bookmarkEnd w:id="40"/>
     </w:p>
     <w:p>
       <w:pPr>
@@ -12296,7 +13303,6 @@
         </w:numPr>
       </w:pPr>
       <w:r>
-        <w:lastRenderedPageBreak/>
         <w:t>YAML file stored in the correct folder</w:t>
       </w:r>
     </w:p>
@@ -12309,7 +13315,31 @@
         </w:numPr>
       </w:pPr>
       <w:r>
-        <w:t>Required sections (in-agent, external_links, bot_instructions, response_formatting_instructions, metadata) are present</w:t>
+        <w:t xml:space="preserve">Required sections (in-agent, </w:t>
+      </w:r>
+      <w:proofErr w:type="spellStart"/>
+      <w:r>
+        <w:t>external_links</w:t>
+      </w:r>
+      <w:proofErr w:type="spellEnd"/>
+      <w:r>
+        <w:t xml:space="preserve">, </w:t>
+      </w:r>
+      <w:proofErr w:type="spellStart"/>
+      <w:r>
+        <w:t>bot_instructions</w:t>
+      </w:r>
+      <w:proofErr w:type="spellEnd"/>
+      <w:r>
+        <w:t xml:space="preserve">, </w:t>
+      </w:r>
+      <w:proofErr w:type="spellStart"/>
+      <w:r>
+        <w:t>response_formatting_instructions</w:t>
+      </w:r>
+      <w:proofErr w:type="spellEnd"/>
+      <w:r>
+        <w:t>, metadata) are present</w:t>
       </w:r>
     </w:p>
     <w:p>
@@ -12357,7 +13387,15 @@
         </w:numPr>
       </w:pPr>
       <w:r>
-        <w:t>Test cases are in a dedicated .py file</w:t>
+        <w:t>Test cases are in a dedicated .</w:t>
+      </w:r>
+      <w:proofErr w:type="spellStart"/>
+      <w:r>
+        <w:t>py</w:t>
+      </w:r>
+      <w:proofErr w:type="spellEnd"/>
+      <w:r>
+        <w:t xml:space="preserve"> file</w:t>
       </w:r>
     </w:p>
     <w:p>
@@ -12381,7 +13419,23 @@
         </w:numPr>
       </w:pPr>
       <w:r>
-        <w:t>Docstrings include query_id, query, expected_response, and ground truth references</w:t>
+        <w:t xml:space="preserve">Docstrings include </w:t>
+      </w:r>
+      <w:proofErr w:type="spellStart"/>
+      <w:r>
+        <w:t>query_id</w:t>
+      </w:r>
+      <w:proofErr w:type="spellEnd"/>
+      <w:r>
+        <w:t xml:space="preserve">, query, </w:t>
+      </w:r>
+      <w:proofErr w:type="spellStart"/>
+      <w:r>
+        <w:t>expected_response</w:t>
+      </w:r>
+      <w:proofErr w:type="spellEnd"/>
+      <w:r>
+        <w:t>, and ground truth references</w:t>
       </w:r>
     </w:p>
     <w:p>
@@ -12412,21 +13466,21 @@
       <w:pPr>
         <w:pStyle w:val="Heading2"/>
       </w:pPr>
-      <w:bookmarkStart w:id="40" w:name="_Toc215762820"/>
+      <w:bookmarkStart w:id="41" w:name="_Toc216866102"/>
       <w:r>
         <w:t>Appendix 6: Out of scope</w:t>
       </w:r>
-      <w:bookmarkEnd w:id="40"/>
+      <w:bookmarkEnd w:id="41"/>
     </w:p>
     <w:p>
       <w:pPr>
         <w:pStyle w:val="Heading3"/>
       </w:pPr>
-      <w:bookmarkStart w:id="41" w:name="_Toc215762821"/>
+      <w:bookmarkStart w:id="42" w:name="_Toc216866103"/>
       <w:r>
         <w:t>Judge Functions</w:t>
       </w:r>
-      <w:bookmarkEnd w:id="41"/>
+      <w:bookmarkEnd w:id="42"/>
     </w:p>
     <w:p>
       <w:pPr>
@@ -12436,8 +13490,21 @@
           <w:numId w:val="15"/>
         </w:numPr>
       </w:pPr>
-      <w:r>
-        <w:t>judge.test_yesno_score(response, criterion, score): Checks if the response meets the criterion and assigns a score</w:t>
+      <w:proofErr w:type="spellStart"/>
+      <w:r>
+        <w:t>judge.test_yesno_</w:t>
+      </w:r>
+      <w:proofErr w:type="gramStart"/>
+      <w:r>
+        <w:t>score</w:t>
+      </w:r>
+      <w:proofErr w:type="spellEnd"/>
+      <w:r>
+        <w:t>(</w:t>
+      </w:r>
+      <w:proofErr w:type="gramEnd"/>
+      <w:r>
+        <w:t>response, criterion, score): Checks if the response meets the criterion and assigns a score</w:t>
       </w:r>
     </w:p>
     <w:p>
@@ -12448,8 +13515,34 @@
           <w:numId w:val="15"/>
         </w:numPr>
       </w:pPr>
-      <w:r>
-        <w:t>judge.llama_index_evaluation(response, ground_truth): Compares the response to ground truth data</w:t>
+      <w:proofErr w:type="spellStart"/>
+      <w:proofErr w:type="gramStart"/>
+      <w:r>
+        <w:t>judge.llama</w:t>
+      </w:r>
+      <w:proofErr w:type="gramEnd"/>
+      <w:r>
+        <w:t>_index_</w:t>
+      </w:r>
+      <w:proofErr w:type="gramStart"/>
+      <w:r>
+        <w:t>evaluation</w:t>
+      </w:r>
+      <w:proofErr w:type="spellEnd"/>
+      <w:r>
+        <w:t>(</w:t>
+      </w:r>
+      <w:proofErr w:type="gramEnd"/>
+      <w:r>
+        <w:t xml:space="preserve">response, </w:t>
+      </w:r>
+      <w:proofErr w:type="spellStart"/>
+      <w:r>
+        <w:t>ground_truth</w:t>
+      </w:r>
+      <w:proofErr w:type="spellEnd"/>
+      <w:r>
+        <w:t>): Compares the response to ground truth data</w:t>
       </w:r>
     </w:p>
     <w:p/>

</xml_diff>

<commit_message>
Added step to instructions for VPN issue
</commit_message>
<xml_diff>
--- a/vendor_data_instructions_and_guideline.docx
+++ b/vendor_data_instructions_and_guideline.docx
@@ -2844,33 +2844,11 @@
           <w:rFonts w:ascii="Aptos" w:eastAsia="Aptos" w:hAnsi="Aptos" w:cs="Aptos"/>
         </w:rPr>
       </w:pPr>
-      <w:proofErr w:type="spellStart"/>
       <w:r>
         <w:rPr>
           <w:rFonts w:ascii="Aptos" w:eastAsia="Aptos" w:hAnsi="Aptos" w:cs="Aptos"/>
         </w:rPr>
-        <w:t>ThinkingBox</w:t>
-      </w:r>
-      <w:proofErr w:type="spellEnd"/>
-      <w:r>
-        <w:rPr>
-          <w:rFonts w:ascii="Aptos" w:eastAsia="Aptos" w:hAnsi="Aptos" w:cs="Aptos"/>
-        </w:rPr>
-        <w:t xml:space="preserve"> </w:t>
-      </w:r>
-      <w:proofErr w:type="spellStart"/>
-      <w:r>
-        <w:rPr>
-          <w:rFonts w:ascii="Aptos" w:eastAsia="Aptos" w:hAnsi="Aptos" w:cs="Aptos"/>
-        </w:rPr>
-        <w:t>git</w:t>
-      </w:r>
-      <w:proofErr w:type="spellEnd"/>
-      <w:r>
-        <w:rPr>
-          <w:rFonts w:ascii="Aptos" w:eastAsia="Aptos" w:hAnsi="Aptos" w:cs="Aptos"/>
-        </w:rPr>
-        <w:t xml:space="preserve"> repo: </w:t>
+        <w:t xml:space="preserve">ThinkingBox git repo: </w:t>
       </w:r>
     </w:p>
     <w:p>
@@ -3129,14 +3107,12 @@
           <w:rFonts w:ascii="Aptos" w:eastAsia="Aptos" w:hAnsi="Aptos" w:cs="Aptos"/>
         </w:rPr>
       </w:pPr>
-      <w:proofErr w:type="gramStart"/>
       <w:r>
         <w:rPr>
           <w:rFonts w:ascii="Aptos" w:eastAsia="Aptos" w:hAnsi="Aptos" w:cs="Aptos"/>
         </w:rPr>
         <w:t>Agents</w:t>
       </w:r>
-      <w:proofErr w:type="gramEnd"/>
       <w:r>
         <w:rPr>
           <w:rFonts w:ascii="Aptos" w:eastAsia="Aptos" w:hAnsi="Aptos" w:cs="Aptos"/>
@@ -3159,16 +3135,8 @@
         <w:rPr>
           <w:rFonts w:ascii="Aptos" w:eastAsia="Aptos" w:hAnsi="Aptos" w:cs="Aptos"/>
         </w:rPr>
-        <w:t xml:space="preserve">*same* agents as in </w:t>
-      </w:r>
-      <w:proofErr w:type="spellStart"/>
-      <w:r>
-        <w:rPr>
-          <w:rFonts w:ascii="Aptos" w:eastAsia="Aptos" w:hAnsi="Aptos" w:cs="Aptos"/>
-        </w:rPr>
-        <w:t>ThinkingBox</w:t>
-      </w:r>
-      <w:proofErr w:type="spellEnd"/>
+        <w:t>*same* agents as in ThinkingBox</w:t>
+      </w:r>
       <w:r>
         <w:rPr>
           <w:rFonts w:ascii="Aptos" w:eastAsia="Aptos" w:hAnsi="Aptos" w:cs="Aptos"/>
@@ -3307,35 +3275,7 @@
           <w:rFonts w:ascii="Aptos" w:eastAsia="Aptos" w:hAnsi="Aptos" w:cs="Aptos"/>
         </w:rPr>
         <w:lastRenderedPageBreak/>
-        <w:t xml:space="preserve">For each query that </w:t>
-      </w:r>
-      <w:proofErr w:type="gramStart"/>
-      <w:r>
-        <w:rPr>
-          <w:rFonts w:ascii="Aptos" w:eastAsia="Aptos" w:hAnsi="Aptos" w:cs="Aptos"/>
-        </w:rPr>
-        <w:t>require</w:t>
-      </w:r>
-      <w:proofErr w:type="gramEnd"/>
-      <w:r>
-        <w:rPr>
-          <w:rFonts w:ascii="Aptos" w:eastAsia="Aptos" w:hAnsi="Aptos" w:cs="Aptos"/>
-        </w:rPr>
-        <w:t xml:space="preserve"> </w:t>
-      </w:r>
-      <w:proofErr w:type="gramStart"/>
-      <w:r>
-        <w:rPr>
-          <w:rFonts w:ascii="Aptos" w:eastAsia="Aptos" w:hAnsi="Aptos" w:cs="Aptos"/>
-        </w:rPr>
-        <w:t>searching</w:t>
-      </w:r>
-      <w:proofErr w:type="gramEnd"/>
-      <w:r>
-        <w:rPr>
-          <w:rFonts w:ascii="Aptos" w:eastAsia="Aptos" w:hAnsi="Aptos" w:cs="Aptos"/>
-        </w:rPr>
-        <w:t xml:space="preserve"> a knowledge corpus, the Microsoft team will provide the 20 snippets that are retrieved. The vendor will rate the snippets in terms of relevance (from 0 to 4).</w:t>
+        <w:t>For each query that require searching a knowledge corpus, the Microsoft team will provide the 20 snippets that are retrieved. The vendor will rate the snippets in terms of relevance (from 0 to 4).</w:t>
       </w:r>
     </w:p>
     <w:p>
@@ -3617,19 +3557,11 @@
         </w:rPr>
         <w:t xml:space="preserve"> </w:t>
       </w:r>
-      <w:proofErr w:type="spellStart"/>
       <w:r>
         <w:rPr>
           <w:rFonts w:ascii="Aptos" w:eastAsia="Aptos" w:hAnsi="Aptos" w:cs="Aptos"/>
         </w:rPr>
-        <w:t>afer</w:t>
-      </w:r>
-      <w:proofErr w:type="spellEnd"/>
-      <w:r>
-        <w:rPr>
-          <w:rFonts w:ascii="Aptos" w:eastAsia="Aptos" w:hAnsi="Aptos" w:cs="Aptos"/>
-        </w:rPr>
-        <w:t xml:space="preserve"> we </w:t>
+        <w:t xml:space="preserve">afer we </w:t>
       </w:r>
       <w:r>
         <w:rPr>
@@ -3713,16 +3645,11 @@
         </w:numPr>
       </w:pPr>
       <w:bookmarkStart w:id="3" w:name="_Toc216866070"/>
-      <w:proofErr w:type="gramStart"/>
       <w:r>
         <w:t>E</w:t>
       </w:r>
       <w:r>
-        <w:t>nvironment</w:t>
-      </w:r>
-      <w:proofErr w:type="gramEnd"/>
-      <w:r>
-        <w:t xml:space="preserve"> </w:t>
+        <w:t xml:space="preserve">nvironment </w:t>
       </w:r>
       <w:r>
         <w:t>acc</w:t>
@@ -3812,7 +3739,13 @@
         </w:numPr>
       </w:pPr>
       <w:r>
-        <w:t>If you cannot access that page, first request access to this entitlement:</w:t>
+        <w:t xml:space="preserve">If you cannot access </w:t>
+      </w:r>
+      <w:r>
+        <w:t>the page in Step 1</w:t>
+      </w:r>
+      <w:r>
+        <w:t>, first request access to this entitlement:</w:t>
       </w:r>
       <w:r>
         <w:t xml:space="preserve"> </w:t>
@@ -3837,15 +3770,28 @@
         </w:numPr>
       </w:pPr>
       <w:r>
-        <w:t xml:space="preserve">Once the </w:t>
-      </w:r>
-      <w:proofErr w:type="spellStart"/>
-      <w:r>
-        <w:t>TenantUserDetails</w:t>
-      </w:r>
-      <w:proofErr w:type="spellEnd"/>
-      <w:r>
-        <w:t xml:space="preserve"> page loads, download a certificate for tenant </w:t>
+        <w:t xml:space="preserve">If you cannot access the page in Step 2, and you are using Microsoft Virtual Desktop, </w:t>
+      </w:r>
+      <w:r>
+        <w:t xml:space="preserve">go back out to the Windows App and access the "Legacy Region" nearest you. For those individuals in countries where a "Legacy Region" is not available, choosing a </w:t>
+      </w:r>
+      <w:r>
+        <w:lastRenderedPageBreak/>
+        <w:t>"Legacy Region" outside your geographic area will work</w:t>
+      </w:r>
+      <w:r>
+        <w:t>, though with possible increased latency.</w:t>
+      </w:r>
+    </w:p>
+    <w:p>
+      <w:pPr>
+        <w:numPr>
+          <w:ilvl w:val="0"/>
+          <w:numId w:val="4"/>
+        </w:numPr>
+      </w:pPr>
+      <w:r>
+        <w:t>Once the TenantUserDetails page loads, download a certificate for tenant </w:t>
       </w:r>
       <w:r>
         <w:rPr>
@@ -3900,7 +3846,6 @@
         </w:numPr>
       </w:pPr>
       <w:r>
-        <w:lastRenderedPageBreak/>
         <w:t>Open the downloaded file. In the Certificate Import Wizard that pops up, select Current User as the Store Location and click </w:t>
       </w:r>
       <w:r>
@@ -4205,6 +4150,7 @@
     </w:p>
     <w:p>
       <w:r>
+        <w:lastRenderedPageBreak/>
         <w:t>Select “SharePoint”</w:t>
       </w:r>
       <w:r>
@@ -4259,21 +4205,12 @@
     </w:p>
     <w:p>
       <w:r>
-        <w:lastRenderedPageBreak/>
         <w:t>Then select the site name that you were given.</w:t>
       </w:r>
     </w:p>
     <w:p>
       <w:r>
-        <w:t>In this example “</w:t>
-      </w:r>
-      <w:proofErr w:type="spellStart"/>
-      <w:r>
-        <w:t>TestAgentDirectory</w:t>
-      </w:r>
-      <w:proofErr w:type="spellEnd"/>
-      <w:r>
-        <w:t>”</w:t>
+        <w:t>In this example “TestAgentDirectory”</w:t>
       </w:r>
       <w:r>
         <w:br/>
@@ -4448,6 +4385,7 @@
         <w:rPr>
           <w:noProof/>
         </w:rPr>
+        <w:lastRenderedPageBreak/>
         <w:drawing>
           <wp:inline distT="0" distB="0" distL="0" distR="0" wp14:anchorId="5FD50CF1" wp14:editId="57A8792B">
             <wp:extent cx="1785464" cy="1929102"/>
@@ -4493,7 +4431,6 @@
     </w:p>
     <w:p>
       <w:r>
-        <w:lastRenderedPageBreak/>
         <w:t xml:space="preserve">In your Windows Explorer go to the </w:t>
       </w:r>
       <w:r>
@@ -4724,17 +4661,10 @@
         <w:t>Unzip the downloaded file</w:t>
       </w:r>
       <w:r>
-        <w:t xml:space="preserve"> and copy the directory “</w:t>
-      </w:r>
-      <w:proofErr w:type="spellStart"/>
-      <w:r>
-        <w:t>create_agent_directory</w:t>
-      </w:r>
-      <w:proofErr w:type="spellEnd"/>
-      <w:r>
-        <w:t xml:space="preserve">” to the synced </w:t>
-      </w:r>
-      <w:r>
+        <w:t xml:space="preserve"> and copy the directory “create_agent_directory” to the synced </w:t>
+      </w:r>
+      <w:r>
+        <w:lastRenderedPageBreak/>
         <w:t>SharePoint directory.</w:t>
       </w:r>
       <w:r>
@@ -4837,16 +4767,7 @@
     </w:p>
     <w:p>
       <w:r>
-        <w:lastRenderedPageBreak/>
-        <w:t xml:space="preserve">Start Window PowerShell and </w:t>
-      </w:r>
-      <w:proofErr w:type="gramStart"/>
-      <w:r>
-        <w:t>cd</w:t>
-      </w:r>
-      <w:proofErr w:type="gramEnd"/>
-      <w:r>
-        <w:t xml:space="preserve"> to the synced SharePoint directory (use </w:t>
+        <w:t xml:space="preserve">Start Window PowerShell and cd to the synced SharePoint directory (use </w:t>
       </w:r>
       <w:r>
         <w:t>double quotes if needed)</w:t>
@@ -5082,21 +5003,12 @@
         </w:rPr>
         <w:br/>
       </w:r>
-      <w:proofErr w:type="spellStart"/>
       <w:r>
         <w:rPr>
           <w:i/>
           <w:iCs/>
         </w:rPr>
-        <w:t>pwsh</w:t>
-      </w:r>
-      <w:proofErr w:type="spellEnd"/>
-      <w:r>
-        <w:rPr>
-          <w:i/>
-          <w:iCs/>
-        </w:rPr>
-        <w:t xml:space="preserve"> ./create_agent_structure.ps1 -d "</w:t>
+        <w:t>pwsh ./create_agent_structure.ps1 -d "</w:t>
       </w:r>
       <w:r>
         <w:rPr>
@@ -5160,37 +5072,13 @@
           <w:iCs/>
         </w:rPr>
       </w:pPr>
-      <w:proofErr w:type="spellStart"/>
       <w:r>
         <w:rPr>
           <w:i/>
           <w:iCs/>
         </w:rPr>
-        <w:t>powershell</w:t>
-      </w:r>
-      <w:proofErr w:type="spellEnd"/>
-      <w:r>
-        <w:rPr>
-          <w:i/>
-          <w:iCs/>
-        </w:rPr>
-        <w:t xml:space="preserve"> -</w:t>
-      </w:r>
-      <w:proofErr w:type="spellStart"/>
-      <w:r>
-        <w:rPr>
-          <w:i/>
-          <w:iCs/>
-        </w:rPr>
-        <w:t>ExecutionPolicy</w:t>
-      </w:r>
-      <w:proofErr w:type="spellEnd"/>
-      <w:r>
-        <w:rPr>
-          <w:i/>
-          <w:iCs/>
-        </w:rPr>
-        <w:t xml:space="preserve"> Bypass -File</w:t>
+        <w:lastRenderedPageBreak/>
+        <w:t>powershell -ExecutionPolicy Bypass -File</w:t>
       </w:r>
       <w:r>
         <w:rPr>
@@ -5255,7 +5143,6 @@
           <w:kern w:val="2"/>
           <w14:ligatures w14:val="standardContextual"/>
         </w:rPr>
-        <w:lastRenderedPageBreak/>
         <w:t xml:space="preserve">Here </w:t>
       </w:r>
       <w:r>
@@ -5501,25 +5388,36 @@
           <w:kern w:val="2"/>
           <w14:ligatures w14:val="standardContextual"/>
         </w:rPr>
-        <w:t xml:space="preserve">And in the </w:t>
-      </w:r>
-      <w:proofErr w:type="spellStart"/>
+        <w:lastRenderedPageBreak/>
+        <w:t>And in the TestQueries directory</w:t>
+      </w:r>
       <w:r>
         <w:rPr>
           <w:rFonts w:asciiTheme="minorHAnsi" w:hAnsiTheme="minorHAnsi" w:cstheme="minorBidi"/>
           <w:kern w:val="2"/>
           <w14:ligatures w14:val="standardContextual"/>
         </w:rPr>
-        <w:t>TestQueries</w:t>
-      </w:r>
-      <w:proofErr w:type="spellEnd"/>
+        <w:t>,</w:t>
+      </w:r>
       <w:r>
         <w:rPr>
           <w:rFonts w:asciiTheme="minorHAnsi" w:hAnsiTheme="minorHAnsi" w:cstheme="minorBidi"/>
           <w:kern w:val="2"/>
           <w14:ligatures w14:val="standardContextual"/>
         </w:rPr>
-        <w:t xml:space="preserve"> directory</w:t>
+        <w:t xml:space="preserve"> you </w:t>
+      </w:r>
+      <w:r>
+        <w:rPr>
+          <w:rFonts w:asciiTheme="minorHAnsi" w:hAnsiTheme="minorHAnsi" w:cstheme="minorBidi"/>
+        </w:rPr>
+        <w:t xml:space="preserve">will </w:t>
+      </w:r>
+      <w:r>
+        <w:rPr>
+          <w:rFonts w:asciiTheme="minorHAnsi" w:hAnsiTheme="minorHAnsi" w:cstheme="minorBidi"/>
+        </w:rPr>
+        <w:t>find</w:t>
       </w:r>
       <w:r>
         <w:rPr>
@@ -5527,34 +5425,6 @@
           <w:kern w:val="2"/>
           <w14:ligatures w14:val="standardContextual"/>
         </w:rPr>
-        <w:t>,</w:t>
-      </w:r>
-      <w:r>
-        <w:rPr>
-          <w:rFonts w:asciiTheme="minorHAnsi" w:hAnsiTheme="minorHAnsi" w:cstheme="minorBidi"/>
-          <w:kern w:val="2"/>
-          <w14:ligatures w14:val="standardContextual"/>
-        </w:rPr>
-        <w:t xml:space="preserve"> you </w:t>
-      </w:r>
-      <w:r>
-        <w:rPr>
-          <w:rFonts w:asciiTheme="minorHAnsi" w:hAnsiTheme="minorHAnsi" w:cstheme="minorBidi"/>
-        </w:rPr>
-        <w:t xml:space="preserve">will </w:t>
-      </w:r>
-      <w:r>
-        <w:rPr>
-          <w:rFonts w:asciiTheme="minorHAnsi" w:hAnsiTheme="minorHAnsi" w:cstheme="minorBidi"/>
-        </w:rPr>
-        <w:t>find</w:t>
-      </w:r>
-      <w:r>
-        <w:rPr>
-          <w:rFonts w:asciiTheme="minorHAnsi" w:hAnsiTheme="minorHAnsi" w:cstheme="minorBidi"/>
-          <w:kern w:val="2"/>
-          <w14:ligatures w14:val="standardContextual"/>
-        </w:rPr>
         <w:t xml:space="preserve"> the Excel Macro template that you can use to enter your data.</w:t>
       </w:r>
     </w:p>
@@ -5563,7 +5433,6 @@
         <w:rPr>
           <w:noProof/>
         </w:rPr>
-        <w:lastRenderedPageBreak/>
         <w:drawing>
           <wp:inline distT="0" distB="0" distL="0" distR="0" wp14:anchorId="46A3AE9D" wp14:editId="70AC950E">
             <wp:extent cx="4612535" cy="534680"/>
@@ -5635,25 +5504,7 @@
           <w:kern w:val="2"/>
           <w14:ligatures w14:val="standardContextual"/>
         </w:rPr>
-        <w:t>In case the Excel template was updated – for example to get better validation coverage or updated field descriptions – you can use the update functionality of the agent directory creation script by re-running the script with the -</w:t>
-      </w:r>
-      <w:proofErr w:type="spellStart"/>
-      <w:r>
-        <w:rPr>
-          <w:rFonts w:asciiTheme="minorHAnsi" w:hAnsiTheme="minorHAnsi" w:cstheme="minorBidi"/>
-          <w:kern w:val="2"/>
-          <w14:ligatures w14:val="standardContextual"/>
-        </w:rPr>
-        <w:t>UpdateTemplateOnly</w:t>
-      </w:r>
-      <w:proofErr w:type="spellEnd"/>
-      <w:r>
-        <w:rPr>
-          <w:rFonts w:asciiTheme="minorHAnsi" w:hAnsiTheme="minorHAnsi" w:cstheme="minorBidi"/>
-          <w:kern w:val="2"/>
-          <w14:ligatures w14:val="standardContextual"/>
-        </w:rPr>
-        <w:t xml:space="preserve"> option.</w:t>
+        <w:t>In case the Excel template was updated – for example to get better validation coverage or updated field descriptions – you can use the update functionality of the agent directory creation script by re-running the script with the -UpdateTemplateOnly option.</w:t>
       </w:r>
       <w:r>
         <w:rPr>
@@ -5795,15 +5646,7 @@
         <w:t xml:space="preserve">For each of your agents - after you have set up the initial draft version </w:t>
       </w:r>
       <w:r>
-        <w:t xml:space="preserve">– either in MCS or in </w:t>
-      </w:r>
-      <w:proofErr w:type="spellStart"/>
-      <w:r>
-        <w:t>ThinkingBox</w:t>
-      </w:r>
-      <w:proofErr w:type="spellEnd"/>
-      <w:r>
-        <w:t xml:space="preserve"> </w:t>
+        <w:t xml:space="preserve">– either in MCS or in ThinkingBox </w:t>
       </w:r>
       <w:r>
         <w:t xml:space="preserve">- please send us the following </w:t>
@@ -5812,18 +5655,11 @@
         <w:t xml:space="preserve">three </w:t>
       </w:r>
       <w:r>
-        <w:t xml:space="preserve">agent </w:t>
-      </w:r>
-      <w:proofErr w:type="spellStart"/>
-      <w:proofErr w:type="gramStart"/>
-      <w:r>
-        <w:t>information</w:t>
+        <w:t>agent information</w:t>
       </w:r>
       <w:r>
         <w:t>s</w:t>
       </w:r>
-      <w:proofErr w:type="spellEnd"/>
-      <w:proofErr w:type="gramEnd"/>
       <w:r>
         <w:t xml:space="preserve"> (before end of one business week):</w:t>
       </w:r>
@@ -5838,6 +5674,7 @@
       </w:pPr>
       <w:bookmarkStart w:id="8" w:name="_Toc216866074"/>
       <w:r>
+        <w:lastRenderedPageBreak/>
         <w:t>Agent overview URL</w:t>
       </w:r>
       <w:bookmarkEnd w:id="8"/>
@@ -5868,23 +5705,7 @@
           <w:kern w:val="0"/>
           <w14:ligatures w14:val="none"/>
         </w:rPr>
-        <w:t>https://&lt;domain</w:t>
-      </w:r>
-      <w:proofErr w:type="gramStart"/>
-      <w:r>
-        <w:rPr>
-          <w:kern w:val="0"/>
-          <w14:ligatures w14:val="none"/>
-        </w:rPr>
-        <w:t>&gt;.microsoft.com</w:t>
-      </w:r>
-      <w:proofErr w:type="gramEnd"/>
-      <w:r>
-        <w:rPr>
-          <w:kern w:val="0"/>
-          <w14:ligatures w14:val="none"/>
-        </w:rPr>
-        <w:t>/environments/&lt;environment id&gt;/bots/&lt;bot id&gt;/overview</w:t>
+        <w:t>https://&lt;domain&gt;.microsoft.com/environments/&lt;environment id&gt;/bots/&lt;bot id&gt;/overview</w:t>
       </w:r>
     </w:p>
     <w:p>
@@ -5897,7 +5718,6 @@
       </w:pPr>
       <w:bookmarkStart w:id="9" w:name="_Toc216866075"/>
       <w:r>
-        <w:lastRenderedPageBreak/>
         <w:t>Schema name</w:t>
       </w:r>
       <w:bookmarkEnd w:id="9"/>
@@ -6168,15 +5988,7 @@
         <w:t xml:space="preserve">the sub-directories with the knowledge data, </w:t>
       </w:r>
       <w:r>
-        <w:t xml:space="preserve">Excel data entry templates </w:t>
-      </w:r>
-      <w:proofErr w:type="spellStart"/>
-      <w:r>
-        <w:t>etc</w:t>
-      </w:r>
-      <w:proofErr w:type="spellEnd"/>
-      <w:r>
-        <w:t xml:space="preserve"> for the respective agent.</w:t>
+        <w:t>Excel data entry templates etc for the respective agent.</w:t>
       </w:r>
     </w:p>
     <w:p>
@@ -6198,12 +6010,10 @@
       <w:r>
         <w:t xml:space="preserve">: </w:t>
       </w:r>
-      <w:proofErr w:type="spellStart"/>
       <w:r>
         <w:t>ThinkingBox</w:t>
       </w:r>
       <w:bookmarkEnd w:id="11"/>
-      <w:proofErr w:type="spellEnd"/>
     </w:p>
     <w:p>
       <w:pPr>
@@ -6229,25 +6039,7 @@
         <w:ind w:left="720"/>
       </w:pPr>
       <w:r>
-        <w:t xml:space="preserve">For agent level information, they should be stored as a </w:t>
-      </w:r>
-      <w:proofErr w:type="spellStart"/>
-      <w:r>
-        <w:t>yaml</w:t>
-      </w:r>
-      <w:proofErr w:type="spellEnd"/>
-      <w:r>
-        <w:t xml:space="preserve"> file under:  </w:t>
-      </w:r>
-      <w:proofErr w:type="spellStart"/>
-      <w:proofErr w:type="gramStart"/>
-      <w:r>
-        <w:t>AI.ThinkingBox.Data</w:t>
-      </w:r>
-      <w:proofErr w:type="spellEnd"/>
-      <w:proofErr w:type="gramEnd"/>
-      <w:r>
-        <w:t>/dataset/scenario/</w:t>
+        <w:t>For agent level information, they should be stored as a yaml file under:  AI.ThinkingBox.Data/dataset/scenario/</w:t>
       </w:r>
     </w:p>
     <w:p>
@@ -6255,23 +6047,10 @@
         <w:ind w:left="720"/>
       </w:pPr>
       <w:r>
-        <w:t xml:space="preserve">Here is an example of that </w:t>
-      </w:r>
-      <w:proofErr w:type="spellStart"/>
-      <w:r>
-        <w:t>yaml</w:t>
-      </w:r>
-      <w:proofErr w:type="spellEnd"/>
-      <w:r>
-        <w:t xml:space="preserve"> file: </w:t>
-      </w:r>
-      <w:proofErr w:type="spellStart"/>
-      <w:r>
-        <w:t>techno_marketing.yaml</w:t>
-      </w:r>
-      <w:proofErr w:type="spellEnd"/>
-      <w:r>
-        <w:t xml:space="preserve"> </w:t>
+        <w:t xml:space="preserve">Here is an example of that yaml file: </w:t>
+      </w:r>
+      <w:r>
+        <w:t xml:space="preserve">techno_marketing.yaml </w:t>
       </w:r>
       <w:r>
         <w:t xml:space="preserve">- </w:t>
@@ -6301,13 +6080,8 @@
         <w:pStyle w:val="ListBullet"/>
         <w:ind w:left="1080" w:hanging="360"/>
       </w:pPr>
-      <w:proofErr w:type="spellStart"/>
-      <w:r>
-        <w:t>world_state</w:t>
-      </w:r>
-      <w:proofErr w:type="spellEnd"/>
-      <w:r>
-        <w:t xml:space="preserve"> – maps the documents that are associated with the agent</w:t>
+      <w:r>
+        <w:t>world_state – maps the documents that are associated with the agent</w:t>
       </w:r>
     </w:p>
     <w:p>
@@ -6342,13 +6116,8 @@
         </w:tabs>
         <w:ind w:left="1080" w:hanging="360"/>
       </w:pPr>
-      <w:proofErr w:type="spellStart"/>
-      <w:r>
-        <w:t>external_links</w:t>
-      </w:r>
-      <w:proofErr w:type="spellEnd"/>
-      <w:r>
-        <w:t>: Webpages/websites that have been added as a source</w:t>
+      <w:r>
+        <w:t>external_links: Webpages/websites that have been added as a source</w:t>
       </w:r>
     </w:p>
     <w:p>
@@ -6356,18 +6125,8 @@
         <w:pStyle w:val="ListBullet"/>
         <w:ind w:left="1080" w:hanging="360"/>
       </w:pPr>
-      <w:proofErr w:type="spellStart"/>
-      <w:proofErr w:type="gramStart"/>
-      <w:r>
-        <w:t>bot</w:t>
-      </w:r>
-      <w:proofErr w:type="gramEnd"/>
-      <w:r>
-        <w:t>_instructions</w:t>
-      </w:r>
-      <w:proofErr w:type="spellEnd"/>
-      <w:r>
-        <w:t>: Description of the agent's purpose, capabilities, and limitations</w:t>
+      <w:r>
+        <w:t>bot_instructions: Description of the agent's purpose, capabilities, and limitations</w:t>
       </w:r>
     </w:p>
     <w:p>
@@ -6375,13 +6134,8 @@
         <w:pStyle w:val="ListBullet"/>
         <w:ind w:left="1080" w:hanging="360"/>
       </w:pPr>
-      <w:proofErr w:type="spellStart"/>
-      <w:r>
-        <w:t>response_formatting_instructions</w:t>
-      </w:r>
-      <w:proofErr w:type="spellEnd"/>
-      <w:r>
-        <w:t>: Guidelines for how the agent should format responses</w:t>
+      <w:r>
+        <w:t>response_formatting_instructions: Guidelines for how the agent should format responses</w:t>
       </w:r>
     </w:p>
     <w:p>
@@ -6390,23 +6144,7 @@
         <w:ind w:left="1080" w:hanging="360"/>
       </w:pPr>
       <w:r>
-        <w:t xml:space="preserve">metadata: </w:t>
-      </w:r>
-      <w:proofErr w:type="spellStart"/>
-      <w:r>
-        <w:t>url</w:t>
-      </w:r>
-      <w:proofErr w:type="spellEnd"/>
-      <w:r>
-        <w:t xml:space="preserve"> to the </w:t>
-      </w:r>
-      <w:proofErr w:type="spellStart"/>
-      <w:r>
-        <w:t>yaml</w:t>
-      </w:r>
-      <w:proofErr w:type="spellEnd"/>
-      <w:r>
-        <w:t xml:space="preserve"> file with all the dataset information and document location</w:t>
+        <w:t>metadata: url to the yaml file with all the dataset information and document location</w:t>
       </w:r>
     </w:p>
     <w:p>
@@ -6521,31 +6259,7 @@
         </w:numPr>
       </w:pPr>
       <w:r>
-        <w:t xml:space="preserve">Organize documents in a structured folder (e.g. </w:t>
-      </w:r>
-      <w:proofErr w:type="spellStart"/>
-      <w:r>
-        <w:t>undersupport</w:t>
-      </w:r>
-      <w:proofErr w:type="spellEnd"/>
-      <w:r>
-        <w:t>/</w:t>
-      </w:r>
-      <w:proofErr w:type="spellStart"/>
-      <w:r>
-        <w:t>knowledge_base</w:t>
-      </w:r>
-      <w:proofErr w:type="spellEnd"/>
-      <w:r>
-        <w:t>/&lt;</w:t>
-      </w:r>
-      <w:proofErr w:type="spellStart"/>
-      <w:r>
-        <w:t>agent_name</w:t>
-      </w:r>
-      <w:proofErr w:type="spellEnd"/>
-      <w:r>
-        <w:t xml:space="preserve">&gt;/documents) </w:t>
+        <w:t xml:space="preserve">Organize documents in a structured folder (e.g. undersupport/knowledge_base/&lt;agent_name&gt;/documents) </w:t>
       </w:r>
     </w:p>
     <w:p>
@@ -6846,23 +6560,7 @@
           <w:rFonts w:eastAsiaTheme="minorEastAsia"/>
           <w:lang w:eastAsia="zh-CN"/>
         </w:rPr>
-        <w:t xml:space="preserve"> (</w:t>
-      </w:r>
-      <w:proofErr w:type="spellStart"/>
-      <w:r>
-        <w:rPr>
-          <w:rFonts w:eastAsiaTheme="minorEastAsia"/>
-          <w:lang w:eastAsia="zh-CN"/>
-        </w:rPr>
-        <w:t>citeDCG</w:t>
-      </w:r>
-      <w:proofErr w:type="spellEnd"/>
-      <w:r>
-        <w:rPr>
-          <w:rFonts w:eastAsiaTheme="minorEastAsia"/>
-          <w:lang w:eastAsia="zh-CN"/>
-        </w:rPr>
-        <w:t>)</w:t>
+        <w:t xml:space="preserve"> (citeDCG)</w:t>
       </w:r>
       <w:r>
         <w:rPr>
@@ -6999,15 +6697,7 @@
     </w:p>
     <w:p>
       <w:r>
-        <w:t xml:space="preserve">Here is an example of what the </w:t>
-      </w:r>
-      <w:proofErr w:type="spellStart"/>
-      <w:r>
-        <w:t>yaml</w:t>
-      </w:r>
-      <w:proofErr w:type="spellEnd"/>
-      <w:r>
-        <w:t xml:space="preserve"> file for query metadata+ evaluation rubric + ground truth + file metadata</w:t>
+        <w:t>Here is an example of what the yaml file for query metadata+ evaluation rubric + ground truth + file metadata</w:t>
       </w:r>
       <w:r>
         <w:t xml:space="preserve"> </w:t>
@@ -7016,15 +6706,7 @@
         <w:t>looks like</w:t>
       </w:r>
       <w:r>
-        <w:t xml:space="preserve">: </w:t>
-      </w:r>
-      <w:proofErr w:type="spellStart"/>
-      <w:r>
-        <w:t>techno_marketing.meta.yaml</w:t>
-      </w:r>
-      <w:proofErr w:type="spellEnd"/>
-      <w:r>
-        <w:t xml:space="preserve"> -</w:t>
+        <w:t>: techno_marketing.meta.yaml -</w:t>
       </w:r>
       <w:r>
         <w:t xml:space="preserve"> </w:t>
@@ -7055,21 +6737,13 @@
         <w:t>:</w:t>
       </w:r>
       <w:r>
-        <w:t xml:space="preserve"> </w:t>
-      </w:r>
-      <w:proofErr w:type="spellStart"/>
-      <w:r>
-        <w:t>techn</w:t>
+        <w:t xml:space="preserve"> techn</w:t>
       </w:r>
       <w:r>
         <w:t>o_mark</w:t>
       </w:r>
       <w:r>
-        <w:t>eting_reference_files.yaml</w:t>
-      </w:r>
-      <w:proofErr w:type="spellEnd"/>
-      <w:r>
-        <w:t xml:space="preserve"> - </w:t>
+        <w:t xml:space="preserve">eting_reference_files.yaml - </w:t>
       </w:r>
       <w:hyperlink r:id="rId35" w:history="1">
         <w:r>
@@ -7097,15 +6771,7 @@
         <w:br/>
       </w:r>
       <w:r>
-        <w:t xml:space="preserve">The </w:t>
-      </w:r>
-      <w:proofErr w:type="spellStart"/>
-      <w:r>
-        <w:t>techno_marketing.meta.yaml</w:t>
-      </w:r>
-      <w:proofErr w:type="spellEnd"/>
-      <w:r>
-        <w:t xml:space="preserve"> file is an example of what that would look like.</w:t>
+        <w:t>The techno_marketing.meta.yaml file is an example of what that would look like.</w:t>
       </w:r>
       <w:r>
         <w:br/>
@@ -7125,15 +6791,7 @@
         <w:ind w:left="360"/>
       </w:pPr>
       <w:r>
-        <w:t xml:space="preserve">test cases in the form of a </w:t>
-      </w:r>
-      <w:proofErr w:type="spellStart"/>
-      <w:r>
-        <w:t>yaml</w:t>
-      </w:r>
-      <w:proofErr w:type="spellEnd"/>
-      <w:r>
-        <w:t xml:space="preserve"> list</w:t>
+        <w:t>test cases in the form of a yaml list</w:t>
       </w:r>
     </w:p>
     <w:p>
@@ -7161,15 +6819,7 @@
         <w:t xml:space="preserve">multi_turn_conversion_script.py </w:t>
       </w:r>
       <w:r>
-        <w:t xml:space="preserve">that helps convert the </w:t>
-      </w:r>
-      <w:proofErr w:type="spellStart"/>
-      <w:r>
-        <w:t>yaml</w:t>
-      </w:r>
-      <w:proofErr w:type="spellEnd"/>
-      <w:r>
-        <w:t xml:space="preserve"> list format to the conversation history format. </w:t>
+        <w:t xml:space="preserve">that helps convert the yaml list format to the conversation history format. </w:t>
       </w:r>
     </w:p>
     <w:p>
@@ -7232,15 +6882,7 @@
         <w:t xml:space="preserve">Contact: </w:t>
       </w:r>
       <w:r>
-        <w:t xml:space="preserve">Arvind </w:t>
-      </w:r>
-      <w:proofErr w:type="spellStart"/>
-      <w:r>
-        <w:t>Akpuram</w:t>
-      </w:r>
-      <w:proofErr w:type="spellEnd"/>
-      <w:r>
-        <w:t xml:space="preserve"> Srinivasan</w:t>
+        <w:t>Arvind Akpuram Srinivasan</w:t>
       </w:r>
       <w:r>
         <w:t xml:space="preserve">, </w:t>
@@ -7325,31 +6967,7 @@
       </w:pPr>
       <w:bookmarkStart w:id="23" w:name="_Toc216866087"/>
       <w:r>
-        <w:t xml:space="preserve">Connection to Connectors (outlook, </w:t>
-      </w:r>
-      <w:proofErr w:type="spellStart"/>
-      <w:r>
-        <w:t>sharepoint</w:t>
-      </w:r>
-      <w:proofErr w:type="spellEnd"/>
-      <w:r>
-        <w:t xml:space="preserve">, </w:t>
-      </w:r>
-      <w:proofErr w:type="spellStart"/>
-      <w:r>
-        <w:t>dataverse</w:t>
-      </w:r>
-      <w:proofErr w:type="spellEnd"/>
-      <w:r>
-        <w:t xml:space="preserve">, team, </w:t>
-      </w:r>
-      <w:proofErr w:type="spellStart"/>
-      <w:r>
-        <w:t>etc</w:t>
-      </w:r>
-      <w:proofErr w:type="spellEnd"/>
-      <w:r>
-        <w:t>)</w:t>
+        <w:t>Connection to Connectors (outlook, sharepoint, dataverse, team, etc)</w:t>
       </w:r>
       <w:bookmarkEnd w:id="23"/>
     </w:p>
@@ -7939,15 +7557,7 @@
         </w:numPr>
       </w:pPr>
       <w:r>
-        <w:t xml:space="preserve">Once we are confident that </w:t>
-      </w:r>
-      <w:proofErr w:type="spellStart"/>
-      <w:r>
-        <w:t>yaml</w:t>
-      </w:r>
-      <w:proofErr w:type="spellEnd"/>
-      <w:r>
-        <w:t xml:space="preserve"> file is being filled correctly (we will look at the first few agents)</w:t>
+        <w:t>Once we are confident that yaml file is being filled correctly (we will look at the first few agents)</w:t>
       </w:r>
       <w:r>
         <w:t xml:space="preserve"> w</w:t>
@@ -7971,15 +7581,7 @@
         <w:t>version of the E</w:t>
       </w:r>
       <w:r>
-        <w:t xml:space="preserve">xcel sheet for most of the columns will be present in the </w:t>
-      </w:r>
-      <w:proofErr w:type="spellStart"/>
-      <w:r>
-        <w:t>yaml</w:t>
-      </w:r>
-      <w:proofErr w:type="spellEnd"/>
-      <w:r>
-        <w:t xml:space="preserve"> file.</w:t>
+        <w:t>xcel sheet for most of the columns will be present in the yaml file.</w:t>
       </w:r>
     </w:p>
     <w:p>
@@ -8015,15 +7617,7 @@
         <w:t>,</w:t>
       </w:r>
       <w:r>
-        <w:t xml:space="preserve"> as </w:t>
-      </w:r>
-      <w:proofErr w:type="spellStart"/>
-      <w:r>
-        <w:t>yaml</w:t>
-      </w:r>
-      <w:proofErr w:type="spellEnd"/>
-      <w:r>
-        <w:t xml:space="preserve"> files will not contain </w:t>
+        <w:t xml:space="preserve"> as yaml files will not contain </w:t>
       </w:r>
       <w:r>
         <w:t xml:space="preserve">that </w:t>
@@ -8453,6 +8047,7 @@
       <w:r>
         <w:rPr>
           <w:rFonts w:asciiTheme="minorHAnsi" w:hAnsiTheme="minorHAnsi" w:cstheme="minorBidi"/>
+          <w:noProof/>
           <w:kern w:val="2"/>
           <w14:ligatures w14:val="standardContextual"/>
         </w:rPr>
@@ -8515,52 +8110,91 @@
           <w:kern w:val="2"/>
           <w14:ligatures w14:val="standardContextual"/>
         </w:rPr>
-        <w:t xml:space="preserve">contents e.g. as a helper column, you can add any additional columns. </w:t>
-      </w:r>
-      <w:proofErr w:type="gramStart"/>
+        <w:t xml:space="preserve">contents e.g. as a helper column, you can add any additional columns. As long as they don’t have any of the </w:t>
+      </w:r>
       <w:r>
         <w:rPr>
           <w:rFonts w:asciiTheme="minorHAnsi" w:hAnsiTheme="minorHAnsi" w:cstheme="minorBidi"/>
           <w:kern w:val="2"/>
           <w14:ligatures w14:val="standardContextual"/>
         </w:rPr>
-        <w:t>As long as</w:t>
-      </w:r>
-      <w:proofErr w:type="gramEnd"/>
-      <w:r>
+        <w:t>field names from the “Documentation” worksheet they will not be covered by the validation (nor being used in any following process step).</w:t>
+      </w:r>
+    </w:p>
+    <w:p>
+      <w:pPr>
+        <w:pStyle w:val="NormalWeb"/>
         <w:rPr>
           <w:rFonts w:asciiTheme="minorHAnsi" w:hAnsiTheme="minorHAnsi" w:cstheme="minorBidi"/>
           <w:kern w:val="2"/>
           <w14:ligatures w14:val="standardContextual"/>
         </w:rPr>
-        <w:t xml:space="preserve"> they don’t have any of the </w:t>
-      </w:r>
+      </w:pPr>
       <w:r>
         <w:rPr>
           <w:rFonts w:asciiTheme="minorHAnsi" w:hAnsiTheme="minorHAnsi" w:cstheme="minorBidi"/>
           <w:kern w:val="2"/>
           <w14:ligatures w14:val="standardContextual"/>
         </w:rPr>
-        <w:t>field names from the “Documentation” worksheet they will not be covered by the validation (nor being used in any following process step).</w:t>
-      </w:r>
-    </w:p>
-    <w:p>
-      <w:pPr>
-        <w:pStyle w:val="NormalWeb"/>
+        <w:lastRenderedPageBreak/>
+        <w:t xml:space="preserve">For a </w:t>
+      </w:r>
+      <w:r>
         <w:rPr>
           <w:rFonts w:asciiTheme="minorHAnsi" w:hAnsiTheme="minorHAnsi" w:cstheme="minorBidi"/>
           <w:kern w:val="2"/>
           <w14:ligatures w14:val="standardContextual"/>
         </w:rPr>
-      </w:pPr>
+        <w:t>more detailed description and best practices of the validation macro refer to the README.md file in the directory where your Excel Queries xlsm files are stored</w:t>
+      </w:r>
       <w:r>
         <w:rPr>
           <w:rFonts w:asciiTheme="minorHAnsi" w:hAnsiTheme="minorHAnsi" w:cstheme="minorBidi"/>
           <w:kern w:val="2"/>
           <w14:ligatures w14:val="standardContextual"/>
         </w:rPr>
-        <w:lastRenderedPageBreak/>
-        <w:t xml:space="preserve">For a </w:t>
+        <w:t xml:space="preserve"> (result of the step done in “</w:t>
+      </w:r>
+      <w:r>
+        <w:rPr>
+          <w:rFonts w:asciiTheme="minorHAnsi" w:hAnsiTheme="minorHAnsi"/>
+        </w:rPr>
+        <w:fldChar w:fldCharType="begin"/>
+      </w:r>
+      <w:r>
+        <w:rPr>
+          <w:rFonts w:asciiTheme="minorHAnsi" w:hAnsiTheme="minorHAnsi"/>
+        </w:rPr>
+        <w:instrText xml:space="preserve"> REF _Ref215139275 \h  \* MERGEFORMAT </w:instrText>
+      </w:r>
+      <w:r>
+        <w:rPr>
+          <w:rFonts w:asciiTheme="minorHAnsi" w:hAnsiTheme="minorHAnsi"/>
+        </w:rPr>
+      </w:r>
+      <w:r>
+        <w:rPr>
+          <w:rFonts w:asciiTheme="minorHAnsi" w:hAnsiTheme="minorHAnsi"/>
+        </w:rPr>
+        <w:fldChar w:fldCharType="separate"/>
+      </w:r>
+      <w:r>
+        <w:rPr>
+          <w:rFonts w:asciiTheme="minorHAnsi" w:hAnsiTheme="minorHAnsi"/>
+        </w:rPr>
+        <w:t>Agent resource directory tool setup and usage</w:t>
+      </w:r>
+      <w:r>
+        <w:rPr>
+          <w:rFonts w:asciiTheme="minorHAnsi" w:hAnsiTheme="minorHAnsi"/>
+        </w:rPr>
+        <w:fldChar w:fldCharType="end"/>
+      </w:r>
+      <w:r>
+        <w:rPr>
+          <w:rFonts w:asciiTheme="minorHAnsi" w:hAnsiTheme="minorHAnsi"/>
+        </w:rPr>
+        <w:t>”</w:t>
       </w:r>
       <w:r>
         <w:rPr>
@@ -8568,81 +8202,6 @@
           <w:kern w:val="2"/>
           <w14:ligatures w14:val="standardContextual"/>
         </w:rPr>
-        <w:t xml:space="preserve">more detailed description and best practices of the validation macro refer to the README.md file in the directory where your Excel Queries </w:t>
-      </w:r>
-      <w:proofErr w:type="spellStart"/>
-      <w:r>
-        <w:rPr>
-          <w:rFonts w:asciiTheme="minorHAnsi" w:hAnsiTheme="minorHAnsi" w:cstheme="minorBidi"/>
-          <w:kern w:val="2"/>
-          <w14:ligatures w14:val="standardContextual"/>
-        </w:rPr>
-        <w:t>xlsm</w:t>
-      </w:r>
-      <w:proofErr w:type="spellEnd"/>
-      <w:r>
-        <w:rPr>
-          <w:rFonts w:asciiTheme="minorHAnsi" w:hAnsiTheme="minorHAnsi" w:cstheme="minorBidi"/>
-          <w:kern w:val="2"/>
-          <w14:ligatures w14:val="standardContextual"/>
-        </w:rPr>
-        <w:t xml:space="preserve"> files are stored</w:t>
-      </w:r>
-      <w:r>
-        <w:rPr>
-          <w:rFonts w:asciiTheme="minorHAnsi" w:hAnsiTheme="minorHAnsi" w:cstheme="minorBidi"/>
-          <w:kern w:val="2"/>
-          <w14:ligatures w14:val="standardContextual"/>
-        </w:rPr>
-        <w:t xml:space="preserve"> (result of the step done in “</w:t>
-      </w:r>
-      <w:r>
-        <w:rPr>
-          <w:rFonts w:asciiTheme="minorHAnsi" w:hAnsiTheme="minorHAnsi"/>
-        </w:rPr>
-        <w:fldChar w:fldCharType="begin"/>
-      </w:r>
-      <w:r>
-        <w:rPr>
-          <w:rFonts w:asciiTheme="minorHAnsi" w:hAnsiTheme="minorHAnsi"/>
-        </w:rPr>
-        <w:instrText xml:space="preserve"> REF _Ref215139275 \h  \* MERGEFORMAT </w:instrText>
-      </w:r>
-      <w:r>
-        <w:rPr>
-          <w:rFonts w:asciiTheme="minorHAnsi" w:hAnsiTheme="minorHAnsi"/>
-        </w:rPr>
-      </w:r>
-      <w:r>
-        <w:rPr>
-          <w:rFonts w:asciiTheme="minorHAnsi" w:hAnsiTheme="minorHAnsi"/>
-        </w:rPr>
-        <w:fldChar w:fldCharType="separate"/>
-      </w:r>
-      <w:r>
-        <w:rPr>
-          <w:rFonts w:asciiTheme="minorHAnsi" w:hAnsiTheme="minorHAnsi"/>
-        </w:rPr>
-        <w:t>Agent resource directory tool setup and usage</w:t>
-      </w:r>
-      <w:r>
-        <w:rPr>
-          <w:rFonts w:asciiTheme="minorHAnsi" w:hAnsiTheme="minorHAnsi"/>
-        </w:rPr>
-        <w:fldChar w:fldCharType="end"/>
-      </w:r>
-      <w:r>
-        <w:rPr>
-          <w:rFonts w:asciiTheme="minorHAnsi" w:hAnsiTheme="minorHAnsi"/>
-        </w:rPr>
-        <w:t>”</w:t>
-      </w:r>
-      <w:r>
-        <w:rPr>
-          <w:rFonts w:asciiTheme="minorHAnsi" w:hAnsiTheme="minorHAnsi" w:cstheme="minorBidi"/>
-          <w:kern w:val="2"/>
-          <w14:ligatures w14:val="standardContextual"/>
-        </w:rPr>
         <w:t>.</w:t>
       </w:r>
     </w:p>
@@ -8813,21 +8372,15 @@
       <w:r>
         <w:t xml:space="preserve">d </w:t>
       </w:r>
-      <w:proofErr w:type="gramStart"/>
       <w:r>
         <w:t xml:space="preserve">the </w:t>
       </w:r>
       <w:r>
-        <w:t>first</w:t>
-      </w:r>
-      <w:proofErr w:type="gramEnd"/>
-      <w:r>
-        <w:t xml:space="preserve"> m</w:t>
+        <w:t>first m</w:t>
       </w:r>
       <w:r>
         <w:t>ulti-agent</w:t>
       </w:r>
-      <w:proofErr w:type="gramStart"/>
       <w:r>
         <w:t xml:space="preserve">, </w:t>
       </w:r>
@@ -8840,7 +8393,6 @@
       <w:r>
         <w:t>ion</w:t>
       </w:r>
-      <w:proofErr w:type="gramEnd"/>
       <w:r>
         <w:t xml:space="preserve"> </w:t>
       </w:r>
@@ -9144,24 +8696,15 @@
           <w:b/>
           <w:bCs/>
         </w:rPr>
-        <w:t>Autonomous </w:t>
-      </w:r>
-      <w:proofErr w:type="gramStart"/>
+        <w:t>Autonomous agent</w:t>
+      </w:r>
       <w:r>
         <w:rPr>
           <w:b/>
           <w:bCs/>
         </w:rPr>
-        <w:t>agent</w:t>
-      </w:r>
-      <w:r>
-        <w:rPr>
-          <w:b/>
-          <w:bCs/>
-        </w:rPr>
         <w:t>s</w:t>
       </w:r>
-      <w:proofErr w:type="gramEnd"/>
       <w:r>
         <w:rPr>
           <w:b/>
@@ -9581,31 +9124,7 @@
           <w:szCs w:val="22"/>
           <w14:ligatures w14:val="none"/>
         </w:rPr>
-        <w:t>Excel (</w:t>
-      </w:r>
-      <w:proofErr w:type="spellStart"/>
-      <w:r>
-        <w:rPr>
-          <w:rFonts w:ascii="Aptos" w:eastAsia="Times New Roman" w:hAnsi="Aptos" w:cs="Times New Roman"/>
-          <w:color w:val="000000"/>
-          <w:kern w:val="0"/>
-          <w:sz w:val="22"/>
-          <w:szCs w:val="22"/>
-          <w14:ligatures w14:val="none"/>
-        </w:rPr>
-        <w:t>xls</w:t>
-      </w:r>
-      <w:proofErr w:type="spellEnd"/>
-      <w:r>
-        <w:rPr>
-          <w:rFonts w:ascii="Aptos" w:eastAsia="Times New Roman" w:hAnsi="Aptos" w:cs="Times New Roman"/>
-          <w:color w:val="000000"/>
-          <w:kern w:val="0"/>
-          <w:sz w:val="22"/>
-          <w:szCs w:val="22"/>
-          <w14:ligatures w14:val="none"/>
-        </w:rPr>
-        <w:t>, xlsx): 3 Excels per agent </w:t>
+        <w:t>Excel (xls, xlsx): 3 Excels per agent </w:t>
       </w:r>
     </w:p>
     <w:p>
@@ -9678,31 +9197,7 @@
           <w:szCs w:val="22"/>
           <w14:ligatures w14:val="none"/>
         </w:rPr>
-        <w:t>HTML (html, </w:t>
-      </w:r>
-      <w:proofErr w:type="spellStart"/>
-      <w:r>
-        <w:rPr>
-          <w:rFonts w:ascii="Aptos" w:eastAsia="Times New Roman" w:hAnsi="Aptos" w:cs="Times New Roman"/>
-          <w:color w:val="000000"/>
-          <w:kern w:val="0"/>
-          <w:sz w:val="22"/>
-          <w:szCs w:val="22"/>
-          <w14:ligatures w14:val="none"/>
-        </w:rPr>
-        <w:t>htm</w:t>
-      </w:r>
-      <w:proofErr w:type="spellEnd"/>
-      <w:r>
-        <w:rPr>
-          <w:rFonts w:ascii="Aptos" w:eastAsia="Times New Roman" w:hAnsi="Aptos" w:cs="Times New Roman"/>
-          <w:color w:val="000000"/>
-          <w:kern w:val="0"/>
-          <w:sz w:val="22"/>
-          <w:szCs w:val="22"/>
-          <w14:ligatures w14:val="none"/>
-        </w:rPr>
-        <w:t>): 3 HTMLs per agent </w:t>
+        <w:t>HTML (html, htm): 3 HTMLs per agent </w:t>
       </w:r>
     </w:p>
     <w:p>
@@ -10153,31 +9648,7 @@
           <w:szCs w:val="22"/>
           <w14:ligatures w14:val="none"/>
         </w:rPr>
-        <w:t xml:space="preserve">: At least 1 complex lengthy table showing varied data types (percentages, dates, formula </w:t>
-      </w:r>
-      <w:proofErr w:type="spellStart"/>
-      <w:r>
-        <w:rPr>
-          <w:rFonts w:ascii="Aptos" w:eastAsia="Times New Roman" w:hAnsi="Aptos" w:cs="Times New Roman"/>
-          <w:color w:val="000000"/>
-          <w:kern w:val="0"/>
-          <w:sz w:val="22"/>
-          <w:szCs w:val="22"/>
-          <w14:ligatures w14:val="none"/>
-        </w:rPr>
-        <w:t>etc</w:t>
-      </w:r>
-      <w:proofErr w:type="spellEnd"/>
-      <w:r>
-        <w:rPr>
-          <w:rFonts w:ascii="Aptos" w:eastAsia="Times New Roman" w:hAnsi="Aptos" w:cs="Times New Roman"/>
-          <w:color w:val="000000"/>
-          <w:kern w:val="0"/>
-          <w:sz w:val="22"/>
-          <w:szCs w:val="22"/>
-          <w14:ligatures w14:val="none"/>
-        </w:rPr>
-        <w:t>). The table should be long enough to fill at least 1 page fully </w:t>
+        <w:t>: At least 1 complex lengthy table showing varied data types (percentages, dates, formula etc). The table should be long enough to fill at least 1 page fully </w:t>
       </w:r>
     </w:p>
     <w:p>
@@ -10794,33 +10265,7 @@
           <w:szCs w:val="22"/>
           <w14:ligatures w14:val="none"/>
         </w:rPr>
-        <w:t xml:space="preserve">A realistic test case looks like “What are the sale numbers for last Monday?”, not like “What are the sale numbers for {day:8, </w:t>
-      </w:r>
-      <w:proofErr w:type="spellStart"/>
-      <w:proofErr w:type="gramStart"/>
-      <w:r>
-        <w:rPr>
-          <w:rFonts w:ascii="Aptos" w:eastAsia="Times New Roman" w:hAnsi="Aptos" w:cs="Times New Roman"/>
-          <w:color w:val="000000"/>
-          <w:kern w:val="0"/>
-          <w:sz w:val="22"/>
-          <w:szCs w:val="22"/>
-          <w14:ligatures w14:val="none"/>
-        </w:rPr>
-        <w:t>month:September</w:t>
-      </w:r>
-      <w:proofErr w:type="spellEnd"/>
-      <w:proofErr w:type="gramEnd"/>
-      <w:r>
-        <w:rPr>
-          <w:rFonts w:ascii="Aptos" w:eastAsia="Times New Roman" w:hAnsi="Aptos" w:cs="Times New Roman"/>
-          <w:color w:val="000000"/>
-          <w:kern w:val="0"/>
-          <w:sz w:val="22"/>
-          <w:szCs w:val="22"/>
-          <w14:ligatures w14:val="none"/>
-        </w:rPr>
-        <w:t>, year:2025}”</w:t>
+        <w:t>A realistic test case looks like “What are the sale numbers for last Monday?”, not like “What are the sale numbers for {day:8, month:September, year:2025}”</w:t>
       </w:r>
     </w:p>
     <w:p>
@@ -11688,55 +11133,7 @@
           <w:szCs w:val="22"/>
           <w14:ligatures w14:val="none"/>
         </w:rPr>
-        <w:t> targeting structural or informational metadata in the file. (</w:t>
-      </w:r>
-      <w:proofErr w:type="spellStart"/>
-      <w:r>
-        <w:rPr>
-          <w:rFonts w:ascii="Aptos" w:eastAsia="Times New Roman" w:hAnsi="Aptos" w:cs="Times New Roman"/>
-          <w:color w:val="000000"/>
-          <w:kern w:val="0"/>
-          <w:sz w:val="22"/>
-          <w:szCs w:val="22"/>
-          <w14:ligatures w14:val="none"/>
-        </w:rPr>
-        <w:t>eg</w:t>
-      </w:r>
-      <w:proofErr w:type="spellEnd"/>
-      <w:r>
-        <w:rPr>
-          <w:rFonts w:ascii="Aptos" w:eastAsia="Times New Roman" w:hAnsi="Aptos" w:cs="Times New Roman"/>
-          <w:color w:val="000000"/>
-          <w:kern w:val="0"/>
-          <w:sz w:val="22"/>
-          <w:szCs w:val="22"/>
-          <w14:ligatures w14:val="none"/>
-        </w:rPr>
-        <w:t xml:space="preserve">: page numbers, file names, folder structure </w:t>
-      </w:r>
-      <w:proofErr w:type="spellStart"/>
-      <w:r>
-        <w:rPr>
-          <w:rFonts w:ascii="Aptos" w:eastAsia="Times New Roman" w:hAnsi="Aptos" w:cs="Times New Roman"/>
-          <w:color w:val="000000"/>
-          <w:kern w:val="0"/>
-          <w:sz w:val="22"/>
-          <w:szCs w:val="22"/>
-          <w14:ligatures w14:val="none"/>
-        </w:rPr>
-        <w:t>etc</w:t>
-      </w:r>
-      <w:proofErr w:type="spellEnd"/>
-      <w:r>
-        <w:rPr>
-          <w:rFonts w:ascii="Aptos" w:eastAsia="Times New Roman" w:hAnsi="Aptos" w:cs="Times New Roman"/>
-          <w:color w:val="000000"/>
-          <w:kern w:val="0"/>
-          <w:sz w:val="22"/>
-          <w:szCs w:val="22"/>
-          <w14:ligatures w14:val="none"/>
-        </w:rPr>
-        <w:t>)</w:t>
+        <w:t> targeting structural or informational metadata in the file. (eg: page numbers, file names, folder structure etc)</w:t>
       </w:r>
     </w:p>
     <w:p>
@@ -12034,7 +11431,6 @@
           <w14:ligatures w14:val="none"/>
         </w:rPr>
       </w:pPr>
-      <w:proofErr w:type="gramStart"/>
       <w:r>
         <w:rPr>
           <w:rFonts w:ascii="Aptos" w:eastAsia="Times New Roman" w:hAnsi="Aptos" w:cs="Times New Roman"/>
@@ -12046,9 +11442,38 @@
           <w:szCs w:val="22"/>
           <w14:ligatures w14:val="none"/>
         </w:rPr>
-        <w:t>Vary</w:t>
-      </w:r>
-      <w:proofErr w:type="gramEnd"/>
+        <w:t>Vary user clarity</w:t>
+      </w:r>
+      <w:r>
+        <w:rPr>
+          <w:rFonts w:ascii="Aptos" w:eastAsia="Times New Roman" w:hAnsi="Aptos" w:cs="Times New Roman"/>
+          <w:color w:val="000000"/>
+          <w:kern w:val="0"/>
+          <w:sz w:val="22"/>
+          <w:szCs w:val="22"/>
+          <w14:ligatures w14:val="none"/>
+        </w:rPr>
+        <w:t>: low, medium, high</w:t>
+      </w:r>
+    </w:p>
+    <w:p>
+      <w:pPr>
+        <w:pStyle w:val="ListParagraph"/>
+        <w:numPr>
+          <w:ilvl w:val="0"/>
+          <w:numId w:val="11"/>
+        </w:numPr>
+        <w:shd w:val="clear" w:color="auto" w:fill="FFFFFF"/>
+        <w:spacing w:after="0" w:line="253" w:lineRule="atLeast"/>
+        <w:rPr>
+          <w:rFonts w:ascii="Aptos" w:eastAsia="Times New Roman" w:hAnsi="Aptos" w:cs="Times New Roman"/>
+          <w:color w:val="000000"/>
+          <w:kern w:val="0"/>
+          <w:sz w:val="22"/>
+          <w:szCs w:val="22"/>
+          <w14:ligatures w14:val="none"/>
+        </w:rPr>
+      </w:pPr>
       <w:r>
         <w:rPr>
           <w:rFonts w:ascii="Aptos" w:eastAsia="Times New Roman" w:hAnsi="Aptos" w:cs="Times New Roman"/>
@@ -12060,18 +11485,40 @@
           <w:szCs w:val="22"/>
           <w14:ligatures w14:val="none"/>
         </w:rPr>
-        <w:t xml:space="preserve"> user clarity</w:t>
-      </w:r>
-      <w:r>
-        <w:rPr>
-          <w:rFonts w:ascii="Aptos" w:eastAsia="Times New Roman" w:hAnsi="Aptos" w:cs="Times New Roman"/>
-          <w:color w:val="000000"/>
-          <w:kern w:val="0"/>
-          <w:sz w:val="22"/>
-          <w:szCs w:val="22"/>
-          <w14:ligatures w14:val="none"/>
-        </w:rPr>
-        <w:t>: low, medium, high</w:t>
+        <w:t>Vary user intent</w:t>
+      </w:r>
+      <w:r>
+        <w:rPr>
+          <w:rFonts w:ascii="Aptos" w:eastAsia="Times New Roman" w:hAnsi="Aptos" w:cs="Times New Roman"/>
+          <w:color w:val="000000"/>
+          <w:kern w:val="0"/>
+          <w:sz w:val="22"/>
+          <w:szCs w:val="22"/>
+          <w14:ligatures w14:val="none"/>
+        </w:rPr>
+        <w:t>: distribute queries across the following categories: fact seeking, procedural, summarization, comparison, clarification, reasoning, status, resource-seeking, feedback/assistance, hypothetical, two-turn</w:t>
+      </w:r>
+      <w:r>
+        <w:rPr>
+          <w:rFonts w:ascii="Aptos" w:eastAsia="Times New Roman" w:hAnsi="Aptos" w:cs="Times New Roman"/>
+          <w:color w:val="000000"/>
+          <w:kern w:val="0"/>
+          <w:sz w:val="22"/>
+          <w:szCs w:val="22"/>
+          <w14:ligatures w14:val="none"/>
+        </w:rPr>
+        <w:t>/multi-turn</w:t>
+      </w:r>
+      <w:r>
+        <w:rPr>
+          <w:rFonts w:ascii="Aptos" w:eastAsia="Times New Roman" w:hAnsi="Aptos" w:cs="Times New Roman"/>
+          <w:color w:val="000000"/>
+          <w:kern w:val="0"/>
+          <w:sz w:val="22"/>
+          <w:szCs w:val="22"/>
+          <w14:ligatures w14:val="none"/>
+        </w:rPr>
+        <w:t xml:space="preserve"> conversation query.</w:t>
       </w:r>
     </w:p>
     <w:p>
@@ -12103,40 +11550,40 @@
           <w:szCs w:val="22"/>
           <w14:ligatures w14:val="none"/>
         </w:rPr>
-        <w:t>Vary user intent</w:t>
-      </w:r>
-      <w:r>
-        <w:rPr>
-          <w:rFonts w:ascii="Aptos" w:eastAsia="Times New Roman" w:hAnsi="Aptos" w:cs="Times New Roman"/>
-          <w:color w:val="000000"/>
-          <w:kern w:val="0"/>
-          <w:sz w:val="22"/>
-          <w:szCs w:val="22"/>
-          <w14:ligatures w14:val="none"/>
-        </w:rPr>
-        <w:t>: distribute queries across the following categories: fact seeking, procedural, summarization, comparison, clarification, reasoning, status, resource-seeking, feedback/assistance, hypothetical, two-turn</w:t>
-      </w:r>
-      <w:r>
-        <w:rPr>
-          <w:rFonts w:ascii="Aptos" w:eastAsia="Times New Roman" w:hAnsi="Aptos" w:cs="Times New Roman"/>
-          <w:color w:val="000000"/>
-          <w:kern w:val="0"/>
-          <w:sz w:val="22"/>
-          <w:szCs w:val="22"/>
-          <w14:ligatures w14:val="none"/>
-        </w:rPr>
-        <w:t>/multi-turn</w:t>
-      </w:r>
-      <w:r>
-        <w:rPr>
-          <w:rFonts w:ascii="Aptos" w:eastAsia="Times New Roman" w:hAnsi="Aptos" w:cs="Times New Roman"/>
-          <w:color w:val="000000"/>
-          <w:kern w:val="0"/>
-          <w:sz w:val="22"/>
-          <w:szCs w:val="22"/>
-          <w14:ligatures w14:val="none"/>
-        </w:rPr>
-        <w:t xml:space="preserve"> conversation query.</w:t>
+        <w:t>Vary query patterns</w:t>
+      </w:r>
+      <w:r>
+        <w:rPr>
+          <w:rFonts w:ascii="Aptos" w:eastAsia="Times New Roman" w:hAnsi="Aptos" w:cs="Times New Roman"/>
+          <w:color w:val="000000"/>
+          <w:kern w:val="0"/>
+          <w:sz w:val="22"/>
+          <w:szCs w:val="22"/>
+          <w14:ligatures w14:val="none"/>
+        </w:rPr>
+        <w:t>: question length (short, medium, long), include keyword-based queries, include document term overlap, include misspelled or noisy queries, include web-search-style queries.</w:t>
+      </w:r>
+      <w:r>
+        <w:rPr>
+          <w:rFonts w:ascii="Aptos" w:eastAsia="Times New Roman" w:hAnsi="Aptos" w:cs="Times New Roman"/>
+          <w:color w:val="000000"/>
+          <w:kern w:val="0"/>
+          <w:sz w:val="22"/>
+          <w:szCs w:val="22"/>
+          <w14:ligatures w14:val="none"/>
+        </w:rPr>
+        <w:t xml:space="preserve"> Also include </w:t>
+      </w:r>
+      <w:r>
+        <w:rPr>
+          <w:rFonts w:ascii="Aptos" w:eastAsia="Times New Roman" w:hAnsi="Aptos" w:cs="Times New Roman"/>
+          <w:color w:val="000000"/>
+          <w:kern w:val="0"/>
+          <w:sz w:val="22"/>
+          <w:szCs w:val="22"/>
+          <w14:ligatures w14:val="none"/>
+        </w:rPr>
+        <w:t>multi-query conversations, where in a single conversation has multiple questions. Multi-turn conversations should be realistic, where turns are contextually linked. At least 20 questions per agent should be part of multi-query conversations.</w:t>
       </w:r>
     </w:p>
     <w:p>
@@ -12168,64 +11615,29 @@
           <w:szCs w:val="22"/>
           <w14:ligatures w14:val="none"/>
         </w:rPr>
-        <w:t>Vary query patterns</w:t>
-      </w:r>
-      <w:r>
-        <w:rPr>
-          <w:rFonts w:ascii="Aptos" w:eastAsia="Times New Roman" w:hAnsi="Aptos" w:cs="Times New Roman"/>
-          <w:color w:val="000000"/>
-          <w:kern w:val="0"/>
-          <w:sz w:val="22"/>
-          <w:szCs w:val="22"/>
-          <w14:ligatures w14:val="none"/>
-        </w:rPr>
-        <w:t xml:space="preserve">: question length (short, medium, long), include keyword-based queries, include document term </w:t>
-      </w:r>
-      <w:proofErr w:type="gramStart"/>
-      <w:r>
-        <w:rPr>
-          <w:rFonts w:ascii="Aptos" w:eastAsia="Times New Roman" w:hAnsi="Aptos" w:cs="Times New Roman"/>
-          <w:color w:val="000000"/>
-          <w:kern w:val="0"/>
-          <w:sz w:val="22"/>
-          <w:szCs w:val="22"/>
-          <w14:ligatures w14:val="none"/>
-        </w:rPr>
-        <w:t>overlap</w:t>
-      </w:r>
-      <w:proofErr w:type="gramEnd"/>
-      <w:r>
-        <w:rPr>
-          <w:rFonts w:ascii="Aptos" w:eastAsia="Times New Roman" w:hAnsi="Aptos" w:cs="Times New Roman"/>
-          <w:color w:val="000000"/>
-          <w:kern w:val="0"/>
-          <w:sz w:val="22"/>
-          <w:szCs w:val="22"/>
-          <w14:ligatures w14:val="none"/>
-        </w:rPr>
-        <w:t>, include misspelled or noisy queries, include web-search-style queries.</w:t>
-      </w:r>
-      <w:r>
-        <w:rPr>
-          <w:rFonts w:ascii="Aptos" w:eastAsia="Times New Roman" w:hAnsi="Aptos" w:cs="Times New Roman"/>
-          <w:color w:val="000000"/>
-          <w:kern w:val="0"/>
-          <w:sz w:val="22"/>
-          <w:szCs w:val="22"/>
-          <w14:ligatures w14:val="none"/>
-        </w:rPr>
-        <w:t xml:space="preserve"> Also include </w:t>
-      </w:r>
-      <w:r>
-        <w:rPr>
-          <w:rFonts w:ascii="Aptos" w:eastAsia="Times New Roman" w:hAnsi="Aptos" w:cs="Times New Roman"/>
-          <w:color w:val="000000"/>
-          <w:kern w:val="0"/>
-          <w:sz w:val="22"/>
-          <w:szCs w:val="22"/>
-          <w14:ligatures w14:val="none"/>
-        </w:rPr>
-        <w:t>multi-query conversations, where in a single conversation has multiple questions. Multi-turn conversations should be realistic, where turns are contextually linked. At least 20 questions per agent should be part of multi-query conversations.</w:t>
+        <w:t>Test cases require an agentic solution</w:t>
+      </w:r>
+      <w:r>
+        <w:rPr>
+          <w:rFonts w:ascii="Aptos" w:eastAsia="Times New Roman" w:hAnsi="Aptos" w:cs="Times New Roman"/>
+          <w:color w:val="000000"/>
+          <w:kern w:val="0"/>
+          <w:sz w:val="22"/>
+          <w:szCs w:val="22"/>
+          <w14:ligatures w14:val="none"/>
+        </w:rPr>
+        <w:t xml:space="preserve">: We shouldn’t be able to replace the agent with a simple deterministic tool and get the same accuracy. For example, “Take a claim id and check </w:t>
+      </w:r>
+      <w:r>
+        <w:rPr>
+          <w:rFonts w:ascii="Aptos" w:eastAsia="Times New Roman" w:hAnsi="Aptos" w:cs="Times New Roman"/>
+          <w:color w:val="000000"/>
+          <w:kern w:val="0"/>
+          <w:sz w:val="22"/>
+          <w:szCs w:val="22"/>
+          <w14:ligatures w14:val="none"/>
+        </w:rPr>
+        <w:t>the status in the db (Could be done by a sql query)” is not a good test case. On the other hand, the following is: “Look at the claim and provide a suggestion with justification on either to refuse or accept it using the policy and send the information to the right department for review through teams.”</w:t>
       </w:r>
     </w:p>
     <w:p>
@@ -12257,108 +11669,6 @@
           <w:szCs w:val="22"/>
           <w14:ligatures w14:val="none"/>
         </w:rPr>
-        <w:t>Test cases require an agentic solution</w:t>
-      </w:r>
-      <w:r>
-        <w:rPr>
-          <w:rFonts w:ascii="Aptos" w:eastAsia="Times New Roman" w:hAnsi="Aptos" w:cs="Times New Roman"/>
-          <w:color w:val="000000"/>
-          <w:kern w:val="0"/>
-          <w:sz w:val="22"/>
-          <w:szCs w:val="22"/>
-          <w14:ligatures w14:val="none"/>
-        </w:rPr>
-        <w:t xml:space="preserve">: We shouldn’t be able to replace the agent with a simple deterministic tool and get the same accuracy. For example, “Take a claim id and check </w:t>
-      </w:r>
-      <w:r>
-        <w:rPr>
-          <w:rFonts w:ascii="Aptos" w:eastAsia="Times New Roman" w:hAnsi="Aptos" w:cs="Times New Roman"/>
-          <w:color w:val="000000"/>
-          <w:kern w:val="0"/>
-          <w:sz w:val="22"/>
-          <w:szCs w:val="22"/>
-          <w14:ligatures w14:val="none"/>
-        </w:rPr>
-        <w:t xml:space="preserve">the status in the </w:t>
-      </w:r>
-      <w:proofErr w:type="spellStart"/>
-      <w:r>
-        <w:rPr>
-          <w:rFonts w:ascii="Aptos" w:eastAsia="Times New Roman" w:hAnsi="Aptos" w:cs="Times New Roman"/>
-          <w:color w:val="000000"/>
-          <w:kern w:val="0"/>
-          <w:sz w:val="22"/>
-          <w:szCs w:val="22"/>
-          <w14:ligatures w14:val="none"/>
-        </w:rPr>
-        <w:t>db</w:t>
-      </w:r>
-      <w:proofErr w:type="spellEnd"/>
-      <w:r>
-        <w:rPr>
-          <w:rFonts w:ascii="Aptos" w:eastAsia="Times New Roman" w:hAnsi="Aptos" w:cs="Times New Roman"/>
-          <w:color w:val="000000"/>
-          <w:kern w:val="0"/>
-          <w:sz w:val="22"/>
-          <w:szCs w:val="22"/>
-          <w14:ligatures w14:val="none"/>
-        </w:rPr>
-        <w:t xml:space="preserve"> (Could be done by a </w:t>
-      </w:r>
-      <w:proofErr w:type="spellStart"/>
-      <w:r>
-        <w:rPr>
-          <w:rFonts w:ascii="Aptos" w:eastAsia="Times New Roman" w:hAnsi="Aptos" w:cs="Times New Roman"/>
-          <w:color w:val="000000"/>
-          <w:kern w:val="0"/>
-          <w:sz w:val="22"/>
-          <w:szCs w:val="22"/>
-          <w14:ligatures w14:val="none"/>
-        </w:rPr>
-        <w:t>sql</w:t>
-      </w:r>
-      <w:proofErr w:type="spellEnd"/>
-      <w:r>
-        <w:rPr>
-          <w:rFonts w:ascii="Aptos" w:eastAsia="Times New Roman" w:hAnsi="Aptos" w:cs="Times New Roman"/>
-          <w:color w:val="000000"/>
-          <w:kern w:val="0"/>
-          <w:sz w:val="22"/>
-          <w:szCs w:val="22"/>
-          <w14:ligatures w14:val="none"/>
-        </w:rPr>
-        <w:t xml:space="preserve"> query)” is not a good test case. On the other hand, the following is: “Look at the claim and provide a suggestion with justification on either to refuse or accept it using the policy and send the information to the right department for review through teams.”</w:t>
-      </w:r>
-    </w:p>
-    <w:p>
-      <w:pPr>
-        <w:pStyle w:val="ListParagraph"/>
-        <w:numPr>
-          <w:ilvl w:val="0"/>
-          <w:numId w:val="11"/>
-        </w:numPr>
-        <w:shd w:val="clear" w:color="auto" w:fill="FFFFFF"/>
-        <w:spacing w:after="0" w:line="253" w:lineRule="atLeast"/>
-        <w:rPr>
-          <w:rFonts w:ascii="Aptos" w:eastAsia="Times New Roman" w:hAnsi="Aptos" w:cs="Times New Roman"/>
-          <w:color w:val="000000"/>
-          <w:kern w:val="0"/>
-          <w:sz w:val="22"/>
-          <w:szCs w:val="22"/>
-          <w14:ligatures w14:val="none"/>
-        </w:rPr>
-      </w:pPr>
-      <w:r>
-        <w:rPr>
-          <w:rFonts w:ascii="Aptos" w:eastAsia="Times New Roman" w:hAnsi="Aptos" w:cs="Times New Roman"/>
-          <w:b/>
-          <w:bCs/>
-          <w:color w:val="000000"/>
-          <w:kern w:val="0"/>
-          <w:sz w:val="22"/>
-          <w:szCs w:val="22"/>
-          <w14:ligatures w14:val="none"/>
-        </w:rPr>
         <w:t>High test coverage and diversity</w:t>
       </w:r>
       <w:r>
@@ -12370,31 +11680,7 @@
           <w:szCs w:val="22"/>
           <w14:ligatures w14:val="none"/>
         </w:rPr>
-        <w:t xml:space="preserve">: Tests should have diversity and high coverage of various </w:t>
-      </w:r>
-      <w:proofErr w:type="gramStart"/>
-      <w:r>
-        <w:rPr>
-          <w:rFonts w:ascii="Aptos" w:eastAsia="Times New Roman" w:hAnsi="Aptos" w:cs="Times New Roman"/>
-          <w:color w:val="000000"/>
-          <w:kern w:val="0"/>
-          <w:sz w:val="22"/>
-          <w:szCs w:val="22"/>
-          <w14:ligatures w14:val="none"/>
-        </w:rPr>
-        <w:t>tool</w:t>
-      </w:r>
-      <w:proofErr w:type="gramEnd"/>
-      <w:r>
-        <w:rPr>
-          <w:rFonts w:ascii="Aptos" w:eastAsia="Times New Roman" w:hAnsi="Aptos" w:cs="Times New Roman"/>
-          <w:color w:val="000000"/>
-          <w:kern w:val="0"/>
-          <w:sz w:val="22"/>
-          <w:szCs w:val="22"/>
-          <w14:ligatures w14:val="none"/>
-        </w:rPr>
-        <w:t xml:space="preserve"> and Copilot Studio or agent features</w:t>
+        <w:t>: Tests should have diversity and high coverage of various tool and Copilot Studio or agent features</w:t>
       </w:r>
     </w:p>
     <w:p>
@@ -12982,51 +12268,23 @@
           <w:kern w:val="0"/>
           <w14:ligatures w14:val="none"/>
         </w:rPr>
-        <w:t xml:space="preserve"> with a new </w:t>
-      </w:r>
-      <w:proofErr w:type="spellStart"/>
+        <w:t xml:space="preserve"> with a new conversationID</w:t>
+      </w:r>
       <w:r>
         <w:rPr>
           <w:rFonts w:eastAsia="Times New Roman"/>
           <w:kern w:val="0"/>
           <w14:ligatures w14:val="none"/>
         </w:rPr>
-        <w:t>conversationID</w:t>
-      </w:r>
-      <w:proofErr w:type="spellEnd"/>
+        <w:t xml:space="preserve"> via reset</w:t>
+      </w:r>
       <w:r>
         <w:rPr>
           <w:rFonts w:eastAsia="Times New Roman"/>
           <w:kern w:val="0"/>
           <w14:ligatures w14:val="none"/>
         </w:rPr>
-        <w:t xml:space="preserve"> via reset</w:t>
-      </w:r>
-      <w:r>
-        <w:rPr>
-          <w:rFonts w:eastAsia="Times New Roman"/>
-          <w:kern w:val="0"/>
-          <w14:ligatures w14:val="none"/>
-        </w:rPr>
-        <w:t xml:space="preserve">.  Be careful to distinguish AI errors from system errors. AI errors are associated with the AI not smart enough, did not interpret a document well enough, misclassified a query as profane or dangerous, etc. System errors are where there is a timeout, memory overflow or network error, or a response that looks like "Sorry, something went wrong. Error code: SystemError."   For system errors, we expect the same test case to be </w:t>
-      </w:r>
-      <w:proofErr w:type="gramStart"/>
-      <w:r>
-        <w:rPr>
-          <w:rFonts w:eastAsia="Times New Roman"/>
-          <w:kern w:val="0"/>
-          <w14:ligatures w14:val="none"/>
-        </w:rPr>
-        <w:t>retried</w:t>
-      </w:r>
-      <w:proofErr w:type="gramEnd"/>
-      <w:r>
-        <w:rPr>
-          <w:rFonts w:eastAsia="Times New Roman"/>
-          <w:kern w:val="0"/>
-          <w14:ligatures w14:val="none"/>
-        </w:rPr>
-        <w:t xml:space="preserve"> in a new conversation to see if those issues were transient. Persistent system errors should be escalated to us.</w:t>
+        <w:t>.  Be careful to distinguish AI errors from system errors. AI errors are associated with the AI not smart enough, did not interpret a document well enough, misclassified a query as profane or dangerous, etc. System errors are where there is a timeout, memory overflow or network error, or a response that looks like "Sorry, something went wrong. Error code: SystemError."   For system errors, we expect the same test case to be retried in a new conversation to see if those issues were transient. Persistent system errors should be escalated to us.</w:t>
       </w:r>
     </w:p>
     <w:p>
@@ -13048,13 +12306,8 @@
         <w:t xml:space="preserve">Feel free to leave feedback in the Maker interface via thumbs-up or thumbs-down along with the optional short description.  We can (if needed) recover </w:t>
       </w:r>
       <w:r>
-        <w:t xml:space="preserve">these </w:t>
-      </w:r>
-      <w:proofErr w:type="gramStart"/>
-      <w:r>
-        <w:t>feedbacks</w:t>
-      </w:r>
-      <w:proofErr w:type="gramEnd"/>
+        <w:t>these feedbacks</w:t>
+      </w:r>
       <w:r>
         <w:t xml:space="preserve"> and present these alongside other inputs in the Excel sheet.</w:t>
       </w:r>
@@ -13085,35 +12338,7 @@
         <w:rPr>
           <w:rFonts w:ascii="Aptos" w:eastAsia="Aptos" w:hAnsi="Aptos" w:cs="Aptos"/>
         </w:rPr>
-        <w:t xml:space="preserve">Parameter names and values are annotated explicitly and separately. In many cases (e.g., send an email to a given address), an exact match is desired instead of an LLM judge assertion, as it is expensive and can miss small differences such as different spellings of a name: </w:t>
-      </w:r>
-      <w:proofErr w:type="spellStart"/>
-      <w:r>
-        <w:rPr>
-          <w:rFonts w:ascii="Aptos" w:eastAsia="Aptos" w:hAnsi="Aptos" w:cs="Aptos"/>
-        </w:rPr>
-        <w:t>fweninger</w:t>
-      </w:r>
-      <w:proofErr w:type="spellEnd"/>
-      <w:r>
-        <w:rPr>
-          <w:rFonts w:ascii="Aptos" w:eastAsia="Aptos" w:hAnsi="Aptos" w:cs="Aptos"/>
-        </w:rPr>
-        <w:t xml:space="preserve"> vs. </w:t>
-      </w:r>
-      <w:proofErr w:type="spellStart"/>
-      <w:r>
-        <w:rPr>
-          <w:rFonts w:ascii="Aptos" w:eastAsia="Aptos" w:hAnsi="Aptos" w:cs="Aptos"/>
-        </w:rPr>
-        <w:t>fwenninger</w:t>
-      </w:r>
-      <w:proofErr w:type="spellEnd"/>
-      <w:r>
-        <w:rPr>
-          <w:rFonts w:ascii="Aptos" w:eastAsia="Aptos" w:hAnsi="Aptos" w:cs="Aptos"/>
-        </w:rPr>
-        <w:t>). Thus, it is not always desirable to use custom rubrics for checking parameters.</w:t>
+        <w:t>Parameter names and values are annotated explicitly and separately. In many cases (e.g., send an email to a given address), an exact match is desired instead of an LLM judge assertion, as it is expensive and can miss small differences such as different spellings of a name: fweninger vs. fwenninger). Thus, it is not always desirable to use custom rubrics for checking parameters.</w:t>
       </w:r>
     </w:p>
     <w:p>
@@ -13132,21 +12357,7 @@
         <w:rPr>
           <w:rFonts w:ascii="Aptos" w:eastAsia="Aptos" w:hAnsi="Aptos" w:cs="Aptos"/>
         </w:rPr>
-        <w:t xml:space="preserve">Custom </w:t>
-      </w:r>
-      <w:proofErr w:type="gramStart"/>
-      <w:r>
-        <w:rPr>
-          <w:rFonts w:ascii="Aptos" w:eastAsia="Aptos" w:hAnsi="Aptos" w:cs="Aptos"/>
-        </w:rPr>
-        <w:t>rubrics</w:t>
-      </w:r>
-      <w:proofErr w:type="gramEnd"/>
-      <w:r>
-        <w:rPr>
-          <w:rFonts w:ascii="Aptos" w:eastAsia="Aptos" w:hAnsi="Aptos" w:cs="Aptos"/>
-        </w:rPr>
-        <w:t xml:space="preserve"> can be used to </w:t>
+        <w:t xml:space="preserve">Custom rubrics can be used to </w:t>
       </w:r>
     </w:p>
     <w:p>
@@ -13315,31 +12526,7 @@
         </w:numPr>
       </w:pPr>
       <w:r>
-        <w:t xml:space="preserve">Required sections (in-agent, </w:t>
-      </w:r>
-      <w:proofErr w:type="spellStart"/>
-      <w:r>
-        <w:t>external_links</w:t>
-      </w:r>
-      <w:proofErr w:type="spellEnd"/>
-      <w:r>
-        <w:t xml:space="preserve">, </w:t>
-      </w:r>
-      <w:proofErr w:type="spellStart"/>
-      <w:r>
-        <w:t>bot_instructions</w:t>
-      </w:r>
-      <w:proofErr w:type="spellEnd"/>
-      <w:r>
-        <w:t xml:space="preserve">, </w:t>
-      </w:r>
-      <w:proofErr w:type="spellStart"/>
-      <w:r>
-        <w:t>response_formatting_instructions</w:t>
-      </w:r>
-      <w:proofErr w:type="spellEnd"/>
-      <w:r>
-        <w:t>, metadata) are present</w:t>
+        <w:t>Required sections (in-agent, external_links, bot_instructions, response_formatting_instructions, metadata) are present</w:t>
       </w:r>
     </w:p>
     <w:p>
@@ -13387,15 +12574,7 @@
         </w:numPr>
       </w:pPr>
       <w:r>
-        <w:t>Test cases are in a dedicated .</w:t>
-      </w:r>
-      <w:proofErr w:type="spellStart"/>
-      <w:r>
-        <w:t>py</w:t>
-      </w:r>
-      <w:proofErr w:type="spellEnd"/>
-      <w:r>
-        <w:t xml:space="preserve"> file</w:t>
+        <w:t>Test cases are in a dedicated .py file</w:t>
       </w:r>
     </w:p>
     <w:p>
@@ -13419,23 +12598,7 @@
         </w:numPr>
       </w:pPr>
       <w:r>
-        <w:t xml:space="preserve">Docstrings include </w:t>
-      </w:r>
-      <w:proofErr w:type="spellStart"/>
-      <w:r>
-        <w:t>query_id</w:t>
-      </w:r>
-      <w:proofErr w:type="spellEnd"/>
-      <w:r>
-        <w:t xml:space="preserve">, query, </w:t>
-      </w:r>
-      <w:proofErr w:type="spellStart"/>
-      <w:r>
-        <w:t>expected_response</w:t>
-      </w:r>
-      <w:proofErr w:type="spellEnd"/>
-      <w:r>
-        <w:t>, and ground truth references</w:t>
+        <w:t>Docstrings include query_id, query, expected_response, and ground truth references</w:t>
       </w:r>
     </w:p>
     <w:p>
@@ -13490,21 +12653,8 @@
           <w:numId w:val="15"/>
         </w:numPr>
       </w:pPr>
-      <w:proofErr w:type="spellStart"/>
-      <w:r>
-        <w:t>judge.test_yesno_</w:t>
-      </w:r>
-      <w:proofErr w:type="gramStart"/>
-      <w:r>
-        <w:t>score</w:t>
-      </w:r>
-      <w:proofErr w:type="spellEnd"/>
-      <w:r>
-        <w:t>(</w:t>
-      </w:r>
-      <w:proofErr w:type="gramEnd"/>
-      <w:r>
-        <w:t>response, criterion, score): Checks if the response meets the criterion and assigns a score</w:t>
+      <w:r>
+        <w:t>judge.test_yesno_score(response, criterion, score): Checks if the response meets the criterion and assigns a score</w:t>
       </w:r>
     </w:p>
     <w:p>
@@ -13515,34 +12665,8 @@
           <w:numId w:val="15"/>
         </w:numPr>
       </w:pPr>
-      <w:proofErr w:type="spellStart"/>
-      <w:proofErr w:type="gramStart"/>
-      <w:r>
-        <w:t>judge.llama</w:t>
-      </w:r>
-      <w:proofErr w:type="gramEnd"/>
-      <w:r>
-        <w:t>_index_</w:t>
-      </w:r>
-      <w:proofErr w:type="gramStart"/>
-      <w:r>
-        <w:t>evaluation</w:t>
-      </w:r>
-      <w:proofErr w:type="spellEnd"/>
-      <w:r>
-        <w:t>(</w:t>
-      </w:r>
-      <w:proofErr w:type="gramEnd"/>
-      <w:r>
-        <w:t xml:space="preserve">response, </w:t>
-      </w:r>
-      <w:proofErr w:type="spellStart"/>
-      <w:r>
-        <w:t>ground_truth</w:t>
-      </w:r>
-      <w:proofErr w:type="spellEnd"/>
-      <w:r>
-        <w:t>): Compares the response to ground truth data</w:t>
+      <w:r>
+        <w:t>judge.llama_index_evaluation(response, ground_truth): Compares the response to ground truth data</w:t>
       </w:r>
     </w:p>
     <w:p/>

</xml_diff>